<commit_message>
function update suspense fifa
update suspense for fifa criteria when teams are level, should do the same for uefa criteria.
</commit_message>
<xml_diff>
--- a/docx/suspense.docx
+++ b/docx/suspense.docx
@@ -1343,6 +1343,28 @@
       <w:pPr>
         <w:pStyle w:val="ListParagraph"/>
         <w:numPr>
+          <w:ilvl w:val="0"/>
+          <w:numId w:val="2"/>
+        </w:numPr>
+        <w:rPr>
+          <w:b/>
+          <w:bCs/>
+          <w:lang w:val="en-GB"/>
+        </w:rPr>
+      </w:pPr>
+      <w:r>
+        <w:rPr>
+          <w:b/>
+          <w:bCs/>
+          <w:lang w:val="en-GB"/>
+        </w:rPr>
+        <w:t>Tied scenarios</w:t>
+      </w:r>
+    </w:p>
+    <w:p>
+      <w:pPr>
+        <w:pStyle w:val="ListParagraph"/>
+        <w:numPr>
           <w:ilvl w:val="1"/>
           <w:numId w:val="2"/>
         </w:numPr>
@@ -1350,27 +1372,159 @@
           <w:lang w:val="en-GB"/>
         </w:rPr>
       </w:pPr>
-    </w:p>
-    <w:p>
-      <w:pPr>
-        <w:pStyle w:val="ListParagraph"/>
-        <w:numPr>
-          <w:ilvl w:val="0"/>
-          <w:numId w:val="2"/>
-        </w:numPr>
-        <w:rPr>
-          <w:b/>
-          <w:bCs/>
-          <w:lang w:val="en-GB"/>
-        </w:rPr>
-      </w:pPr>
-      <w:r>
-        <w:rPr>
-          <w:b/>
-          <w:bCs/>
-          <w:lang w:val="en-GB"/>
-        </w:rPr>
-        <w:t>Tied scenarios</w:t>
+      <w:r>
+        <w:rPr>
+          <w:lang w:val="en-GB"/>
+        </w:rPr>
+        <w:t xml:space="preserve">Lagging team is losing </w:t>
+      </w:r>
+      <w:r>
+        <w:rPr>
+          <w:b/>
+          <w:bCs/>
+          <w:lang w:val="en-GB"/>
+        </w:rPr>
+        <w:t>(#1 and #2</w:t>
+      </w:r>
+      <w:r>
+        <w:rPr>
+          <w:lang w:val="en-GB"/>
+        </w:rPr>
+        <w:t xml:space="preserve"> </w:t>
+      </w:r>
+      <w:proofErr w:type="spellStart"/>
+      <w:r>
+        <w:t>update_suspense</w:t>
+      </w:r>
+      <w:proofErr w:type="spellEnd"/>
+      <w:r>
+        <w:t xml:space="preserve"> function)</w:t>
+      </w:r>
+    </w:p>
+    <w:p>
+      <w:pPr>
+        <w:pStyle w:val="ListParagraph"/>
+        <w:numPr>
+          <w:ilvl w:val="2"/>
+          <w:numId w:val="2"/>
+        </w:numPr>
+        <w:rPr>
+          <w:lang w:val="en-GB"/>
+        </w:rPr>
+      </w:pPr>
+      <w:r>
+        <w:rPr>
+          <w:lang w:val="en-GB"/>
+        </w:rPr>
+        <w:t>Lagging team is losing by one point (</w:t>
+      </w:r>
+      <w:proofErr w:type="spellStart"/>
+      <w:r>
+        <w:rPr>
+          <w:lang w:val="en-GB"/>
+        </w:rPr>
+        <w:t>last_game_goals_diff</w:t>
+      </w:r>
+      <w:proofErr w:type="spellEnd"/>
+      <w:r>
+        <w:rPr>
+          <w:lang w:val="en-GB"/>
+        </w:rPr>
+        <w:t xml:space="preserve"> == -1), leading team is just one point</w:t>
+      </w:r>
+      <w:r>
+        <w:rPr>
+          <w:lang w:val="en-GB"/>
+        </w:rPr>
+        <w:t xml:space="preserve"> and goal</w:t>
+      </w:r>
+      <w:r>
+        <w:rPr>
+          <w:lang w:val="en-GB"/>
+        </w:rPr>
+        <w:t xml:space="preserve"> ahead (</w:t>
+      </w:r>
+      <w:proofErr w:type="spellStart"/>
+      <w:r>
+        <w:rPr>
+          <w:lang w:val="en-GB"/>
+        </w:rPr>
+        <w:t>pts_diff</w:t>
+      </w:r>
+      <w:proofErr w:type="spellEnd"/>
+      <w:r>
+        <w:rPr>
+          <w:lang w:val="en-GB"/>
+        </w:rPr>
+        <w:t xml:space="preserve"> and </w:t>
+      </w:r>
+      <w:proofErr w:type="spellStart"/>
+      <w:r>
+        <w:rPr>
+          <w:lang w:val="en-GB"/>
+        </w:rPr>
+        <w:t>gls_diff</w:t>
+      </w:r>
+      <w:proofErr w:type="spellEnd"/>
+      <w:r>
+        <w:rPr>
+          <w:lang w:val="en-GB"/>
+        </w:rPr>
+        <w:t xml:space="preserve"> == -1)</w:t>
+      </w:r>
+      <w:r>
+        <w:rPr>
+          <w:lang w:val="en-GB"/>
+        </w:rPr>
+        <w:t xml:space="preserve">, lagging team has scored only one goal less than leading team (goals scored lagging team == goals scored leading team -1), </w:t>
+      </w:r>
+      <w:r>
+        <w:rPr>
+          <w:lang w:val="en-GB"/>
+        </w:rPr>
+        <w:t>all minute except minute 0 (</w:t>
+      </w:r>
+      <w:proofErr w:type="spellStart"/>
+      <w:r>
+        <w:rPr>
+          <w:lang w:val="en-GB"/>
+        </w:rPr>
+        <w:t>goal_</w:t>
+      </w:r>
+      <w:proofErr w:type="gramStart"/>
+      <w:r>
+        <w:rPr>
+          <w:lang w:val="en-GB"/>
+        </w:rPr>
+        <w:t>minute</w:t>
+      </w:r>
+      <w:proofErr w:type="spellEnd"/>
+      <w:r>
+        <w:rPr>
+          <w:lang w:val="en-GB"/>
+        </w:rPr>
+        <w:t xml:space="preserve"> !</w:t>
+      </w:r>
+      <w:proofErr w:type="gramEnd"/>
+      <w:r>
+        <w:rPr>
+          <w:lang w:val="en-GB"/>
+        </w:rPr>
+        <w:t>= 0</w:t>
+      </w:r>
+      <w:r>
+        <w:rPr>
+          <w:lang w:val="en-GB"/>
+        </w:rPr>
+        <w:t xml:space="preserve">): </w:t>
+      </w:r>
+      <w:r>
+        <w:rPr>
+          <w:b/>
+          <w:bCs/>
+          <w:lang w:val="en-GB"/>
+        </w:rPr>
+        <w:t>head-to-head</w:t>
       </w:r>
     </w:p>
     <w:p>
@@ -1388,15 +1542,39 @@
         <w:rPr>
           <w:lang w:val="en-GB"/>
         </w:rPr>
-        <w:t xml:space="preserve">Lagging team is losing </w:t>
-      </w:r>
-      <w:r>
-        <w:rPr>
-          <w:b/>
-          <w:bCs/>
-          <w:lang w:val="en-GB"/>
-        </w:rPr>
-        <w:t>(#1 and #2</w:t>
+        <w:t xml:space="preserve">Lagging team is drawing </w:t>
+      </w:r>
+      <w:r>
+        <w:rPr>
+          <w:b/>
+          <w:bCs/>
+          <w:lang w:val="en-GB"/>
+        </w:rPr>
+        <w:t>(#</w:t>
+      </w:r>
+      <w:r>
+        <w:rPr>
+          <w:b/>
+          <w:bCs/>
+          <w:lang w:val="en-GB"/>
+        </w:rPr>
+        <w:t>3</w:t>
+      </w:r>
+      <w:r>
+        <w:rPr>
+          <w:b/>
+          <w:bCs/>
+          <w:lang w:val="en-GB"/>
+        </w:rPr>
+        <w:t xml:space="preserve"> and #</w:t>
+      </w:r>
+      <w:r>
+        <w:rPr>
+          <w:b/>
+          <w:bCs/>
+          <w:lang w:val="en-GB"/>
+        </w:rPr>
+        <w:t>4</w:t>
       </w:r>
       <w:r>
         <w:rPr>
@@ -1428,47 +1606,49 @@
         <w:rPr>
           <w:lang w:val="en-GB"/>
         </w:rPr>
-        <w:t>Lagging team is losing by one point (</w:t>
+        <w:t>Lagging team is drawing (</w:t>
       </w:r>
       <w:proofErr w:type="spellStart"/>
       <w:r>
         <w:rPr>
           <w:lang w:val="en-GB"/>
         </w:rPr>
-        <w:t>last_game_goals_diff</w:t>
+        <w:t>last_game_points</w:t>
       </w:r>
       <w:proofErr w:type="spellEnd"/>
       <w:r>
         <w:rPr>
           <w:lang w:val="en-GB"/>
         </w:rPr>
-        <w:t xml:space="preserve"> == -1), leading team is just one point</w:t>
-      </w:r>
-      <w:r>
-        <w:rPr>
-          <w:lang w:val="en-GB"/>
-        </w:rPr>
-        <w:t xml:space="preserve"> and goal</w:t>
-      </w:r>
-      <w:r>
-        <w:rPr>
-          <w:lang w:val="en-GB"/>
-        </w:rPr>
-        <w:t xml:space="preserve"> ahead (</w:t>
+        <w:t xml:space="preserve"> == 1), leading team is just two points and goal ahead (</w:t>
       </w:r>
       <w:proofErr w:type="spellStart"/>
       <w:r>
         <w:rPr>
           <w:lang w:val="en-GB"/>
         </w:rPr>
-        <w:t>pts_diff</w:t>
+        <w:t>pts_</w:t>
+      </w:r>
+      <w:proofErr w:type="gramStart"/>
+      <w:r>
+        <w:rPr>
+          <w:lang w:val="en-GB"/>
+        </w:rPr>
+        <w:t>diff</w:t>
       </w:r>
       <w:proofErr w:type="spellEnd"/>
       <w:r>
         <w:rPr>
           <w:lang w:val="en-GB"/>
         </w:rPr>
-        <w:t xml:space="preserve"> and </w:t>
+        <w:t xml:space="preserve">  =</w:t>
+      </w:r>
+      <w:proofErr w:type="gramEnd"/>
+      <w:r>
+        <w:rPr>
+          <w:lang w:val="en-GB"/>
+        </w:rPr>
+        <w:t xml:space="preserve">= -2 and </w:t>
       </w:r>
       <w:proofErr w:type="spellStart"/>
       <w:r>
@@ -1482,226 +1662,189 @@
         <w:rPr>
           <w:lang w:val="en-GB"/>
         </w:rPr>
-        <w:t xml:space="preserve"> == -1)</w:t>
-      </w:r>
-      <w:r>
-        <w:rPr>
-          <w:lang w:val="en-GB"/>
-        </w:rPr>
-        <w:t xml:space="preserve">, lagging team has scored only one goal less than leading team (goals scored lagging team == goals scored leading team -1), </w:t>
-      </w:r>
-      <w:r>
-        <w:rPr>
-          <w:lang w:val="en-GB"/>
-        </w:rPr>
-        <w:t>all minute except minute 0 (</w:t>
+        <w:t xml:space="preserve"> == -1), lagging team has scored only one goal less than leading team (goals scored lagging team == goals scored leading team -1), all minute except minute 0 (</w:t>
       </w:r>
       <w:proofErr w:type="spellStart"/>
       <w:r>
         <w:rPr>
           <w:lang w:val="en-GB"/>
         </w:rPr>
-        <w:t>goal_</w:t>
+        <w:t>goal_minute</w:t>
+      </w:r>
+      <w:proofErr w:type="spellEnd"/>
+      <w:r>
+        <w:rPr>
+          <w:lang w:val="en-GB"/>
+        </w:rPr>
+        <w:t xml:space="preserve"> != 0): </w:t>
+      </w:r>
+      <w:r>
+        <w:rPr>
+          <w:b/>
+          <w:bCs/>
+          <w:lang w:val="en-GB"/>
+        </w:rPr>
+        <w:t>head-to-head</w:t>
+      </w:r>
+    </w:p>
+    <w:p>
+      <w:pPr>
+        <w:pStyle w:val="ListParagraph"/>
+        <w:numPr>
+          <w:ilvl w:val="1"/>
+          <w:numId w:val="2"/>
+        </w:numPr>
+        <w:rPr>
+          <w:highlight w:val="yellow"/>
+          <w:lang w:val="en-GB"/>
+        </w:rPr>
+      </w:pPr>
+      <w:proofErr w:type="spellStart"/>
+      <w:r>
+        <w:rPr>
+          <w:highlight w:val="yellow"/>
+        </w:rPr>
+        <w:t>update_suspense</w:t>
+      </w:r>
+      <w:r>
+        <w:rPr>
+          <w:highlight w:val="yellow"/>
+        </w:rPr>
+        <w:t>_draw_</w:t>
       </w:r>
       <w:proofErr w:type="gramStart"/>
       <w:r>
         <w:rPr>
-          <w:lang w:val="en-GB"/>
-        </w:rPr>
-        <w:t>minute</w:t>
+          <w:highlight w:val="yellow"/>
+        </w:rPr>
+        <w:t>lots</w:t>
       </w:r>
       <w:proofErr w:type="spellEnd"/>
-      <w:r>
-        <w:rPr>
-          <w:lang w:val="en-GB"/>
-        </w:rPr>
-        <w:t xml:space="preserve"> !</w:t>
-      </w:r>
       <w:proofErr w:type="gramEnd"/>
       <w:r>
         <w:rPr>
-          <w:lang w:val="en-GB"/>
-        </w:rPr>
-        <w:t>= 0</w:t>
-      </w:r>
-      <w:r>
-        <w:rPr>
-          <w:lang w:val="en-GB"/>
-        </w:rPr>
-        <w:t xml:space="preserve">): </w:t>
-      </w:r>
-      <w:r>
-        <w:rPr>
-          <w:b/>
-          <w:bCs/>
-          <w:lang w:val="en-GB"/>
-        </w:rPr>
-        <w:t>head-to-head</w:t>
-      </w:r>
-    </w:p>
-    <w:p>
-      <w:pPr>
-        <w:pStyle w:val="ListParagraph"/>
-        <w:numPr>
-          <w:ilvl w:val="1"/>
-          <w:numId w:val="2"/>
-        </w:numPr>
-        <w:rPr>
-          <w:lang w:val="en-GB"/>
-        </w:rPr>
-      </w:pPr>
-      <w:r>
-        <w:rPr>
-          <w:lang w:val="en-GB"/>
-        </w:rPr>
-        <w:t xml:space="preserve">Lagging team is drawing </w:t>
-      </w:r>
-      <w:r>
-        <w:rPr>
-          <w:b/>
-          <w:bCs/>
-          <w:lang w:val="en-GB"/>
-        </w:rPr>
-        <w:t>(#</w:t>
-      </w:r>
-      <w:r>
-        <w:rPr>
-          <w:b/>
-          <w:bCs/>
-          <w:lang w:val="en-GB"/>
-        </w:rPr>
-        <w:t>3</w:t>
-      </w:r>
-      <w:r>
-        <w:rPr>
-          <w:b/>
-          <w:bCs/>
-          <w:lang w:val="en-GB"/>
-        </w:rPr>
-        <w:t xml:space="preserve"> and #</w:t>
-      </w:r>
-      <w:r>
-        <w:rPr>
-          <w:b/>
-          <w:bCs/>
-          <w:lang w:val="en-GB"/>
-        </w:rPr>
-        <w:t>4</w:t>
-      </w:r>
-      <w:r>
-        <w:rPr>
-          <w:lang w:val="en-GB"/>
-        </w:rPr>
-        <w:t xml:space="preserve"> </w:t>
+          <w:highlight w:val="yellow"/>
+        </w:rPr>
+        <w:t xml:space="preserve"> function</w:t>
+      </w:r>
+    </w:p>
+    <w:p>
+      <w:pPr>
+        <w:pStyle w:val="ListParagraph"/>
+        <w:numPr>
+          <w:ilvl w:val="2"/>
+          <w:numId w:val="2"/>
+        </w:numPr>
+        <w:rPr>
+          <w:lang w:val="en-GB"/>
+        </w:rPr>
+      </w:pPr>
+      <w:r>
+        <w:rPr>
+          <w:lang w:val="en-GB"/>
+        </w:rPr>
+        <w:t>Before 1994, 2-points system</w:t>
+      </w:r>
+    </w:p>
+    <w:p>
+      <w:pPr>
+        <w:pStyle w:val="ListParagraph"/>
+        <w:numPr>
+          <w:ilvl w:val="3"/>
+          <w:numId w:val="2"/>
+        </w:numPr>
+        <w:rPr>
+          <w:lang w:val="en-GB"/>
+        </w:rPr>
+      </w:pPr>
+      <w:r>
+        <w:rPr>
+          <w:lang w:val="en-GB"/>
+        </w:rPr>
+        <w:t>L</w:t>
+      </w:r>
+      <w:r>
+        <w:rPr>
+          <w:lang w:val="en-GB"/>
+        </w:rPr>
+        <w:t xml:space="preserve">agging team is losing or drawing (last game </w:t>
+      </w:r>
+      <w:proofErr w:type="gramStart"/>
+      <w:r>
+        <w:rPr>
+          <w:lang w:val="en-GB"/>
+        </w:rPr>
+        <w:t>points !</w:t>
+      </w:r>
+      <w:proofErr w:type="gramEnd"/>
+      <w:r>
+        <w:rPr>
+          <w:lang w:val="en-GB"/>
+        </w:rPr>
+        <w:t>= 2)</w:t>
+      </w:r>
+      <w:r>
+        <w:rPr>
+          <w:lang w:val="en-GB"/>
+        </w:rPr>
+        <w:t xml:space="preserve"> and lagging</w:t>
+      </w:r>
+      <w:r>
+        <w:rPr>
+          <w:lang w:val="en-GB"/>
+        </w:rPr>
+        <w:t xml:space="preserve"> and leading team are playing against each other (h2h==1) with two points and two goals difference (pts and </w:t>
       </w:r>
       <w:proofErr w:type="spellStart"/>
       <w:r>
-        <w:t>update_suspense</w:t>
+        <w:rPr>
+          <w:lang w:val="en-GB"/>
+        </w:rPr>
+        <w:t>gls</w:t>
       </w:r>
       <w:proofErr w:type="spellEnd"/>
       <w:r>
-        <w:t xml:space="preserve"> function)</w:t>
-      </w:r>
-    </w:p>
-    <w:p>
-      <w:pPr>
-        <w:pStyle w:val="ListParagraph"/>
-        <w:numPr>
-          <w:ilvl w:val="2"/>
-          <w:numId w:val="2"/>
-        </w:numPr>
-        <w:rPr>
-          <w:lang w:val="en-GB"/>
-        </w:rPr>
-      </w:pPr>
-      <w:r>
-        <w:rPr>
-          <w:lang w:val="en-GB"/>
-        </w:rPr>
-        <w:t>Lagging team is drawing (</w:t>
-      </w:r>
-      <w:proofErr w:type="spellStart"/>
-      <w:r>
-        <w:rPr>
-          <w:lang w:val="en-GB"/>
-        </w:rPr>
-        <w:t>last_game_points</w:t>
-      </w:r>
-      <w:proofErr w:type="spellEnd"/>
-      <w:r>
-        <w:rPr>
-          <w:lang w:val="en-GB"/>
-        </w:rPr>
-        <w:t xml:space="preserve"> == 1), leading team is just two points and goal ahead (</w:t>
-      </w:r>
-      <w:proofErr w:type="spellStart"/>
-      <w:r>
-        <w:rPr>
-          <w:lang w:val="en-GB"/>
-        </w:rPr>
-        <w:t>pts_</w:t>
-      </w:r>
-      <w:proofErr w:type="gramStart"/>
-      <w:r>
-        <w:rPr>
-          <w:lang w:val="en-GB"/>
-        </w:rPr>
-        <w:t>diff</w:t>
-      </w:r>
-      <w:proofErr w:type="spellEnd"/>
-      <w:r>
-        <w:rPr>
-          <w:lang w:val="en-GB"/>
-        </w:rPr>
-        <w:t xml:space="preserve">  =</w:t>
-      </w:r>
-      <w:proofErr w:type="gramEnd"/>
-      <w:r>
-        <w:rPr>
-          <w:lang w:val="en-GB"/>
-        </w:rPr>
-        <w:t xml:space="preserve">= -2 and </w:t>
-      </w:r>
-      <w:proofErr w:type="spellStart"/>
-      <w:r>
-        <w:rPr>
-          <w:lang w:val="en-GB"/>
-        </w:rPr>
-        <w:t>gls_diff</w:t>
-      </w:r>
-      <w:proofErr w:type="spellEnd"/>
-      <w:r>
-        <w:rPr>
-          <w:lang w:val="en-GB"/>
-        </w:rPr>
-        <w:t xml:space="preserve"> == -1), lagging team has scored only one goal less than leading team (goals scored lagging team == goals scored leading team -1), all minute except minute 0 (</w:t>
-      </w:r>
-      <w:proofErr w:type="spellStart"/>
-      <w:r>
-        <w:rPr>
-          <w:lang w:val="en-GB"/>
-        </w:rPr>
-        <w:t>goal_minute</w:t>
-      </w:r>
-      <w:proofErr w:type="spellEnd"/>
-      <w:r>
-        <w:rPr>
-          <w:lang w:val="en-GB"/>
-        </w:rPr>
-        <w:t xml:space="preserve"> != 0): </w:t>
-      </w:r>
-      <w:r>
-        <w:rPr>
-          <w:b/>
-          <w:bCs/>
-          <w:lang w:val="en-GB"/>
-        </w:rPr>
-        <w:t>head-to-head</w:t>
-      </w:r>
-    </w:p>
-    <w:p>
-      <w:pPr>
-        <w:rPr>
+        <w:rPr>
+          <w:lang w:val="en-GB"/>
+        </w:rPr>
+        <w:t xml:space="preserve"> diff == -2). In this case lagging and leading teams would be level in every regard and their qualification is determined by a drawing of lots</w:t>
+      </w:r>
+      <w:r>
+        <w:rPr>
+          <w:b/>
+          <w:bCs/>
+          <w:lang w:val="en-GB"/>
+        </w:rPr>
+        <w:t>. Suspense takes value 1</w:t>
+      </w:r>
+      <w:r>
+        <w:rPr>
+          <w:lang w:val="en-GB"/>
+        </w:rPr>
+        <w:t>.</w:t>
+      </w:r>
+    </w:p>
+    <w:p>
+      <w:pPr>
+        <w:rPr>
+          <w:lang w:val="en-GB"/>
+        </w:rPr>
+      </w:pPr>
+    </w:p>
+    <w:p>
+      <w:pPr>
+        <w:rPr>
+          <w:b/>
+          <w:bCs/>
+          <w:lang w:val="en-GB"/>
+        </w:rPr>
+      </w:pPr>
+    </w:p>
+    <w:p>
+      <w:pPr>
+        <w:rPr>
+          <w:b/>
+          <w:bCs/>
           <w:lang w:val="en-GB"/>
         </w:rPr>
       </w:pPr>

</xml_diff>

<commit_message>
suspense tie three eu
evaluate suspense for three teams tied in European Championships
</commit_message>
<xml_diff>
--- a/docx/suspense.docx
+++ b/docx/suspense.docx
@@ -271,35 +271,7 @@
         <w:rPr>
           <w:lang w:val="en-GB"/>
         </w:rPr>
-        <w:t xml:space="preserve"> as leading team (</w:t>
-      </w:r>
-      <w:proofErr w:type="spellStart"/>
-      <w:r>
-        <w:rPr>
-          <w:lang w:val="en-GB"/>
-        </w:rPr>
-        <w:t>points_diff</w:t>
-      </w:r>
-      <w:proofErr w:type="spellEnd"/>
-      <w:r>
-        <w:rPr>
-          <w:lang w:val="en-GB"/>
-        </w:rPr>
-        <w:t xml:space="preserve"> == 0), one goal down (</w:t>
-      </w:r>
-      <w:proofErr w:type="spellStart"/>
-      <w:r>
-        <w:rPr>
-          <w:lang w:val="en-GB"/>
-        </w:rPr>
-        <w:t>goals_diff</w:t>
-      </w:r>
-      <w:proofErr w:type="spellEnd"/>
-      <w:r>
-        <w:rPr>
-          <w:lang w:val="en-GB"/>
-        </w:rPr>
-        <w:t xml:space="preserve"> == -1) and higher number of goals scored (goals scored)</w:t>
+        <w:t xml:space="preserve"> as leading team (points_diff == 0), one goal down (goals_diff == -1) and higher number of goals scored (goals scored)</w:t>
       </w:r>
     </w:p>
     <w:p>
@@ -395,21 +367,7 @@
         <w:rPr>
           <w:lang w:val="en-GB"/>
         </w:rPr>
-        <w:t xml:space="preserve"> (</w:t>
-      </w:r>
-      <w:proofErr w:type="spellStart"/>
-      <w:r>
-        <w:rPr>
-          <w:lang w:val="en-GB"/>
-        </w:rPr>
-        <w:t>gls</w:t>
-      </w:r>
-      <w:proofErr w:type="spellEnd"/>
-      <w:r>
-        <w:rPr>
-          <w:lang w:val="en-GB"/>
-        </w:rPr>
-        <w:t xml:space="preserve"> diff &gt;= 0)</w:t>
+        <w:t xml:space="preserve"> (gls diff &gt;= 0)</w:t>
       </w:r>
     </w:p>
     <w:p>
@@ -433,21 +391,7 @@
         <w:rPr>
           <w:lang w:val="en-GB"/>
         </w:rPr>
-        <w:t xml:space="preserve"> (</w:t>
-      </w:r>
-      <w:proofErr w:type="spellStart"/>
-      <w:r>
-        <w:rPr>
-          <w:lang w:val="en-GB"/>
-        </w:rPr>
-        <w:t>gls</w:t>
-      </w:r>
-      <w:proofErr w:type="spellEnd"/>
-      <w:r>
-        <w:rPr>
-          <w:lang w:val="en-GB"/>
-        </w:rPr>
-        <w:t xml:space="preserve"> diff == -1)</w:t>
+        <w:t xml:space="preserve"> (gls diff == -1)</w:t>
       </w:r>
       <w:r>
         <w:rPr>
@@ -495,21 +439,7 @@
         <w:rPr>
           <w:lang w:val="en-GB"/>
         </w:rPr>
-        <w:t>Leading team can incur in a lower goal difference (</w:t>
-      </w:r>
-      <w:proofErr w:type="spellStart"/>
-      <w:r>
-        <w:rPr>
-          <w:lang w:val="en-GB"/>
-        </w:rPr>
-        <w:t>gls</w:t>
-      </w:r>
-      <w:proofErr w:type="spellEnd"/>
-      <w:r>
-        <w:rPr>
-          <w:lang w:val="en-GB"/>
-        </w:rPr>
-        <w:t xml:space="preserve"> diff &gt;= 0)</w:t>
+        <w:t>Leading team can incur in a lower goal difference (gls diff &gt;= 0)</w:t>
       </w:r>
     </w:p>
     <w:p>
@@ -533,21 +463,7 @@
         <w:rPr>
           <w:lang w:val="en-GB"/>
         </w:rPr>
-        <w:t xml:space="preserve"> (</w:t>
-      </w:r>
-      <w:proofErr w:type="spellStart"/>
-      <w:r>
-        <w:rPr>
-          <w:lang w:val="en-GB"/>
-        </w:rPr>
-        <w:t>gls</w:t>
-      </w:r>
-      <w:proofErr w:type="spellEnd"/>
-      <w:r>
-        <w:rPr>
-          <w:lang w:val="en-GB"/>
-        </w:rPr>
-        <w:t xml:space="preserve"> diff == -1)</w:t>
+        <w:t xml:space="preserve"> (gls diff == -1)</w:t>
       </w:r>
       <w:r>
         <w:rPr>
@@ -659,21 +575,7 @@
         <w:rPr>
           <w:lang w:val="en-GB"/>
         </w:rPr>
-        <w:t xml:space="preserve"> (</w:t>
-      </w:r>
-      <w:proofErr w:type="spellStart"/>
-      <w:r>
-        <w:rPr>
-          <w:lang w:val="en-GB"/>
-        </w:rPr>
-        <w:t>last_game_goals_diff</w:t>
-      </w:r>
-      <w:proofErr w:type="spellEnd"/>
-      <w:r>
-        <w:rPr>
-          <w:lang w:val="en-GB"/>
-        </w:rPr>
-        <w:t xml:space="preserve"> == 0</w:t>
+        <w:t xml:space="preserve"> (last_game_goals_diff == 0</w:t>
       </w:r>
       <w:r>
         <w:rPr>
@@ -727,216 +629,202 @@
         <w:rPr>
           <w:lang w:val="en-GB"/>
         </w:rPr>
+        <w:t>(last_game_goals_diff == 0</w:t>
+      </w:r>
+      <w:r>
+        <w:rPr>
+          <w:lang w:val="en-GB"/>
+        </w:rPr>
+        <w:t xml:space="preserve"> or -1</w:t>
+      </w:r>
+      <w:r>
+        <w:rPr>
+          <w:lang w:val="en-GB"/>
+        </w:rPr>
+        <w:t xml:space="preserve">) and difference in points is equal to -2, but lagging team has scored more goals than losing team. </w:t>
+      </w:r>
+    </w:p>
+    <w:p>
+      <w:pPr>
+        <w:pStyle w:val="ListParagraph"/>
+        <w:numPr>
+          <w:ilvl w:val="0"/>
+          <w:numId w:val="2"/>
+        </w:numPr>
+        <w:rPr>
+          <w:lang w:val="en-GB"/>
+        </w:rPr>
+      </w:pPr>
+      <w:r>
+        <w:rPr>
+          <w:lang w:val="en-GB"/>
+        </w:rPr>
+        <w:t xml:space="preserve">If year &gt; 1992 (3 points win system) </w:t>
+      </w:r>
+    </w:p>
+    <w:p>
+      <w:pPr>
+        <w:pStyle w:val="ListParagraph"/>
+        <w:numPr>
+          <w:ilvl w:val="1"/>
+          <w:numId w:val="2"/>
+        </w:numPr>
+        <w:rPr>
+          <w:b/>
+          <w:bCs/>
+          <w:lang w:val="en-GB"/>
+        </w:rPr>
+      </w:pPr>
+      <w:r>
+        <w:rPr>
+          <w:b/>
+          <w:bCs/>
+          <w:lang w:val="en-GB"/>
+        </w:rPr>
+        <w:t>Minute 0</w:t>
+      </w:r>
+    </w:p>
+    <w:p>
+      <w:pPr>
+        <w:pStyle w:val="ListParagraph"/>
+        <w:numPr>
+          <w:ilvl w:val="2"/>
+          <w:numId w:val="2"/>
+        </w:numPr>
+        <w:rPr>
+          <w:b/>
+          <w:bCs/>
+          <w:lang w:val="en-GB"/>
+        </w:rPr>
+      </w:pPr>
+      <w:r>
+        <w:rPr>
+          <w:b/>
+          <w:bCs/>
+          <w:lang w:val="en-GB"/>
+        </w:rPr>
+        <w:t xml:space="preserve">Case 1: </w:t>
+      </w:r>
+      <w:r>
+        <w:rPr>
+          <w:lang w:val="en-GB"/>
+        </w:rPr>
+        <w:t>lagging team (3</w:t>
+      </w:r>
+      <w:r>
+        <w:rPr>
+          <w:vertAlign w:val="superscript"/>
+          <w:lang w:val="en-GB"/>
+        </w:rPr>
+        <w:t>rd</w:t>
+      </w:r>
+      <w:r>
+        <w:rPr>
+          <w:lang w:val="en-GB"/>
+        </w:rPr>
+        <w:t xml:space="preserve"> or 4</w:t>
+      </w:r>
+      <w:r>
+        <w:rPr>
+          <w:vertAlign w:val="superscript"/>
+          <w:lang w:val="en-GB"/>
+        </w:rPr>
+        <w:t>th</w:t>
+      </w:r>
+      <w:r>
+        <w:rPr>
+          <w:lang w:val="en-GB"/>
+        </w:rPr>
+        <w:t xml:space="preserve">) is just two points behind and one </w:t>
+      </w:r>
+      <w:r>
+        <w:rPr>
+          <w:lang w:val="en-GB"/>
+        </w:rPr>
+        <w:t xml:space="preserve">or less </w:t>
+      </w:r>
+      <w:r>
+        <w:rPr>
+          <w:lang w:val="en-GB"/>
+        </w:rPr>
+        <w:t>goal</w:t>
+      </w:r>
+      <w:r>
+        <w:rPr>
+          <w:lang w:val="en-GB"/>
+        </w:rPr>
+        <w:t>s</w:t>
+      </w:r>
+      <w:r>
+        <w:rPr>
+          <w:lang w:val="en-GB"/>
+        </w:rPr>
+        <w:t xml:space="preserve"> behind the leading team</w:t>
+      </w:r>
+      <w:r>
+        <w:rPr>
+          <w:lang w:val="en-GB"/>
+        </w:rPr>
+        <w:t xml:space="preserve"> (first if # Immediate opening goal causes shift)</w:t>
+      </w:r>
+    </w:p>
+    <w:p>
+      <w:pPr>
+        <w:pStyle w:val="ListParagraph"/>
+        <w:numPr>
+          <w:ilvl w:val="3"/>
+          <w:numId w:val="2"/>
+        </w:numPr>
+        <w:rPr>
+          <w:b/>
+          <w:bCs/>
+          <w:lang w:val="en-GB"/>
+        </w:rPr>
+      </w:pPr>
+      <w:r>
+        <w:rPr>
+          <w:b/>
+          <w:bCs/>
+          <w:lang w:val="en-GB"/>
+        </w:rPr>
+        <w:t xml:space="preserve">What if </w:t>
+      </w:r>
+      <w:r>
+        <w:rPr>
+          <w:lang w:val="en-GB"/>
+        </w:rPr>
+        <w:t xml:space="preserve">the lagging team goes tied in points and goals difference with the leading team? </w:t>
+      </w:r>
+    </w:p>
+    <w:p>
+      <w:pPr>
+        <w:pStyle w:val="ListParagraph"/>
+        <w:numPr>
+          <w:ilvl w:val="4"/>
+          <w:numId w:val="2"/>
+        </w:numPr>
+        <w:rPr>
+          <w:lang w:val="en-GB"/>
+        </w:rPr>
+      </w:pPr>
+      <w:r>
+        <w:rPr>
+          <w:lang w:val="en-GB"/>
+        </w:rPr>
+        <w:t>Goals difference</w:t>
+      </w:r>
+      <w:r>
+        <w:rPr>
+          <w:lang w:val="en-GB"/>
+        </w:rPr>
+        <w:t xml:space="preserve"> -1 and points difference -2: head-to-head </w:t>
+      </w:r>
+      <w:r>
+        <w:rPr>
+          <w:lang w:val="en-GB"/>
+        </w:rPr>
         <w:t>(</w:t>
       </w:r>
-      <w:proofErr w:type="spellStart"/>
-      <w:r>
-        <w:rPr>
-          <w:lang w:val="en-GB"/>
-        </w:rPr>
-        <w:t>last_game_goals_diff</w:t>
-      </w:r>
-      <w:proofErr w:type="spellEnd"/>
-      <w:r>
-        <w:rPr>
-          <w:lang w:val="en-GB"/>
-        </w:rPr>
-        <w:t xml:space="preserve"> == 0</w:t>
-      </w:r>
-      <w:r>
-        <w:rPr>
-          <w:lang w:val="en-GB"/>
-        </w:rPr>
-        <w:t xml:space="preserve"> or -1</w:t>
-      </w:r>
-      <w:r>
-        <w:rPr>
-          <w:lang w:val="en-GB"/>
-        </w:rPr>
-        <w:t xml:space="preserve">) and difference in points is equal to -2, but lagging team has scored more goals than losing team. </w:t>
-      </w:r>
-    </w:p>
-    <w:p>
-      <w:pPr>
-        <w:pStyle w:val="ListParagraph"/>
-        <w:numPr>
-          <w:ilvl w:val="0"/>
-          <w:numId w:val="2"/>
-        </w:numPr>
-        <w:rPr>
-          <w:lang w:val="en-GB"/>
-        </w:rPr>
-      </w:pPr>
-      <w:r>
-        <w:rPr>
-          <w:lang w:val="en-GB"/>
-        </w:rPr>
-        <w:t xml:space="preserve">If year &gt; 1992 (3 points win system) </w:t>
-      </w:r>
-    </w:p>
-    <w:p>
-      <w:pPr>
-        <w:pStyle w:val="ListParagraph"/>
-        <w:numPr>
-          <w:ilvl w:val="1"/>
-          <w:numId w:val="2"/>
-        </w:numPr>
-        <w:rPr>
-          <w:b/>
-          <w:bCs/>
-          <w:lang w:val="en-GB"/>
-        </w:rPr>
-      </w:pPr>
-      <w:r>
-        <w:rPr>
-          <w:b/>
-          <w:bCs/>
-          <w:lang w:val="en-GB"/>
-        </w:rPr>
-        <w:t>Minute 0</w:t>
-      </w:r>
-    </w:p>
-    <w:p>
-      <w:pPr>
-        <w:pStyle w:val="ListParagraph"/>
-        <w:numPr>
-          <w:ilvl w:val="2"/>
-          <w:numId w:val="2"/>
-        </w:numPr>
-        <w:rPr>
-          <w:b/>
-          <w:bCs/>
-          <w:lang w:val="en-GB"/>
-        </w:rPr>
-      </w:pPr>
-      <w:r>
-        <w:rPr>
-          <w:b/>
-          <w:bCs/>
-          <w:lang w:val="en-GB"/>
-        </w:rPr>
-        <w:t xml:space="preserve">Case 1: </w:t>
-      </w:r>
-      <w:r>
-        <w:rPr>
-          <w:lang w:val="en-GB"/>
-        </w:rPr>
-        <w:t>lagging team (3</w:t>
-      </w:r>
-      <w:r>
-        <w:rPr>
-          <w:vertAlign w:val="superscript"/>
-          <w:lang w:val="en-GB"/>
-        </w:rPr>
-        <w:t>rd</w:t>
-      </w:r>
-      <w:r>
-        <w:rPr>
-          <w:lang w:val="en-GB"/>
-        </w:rPr>
-        <w:t xml:space="preserve"> or 4</w:t>
-      </w:r>
-      <w:r>
-        <w:rPr>
-          <w:vertAlign w:val="superscript"/>
-          <w:lang w:val="en-GB"/>
-        </w:rPr>
-        <w:t>th</w:t>
-      </w:r>
-      <w:r>
-        <w:rPr>
-          <w:lang w:val="en-GB"/>
-        </w:rPr>
-        <w:t xml:space="preserve">) is just two points behind and one </w:t>
-      </w:r>
-      <w:r>
-        <w:rPr>
-          <w:lang w:val="en-GB"/>
-        </w:rPr>
-        <w:t xml:space="preserve">or less </w:t>
-      </w:r>
-      <w:r>
-        <w:rPr>
-          <w:lang w:val="en-GB"/>
-        </w:rPr>
-        <w:t>goal</w:t>
-      </w:r>
-      <w:r>
-        <w:rPr>
-          <w:lang w:val="en-GB"/>
-        </w:rPr>
-        <w:t>s</w:t>
-      </w:r>
-      <w:r>
-        <w:rPr>
-          <w:lang w:val="en-GB"/>
-        </w:rPr>
-        <w:t xml:space="preserve"> behind the leading team</w:t>
-      </w:r>
-      <w:r>
-        <w:rPr>
-          <w:lang w:val="en-GB"/>
-        </w:rPr>
-        <w:t xml:space="preserve"> (first if # Immediate opening goal causes shift)</w:t>
-      </w:r>
-    </w:p>
-    <w:p>
-      <w:pPr>
-        <w:pStyle w:val="ListParagraph"/>
-        <w:numPr>
-          <w:ilvl w:val="3"/>
-          <w:numId w:val="2"/>
-        </w:numPr>
-        <w:rPr>
-          <w:b/>
-          <w:bCs/>
-          <w:lang w:val="en-GB"/>
-        </w:rPr>
-      </w:pPr>
-      <w:r>
-        <w:rPr>
-          <w:b/>
-          <w:bCs/>
-          <w:lang w:val="en-GB"/>
-        </w:rPr>
-        <w:t xml:space="preserve">What if </w:t>
-      </w:r>
-      <w:r>
-        <w:rPr>
-          <w:lang w:val="en-GB"/>
-        </w:rPr>
-        <w:t xml:space="preserve">the lagging team goes tied in points and goals difference with the leading team? </w:t>
-      </w:r>
-    </w:p>
-    <w:p>
-      <w:pPr>
-        <w:pStyle w:val="ListParagraph"/>
-        <w:numPr>
-          <w:ilvl w:val="4"/>
-          <w:numId w:val="2"/>
-        </w:numPr>
-        <w:rPr>
-          <w:lang w:val="en-GB"/>
-        </w:rPr>
-      </w:pPr>
-      <w:r>
-        <w:rPr>
-          <w:lang w:val="en-GB"/>
-        </w:rPr>
-        <w:t>Goals difference</w:t>
-      </w:r>
-      <w:r>
-        <w:rPr>
-          <w:lang w:val="en-GB"/>
-        </w:rPr>
-        <w:t xml:space="preserve"> -1 and points difference -2: head-to-head </w:t>
-      </w:r>
-      <w:r>
-        <w:rPr>
-          <w:lang w:val="en-GB"/>
-        </w:rPr>
-        <w:t>(</w:t>
-      </w:r>
       <w:r>
         <w:rPr>
           <w:b/>
@@ -953,15 +841,7 @@
         <w:t>5 and #6</w:t>
       </w:r>
       <w:r>
-        <w:t xml:space="preserve"> </w:t>
-      </w:r>
-      <w:proofErr w:type="spellStart"/>
-      <w:r>
-        <w:t>update_suspense</w:t>
-      </w:r>
-      <w:proofErr w:type="spellEnd"/>
-      <w:r>
-        <w:t xml:space="preserve"> function)</w:t>
+        <w:t xml:space="preserve"> update_suspense function)</w:t>
       </w:r>
     </w:p>
     <w:p>
@@ -1011,15 +891,13 @@
         <w:rPr>
           <w:b/>
           <w:bCs/>
-          <w:highlight w:val="yellow"/>
-          <w:lang w:val="en-GB"/>
-        </w:rPr>
-      </w:pPr>
-      <w:r>
-        <w:rPr>
-          <w:b/>
-          <w:bCs/>
-          <w:highlight w:val="yellow"/>
+          <w:lang w:val="en-GB"/>
+        </w:rPr>
+      </w:pPr>
+      <w:r>
+        <w:rPr>
+          <w:b/>
+          <w:bCs/>
           <w:lang w:val="en-GB"/>
         </w:rPr>
         <w:t xml:space="preserve">Winning scenarios </w:t>
@@ -1076,21 +954,7 @@
         <w:rPr>
           <w:lang w:val="en-GB"/>
         </w:rPr>
-        <w:t>with only one point difference (pts diff == -1</w:t>
-      </w:r>
-      <w:proofErr w:type="gramStart"/>
-      <w:r>
-        <w:rPr>
-          <w:lang w:val="en-GB"/>
-        </w:rPr>
-        <w:t>)</w:t>
-      </w:r>
-      <w:proofErr w:type="gramEnd"/>
-      <w:r>
-        <w:rPr>
-          <w:lang w:val="en-GB"/>
-        </w:rPr>
-        <w:t xml:space="preserve"> and they are not facing each other (h2h == 0) </w:t>
+        <w:t xml:space="preserve">with only one point difference (pts diff == -1) and they are not facing each other (h2h == 0) </w:t>
       </w:r>
     </w:p>
     <w:p>
@@ -1108,21 +972,7 @@
         <w:rPr>
           <w:lang w:val="en-GB"/>
         </w:rPr>
-        <w:t>Leading team can drop one point and incur in a lower goal difference (</w:t>
-      </w:r>
-      <w:proofErr w:type="spellStart"/>
-      <w:r>
-        <w:rPr>
-          <w:lang w:val="en-GB"/>
-        </w:rPr>
-        <w:t>gls</w:t>
-      </w:r>
-      <w:proofErr w:type="spellEnd"/>
-      <w:r>
-        <w:rPr>
-          <w:lang w:val="en-GB"/>
-        </w:rPr>
-        <w:t xml:space="preserve"> diff &gt;= 0)</w:t>
+        <w:t>Leading team can drop one point and incur in a lower goal difference (gls diff &gt;= 0)</w:t>
       </w:r>
     </w:p>
     <w:p>
@@ -1140,21 +990,7 @@
         <w:rPr>
           <w:lang w:val="en-GB"/>
         </w:rPr>
-        <w:t>Leading team can drop one point, be level on goal difference (</w:t>
-      </w:r>
-      <w:proofErr w:type="spellStart"/>
-      <w:r>
-        <w:rPr>
-          <w:lang w:val="en-GB"/>
-        </w:rPr>
-        <w:t>gls</w:t>
-      </w:r>
-      <w:proofErr w:type="spellEnd"/>
-      <w:r>
-        <w:rPr>
-          <w:lang w:val="en-GB"/>
-        </w:rPr>
-        <w:t xml:space="preserve"> diff == -1) </w:t>
+        <w:t xml:space="preserve">Leading team can drop one point, be level on goal difference (gls diff == -1) </w:t>
       </w:r>
       <w:r>
         <w:rPr>
@@ -1196,21 +1032,7 @@
         <w:rPr>
           <w:lang w:val="en-GB"/>
         </w:rPr>
-        <w:t>Leading team can incur in a lower goal difference (</w:t>
-      </w:r>
-      <w:proofErr w:type="spellStart"/>
-      <w:r>
-        <w:rPr>
-          <w:lang w:val="en-GB"/>
-        </w:rPr>
-        <w:t>gls</w:t>
-      </w:r>
-      <w:proofErr w:type="spellEnd"/>
-      <w:r>
-        <w:rPr>
-          <w:lang w:val="en-GB"/>
-        </w:rPr>
-        <w:t xml:space="preserve"> diff &gt;= 0)</w:t>
+        <w:t>Leading team can incur in a lower goal difference (gls diff &gt;= 0)</w:t>
       </w:r>
     </w:p>
     <w:p>
@@ -1234,21 +1056,7 @@
         <w:rPr>
           <w:lang w:val="en-GB"/>
         </w:rPr>
-        <w:t xml:space="preserve"> (</w:t>
-      </w:r>
-      <w:proofErr w:type="spellStart"/>
-      <w:r>
-        <w:rPr>
-          <w:lang w:val="en-GB"/>
-        </w:rPr>
-        <w:t>gls</w:t>
-      </w:r>
-      <w:proofErr w:type="spellEnd"/>
-      <w:r>
-        <w:rPr>
-          <w:lang w:val="en-GB"/>
-        </w:rPr>
-        <w:t xml:space="preserve"> diff == -1)</w:t>
+        <w:t xml:space="preserve"> (gls diff == -1)</w:t>
       </w:r>
       <w:r>
         <w:rPr>
@@ -1318,35 +1126,7 @@
         <w:rPr>
           <w:lang w:val="en-GB"/>
         </w:rPr>
-        <w:t>(</w:t>
-      </w:r>
-      <w:proofErr w:type="spellStart"/>
-      <w:r>
-        <w:rPr>
-          <w:lang w:val="en-GB"/>
-        </w:rPr>
-        <w:t>pts_diff</w:t>
-      </w:r>
-      <w:proofErr w:type="spellEnd"/>
-      <w:r>
-        <w:rPr>
-          <w:lang w:val="en-GB"/>
-        </w:rPr>
-        <w:t xml:space="preserve"> == -2), drawing (</w:t>
-      </w:r>
-      <w:proofErr w:type="spellStart"/>
-      <w:r>
-        <w:rPr>
-          <w:lang w:val="en-GB"/>
-        </w:rPr>
-        <w:t>last_game_points</w:t>
-      </w:r>
-      <w:proofErr w:type="spellEnd"/>
-      <w:r>
-        <w:rPr>
-          <w:lang w:val="en-GB"/>
-        </w:rPr>
-        <w:t xml:space="preserve"> == 1)</w:t>
+        <w:t>(pts_diff == -2), drawing (last_game_points == 1)</w:t>
       </w:r>
     </w:p>
     <w:p>
@@ -1440,36 +1220,482 @@
         <w:rPr>
           <w:lang w:val="en-GB"/>
         </w:rPr>
-        <w:t>(</w:t>
-      </w:r>
-      <w:proofErr w:type="spellStart"/>
-      <w:r>
-        <w:rPr>
-          <w:lang w:val="en-GB"/>
-        </w:rPr>
-        <w:t>pts_diff</w:t>
-      </w:r>
-      <w:proofErr w:type="spellEnd"/>
-      <w:r>
-        <w:rPr>
-          <w:lang w:val="en-GB"/>
-        </w:rPr>
-        <w:t xml:space="preserve"> == -1), losing by one goal (</w:t>
-      </w:r>
-      <w:proofErr w:type="spellStart"/>
-      <w:r>
-        <w:rPr>
-          <w:lang w:val="en-GB"/>
-        </w:rPr>
-        <w:t>last_game_goals_diff</w:t>
-      </w:r>
-      <w:proofErr w:type="spellEnd"/>
+        <w:t>(pts_diff == -1), losing by one goal (last_game_goals_diff == -1)</w:t>
+      </w:r>
+    </w:p>
+    <w:p>
+      <w:pPr>
+        <w:pStyle w:val="ListParagraph"/>
+        <w:numPr>
+          <w:ilvl w:val="3"/>
+          <w:numId w:val="2"/>
+        </w:numPr>
+        <w:rPr>
+          <w:lang w:val="en-GB"/>
+        </w:rPr>
+      </w:pPr>
+      <w:r>
+        <w:rPr>
+          <w:lang w:val="en-GB"/>
+        </w:rPr>
+        <w:t>If goals difference is equal or higher than zero, lagging team can replace leading team</w:t>
+      </w:r>
+    </w:p>
+    <w:p>
+      <w:pPr>
+        <w:pStyle w:val="ListParagraph"/>
+        <w:numPr>
+          <w:ilvl w:val="3"/>
+          <w:numId w:val="2"/>
+        </w:numPr>
+        <w:rPr>
+          <w:lang w:val="en-GB"/>
+        </w:rPr>
+      </w:pPr>
+      <w:r>
+        <w:rPr>
+          <w:lang w:val="en-GB"/>
+        </w:rPr>
+        <w:t>If goals difference is just one lower than the one of the leading team and the number of goals scored is equal or greater than the one of the leading team, lagging team can replace leading team</w:t>
+      </w:r>
+    </w:p>
+    <w:p>
+      <w:pPr>
+        <w:pStyle w:val="ListParagraph"/>
+        <w:numPr>
+          <w:ilvl w:val="2"/>
+          <w:numId w:val="2"/>
+        </w:numPr>
+        <w:rPr>
+          <w:lang w:val="en-GB"/>
+        </w:rPr>
+      </w:pPr>
+      <w:r>
+        <w:rPr>
+          <w:lang w:val="en-GB"/>
+        </w:rPr>
+        <w:t>lagging team is losing by more than one goal but with the same points as leading team (points_diff == 0), one goal down (goals_diff == -1) and higher number of goals scored (goals scored)</w:t>
+      </w:r>
+    </w:p>
+    <w:p>
+      <w:pPr>
+        <w:pStyle w:val="ListParagraph"/>
+        <w:numPr>
+          <w:ilvl w:val="1"/>
+          <w:numId w:val="2"/>
+        </w:numPr>
+        <w:rPr>
+          <w:b/>
+          <w:bCs/>
+          <w:lang w:val="en-GB"/>
+        </w:rPr>
+      </w:pPr>
+      <w:r>
+        <w:rPr>
+          <w:b/>
+          <w:bCs/>
+          <w:lang w:val="en-GB"/>
+        </w:rPr>
+        <w:t>H2H</w:t>
+      </w:r>
+    </w:p>
+    <w:p>
+      <w:pPr>
+        <w:pStyle w:val="ListParagraph"/>
+        <w:numPr>
+          <w:ilvl w:val="2"/>
+          <w:numId w:val="2"/>
+        </w:numPr>
+        <w:rPr>
+          <w:b/>
+          <w:bCs/>
+          <w:lang w:val="en-GB"/>
+        </w:rPr>
+      </w:pPr>
+      <w:r>
+        <w:rPr>
+          <w:b/>
+          <w:bCs/>
+          <w:lang w:val="en-GB"/>
+        </w:rPr>
+        <w:t>From drawing to winning</w:t>
+      </w:r>
+      <w:r>
+        <w:rPr>
+          <w:b/>
+          <w:bCs/>
+          <w:lang w:val="en-GB"/>
+        </w:rPr>
+        <w:t xml:space="preserve"> </w:t>
+      </w:r>
+    </w:p>
+    <w:p>
+      <w:pPr>
+        <w:pStyle w:val="ListParagraph"/>
+        <w:numPr>
+          <w:ilvl w:val="3"/>
+          <w:numId w:val="2"/>
+        </w:numPr>
+        <w:rPr>
+          <w:lang w:val="en-GB"/>
+        </w:rPr>
+      </w:pPr>
+      <w:r>
+        <w:rPr>
+          <w:lang w:val="en-GB"/>
+        </w:rPr>
+        <w:t xml:space="preserve">If leading and lagging are drawing (last_game_goals_diff ==0) and difference in points is higher than -4. </w:t>
+      </w:r>
+    </w:p>
+    <w:p>
+      <w:pPr>
+        <w:pStyle w:val="ListParagraph"/>
+        <w:numPr>
+          <w:ilvl w:val="3"/>
+          <w:numId w:val="2"/>
+        </w:numPr>
+        <w:rPr>
+          <w:lang w:val="en-GB"/>
+        </w:rPr>
+      </w:pPr>
+      <w:r>
+        <w:rPr>
+          <w:lang w:val="en-GB"/>
+        </w:rPr>
+        <w:t xml:space="preserve">if leading and lagging are drawing (last_game_goals_diff == 0) and difference in points is equal to -4, but lagging team has scored more goals than losing team. </w:t>
+      </w:r>
+    </w:p>
+    <w:p>
+      <w:pPr>
+        <w:pStyle w:val="ListParagraph"/>
+        <w:numPr>
+          <w:ilvl w:val="2"/>
+          <w:numId w:val="2"/>
+        </w:numPr>
+        <w:rPr>
+          <w:b/>
+          <w:bCs/>
+          <w:lang w:val="en-GB"/>
+        </w:rPr>
+      </w:pPr>
+      <w:r>
+        <w:rPr>
+          <w:b/>
+          <w:bCs/>
+          <w:lang w:val="en-GB"/>
+        </w:rPr>
+        <w:lastRenderedPageBreak/>
+        <w:t xml:space="preserve">From </w:t>
+      </w:r>
+      <w:r>
+        <w:rPr>
+          <w:b/>
+          <w:bCs/>
+          <w:lang w:val="en-GB"/>
+        </w:rPr>
+        <w:t>losing</w:t>
+      </w:r>
+      <w:r>
+        <w:rPr>
+          <w:b/>
+          <w:bCs/>
+          <w:lang w:val="en-GB"/>
+        </w:rPr>
+        <w:t xml:space="preserve"> to </w:t>
+      </w:r>
+      <w:r>
+        <w:rPr>
+          <w:b/>
+          <w:bCs/>
+          <w:lang w:val="en-GB"/>
+        </w:rPr>
+        <w:t xml:space="preserve">drawing </w:t>
+      </w:r>
+    </w:p>
+    <w:p>
+      <w:pPr>
+        <w:pStyle w:val="ListParagraph"/>
+        <w:numPr>
+          <w:ilvl w:val="3"/>
+          <w:numId w:val="2"/>
+        </w:numPr>
+        <w:rPr>
+          <w:lang w:val="en-GB"/>
+        </w:rPr>
+      </w:pPr>
+      <w:r>
+        <w:rPr>
+          <w:lang w:val="en-GB"/>
+        </w:rPr>
+        <w:t xml:space="preserve">If lagging team is losing (last_game_goals_diff ==-1) and difference in points is higher than -3. </w:t>
+      </w:r>
+    </w:p>
+    <w:p>
+      <w:pPr>
+        <w:pStyle w:val="ListParagraph"/>
+        <w:numPr>
+          <w:ilvl w:val="3"/>
+          <w:numId w:val="2"/>
+        </w:numPr>
+        <w:rPr>
+          <w:lang w:val="en-GB"/>
+        </w:rPr>
+      </w:pPr>
+      <w:r>
+        <w:rPr>
+          <w:lang w:val="en-GB"/>
+        </w:rPr>
+        <w:t xml:space="preserve">If lagging team is losing (last_game_goals_diff == -1) and difference in points is equal to -3, but lagging team has scored more goals than losing team. </w:t>
+      </w:r>
+    </w:p>
+    <w:p>
+      <w:pPr>
+        <w:pStyle w:val="ListParagraph"/>
+        <w:numPr>
+          <w:ilvl w:val="0"/>
+          <w:numId w:val="2"/>
+        </w:numPr>
+        <w:rPr>
+          <w:b/>
+          <w:bCs/>
+          <w:lang w:val="en-GB"/>
+        </w:rPr>
+      </w:pPr>
+      <w:r>
+        <w:rPr>
+          <w:b/>
+          <w:bCs/>
+          <w:lang w:val="en-GB"/>
+        </w:rPr>
+        <w:t>Tied scenarios</w:t>
+      </w:r>
+    </w:p>
+    <w:p>
+      <w:pPr>
+        <w:pStyle w:val="ListParagraph"/>
+        <w:numPr>
+          <w:ilvl w:val="1"/>
+          <w:numId w:val="2"/>
+        </w:numPr>
+        <w:rPr>
+          <w:lang w:val="en-GB"/>
+        </w:rPr>
+      </w:pPr>
+      <w:r>
+        <w:rPr>
+          <w:lang w:val="en-GB"/>
+        </w:rPr>
+        <w:t xml:space="preserve">Lagging team is losing </w:t>
+      </w:r>
+      <w:r>
+        <w:rPr>
+          <w:b/>
+          <w:bCs/>
+          <w:lang w:val="en-GB"/>
+        </w:rPr>
+        <w:t>(#1 and #2</w:t>
+      </w:r>
+      <w:r>
+        <w:rPr>
+          <w:lang w:val="en-GB"/>
+        </w:rPr>
+        <w:t xml:space="preserve"> </w:t>
+      </w:r>
+      <w:r>
+        <w:t>update_suspense function)</w:t>
+      </w:r>
+    </w:p>
+    <w:p>
+      <w:pPr>
+        <w:pStyle w:val="ListParagraph"/>
+        <w:numPr>
+          <w:ilvl w:val="2"/>
+          <w:numId w:val="2"/>
+        </w:numPr>
+        <w:rPr>
+          <w:lang w:val="en-GB"/>
+        </w:rPr>
+      </w:pPr>
+      <w:r>
+        <w:rPr>
+          <w:lang w:val="en-GB"/>
+        </w:rPr>
+        <w:t>Lagging team is losing by one point (last_game_goals_diff == -1), leading team is just one point</w:t>
+      </w:r>
+      <w:r>
+        <w:rPr>
+          <w:lang w:val="en-GB"/>
+        </w:rPr>
+        <w:t xml:space="preserve"> and goal</w:t>
+      </w:r>
+      <w:r>
+        <w:rPr>
+          <w:lang w:val="en-GB"/>
+        </w:rPr>
+        <w:t xml:space="preserve"> ahead (pts_diff</w:t>
+      </w:r>
+      <w:r>
+        <w:rPr>
+          <w:lang w:val="en-GB"/>
+        </w:rPr>
+        <w:t xml:space="preserve"> and gls_diff</w:t>
+      </w:r>
       <w:r>
         <w:rPr>
           <w:lang w:val="en-GB"/>
         </w:rPr>
         <w:t xml:space="preserve"> == -1)</w:t>
       </w:r>
+      <w:r>
+        <w:rPr>
+          <w:lang w:val="en-GB"/>
+        </w:rPr>
+        <w:t xml:space="preserve">, lagging team has scored only one goal less than leading team (goals scored lagging team == goals scored leading team -1), </w:t>
+      </w:r>
+      <w:r>
+        <w:rPr>
+          <w:lang w:val="en-GB"/>
+        </w:rPr>
+        <w:t>all minute except minute 0 (goal_minute != 0</w:t>
+      </w:r>
+      <w:r>
+        <w:rPr>
+          <w:lang w:val="en-GB"/>
+        </w:rPr>
+        <w:t xml:space="preserve">): </w:t>
+      </w:r>
+      <w:r>
+        <w:rPr>
+          <w:b/>
+          <w:bCs/>
+          <w:lang w:val="en-GB"/>
+        </w:rPr>
+        <w:t>head-to-head</w:t>
+      </w:r>
+    </w:p>
+    <w:p>
+      <w:pPr>
+        <w:pStyle w:val="ListParagraph"/>
+        <w:numPr>
+          <w:ilvl w:val="1"/>
+          <w:numId w:val="2"/>
+        </w:numPr>
+        <w:rPr>
+          <w:lang w:val="en-GB"/>
+        </w:rPr>
+      </w:pPr>
+      <w:r>
+        <w:rPr>
+          <w:lang w:val="en-GB"/>
+        </w:rPr>
+        <w:t xml:space="preserve">Lagging team is drawing </w:t>
+      </w:r>
+      <w:r>
+        <w:rPr>
+          <w:b/>
+          <w:bCs/>
+          <w:lang w:val="en-GB"/>
+        </w:rPr>
+        <w:t>(#</w:t>
+      </w:r>
+      <w:r>
+        <w:rPr>
+          <w:b/>
+          <w:bCs/>
+          <w:lang w:val="en-GB"/>
+        </w:rPr>
+        <w:t>3</w:t>
+      </w:r>
+      <w:r>
+        <w:rPr>
+          <w:b/>
+          <w:bCs/>
+          <w:lang w:val="en-GB"/>
+        </w:rPr>
+        <w:t xml:space="preserve"> and #</w:t>
+      </w:r>
+      <w:r>
+        <w:rPr>
+          <w:b/>
+          <w:bCs/>
+          <w:lang w:val="en-GB"/>
+        </w:rPr>
+        <w:t>4</w:t>
+      </w:r>
+      <w:r>
+        <w:rPr>
+          <w:lang w:val="en-GB"/>
+        </w:rPr>
+        <w:t xml:space="preserve"> </w:t>
+      </w:r>
+      <w:r>
+        <w:t>update_suspense function)</w:t>
+      </w:r>
+    </w:p>
+    <w:p>
+      <w:pPr>
+        <w:pStyle w:val="ListParagraph"/>
+        <w:numPr>
+          <w:ilvl w:val="2"/>
+          <w:numId w:val="2"/>
+        </w:numPr>
+        <w:rPr>
+          <w:lang w:val="en-GB"/>
+        </w:rPr>
+      </w:pPr>
+      <w:r>
+        <w:rPr>
+          <w:lang w:val="en-GB"/>
+        </w:rPr>
+        <w:t xml:space="preserve">Lagging team is drawing (last_game_points == 1), leading team is just two points and goal ahead (pts_diff  == -2 and gls_diff == -1), lagging team has scored only one goal less than leading team (goals scored lagging team == goals scored leading team -1), all minute except minute 0 (goal_minute != 0): </w:t>
+      </w:r>
+      <w:r>
+        <w:rPr>
+          <w:b/>
+          <w:bCs/>
+          <w:lang w:val="en-GB"/>
+        </w:rPr>
+        <w:t>head-to-head</w:t>
+      </w:r>
+    </w:p>
+    <w:p>
+      <w:pPr>
+        <w:pStyle w:val="ListParagraph"/>
+        <w:numPr>
+          <w:ilvl w:val="1"/>
+          <w:numId w:val="2"/>
+        </w:numPr>
+        <w:rPr>
+          <w:lang w:val="en-GB"/>
+        </w:rPr>
+      </w:pPr>
+      <w:r>
+        <w:t>update_suspense</w:t>
+      </w:r>
+      <w:r>
+        <w:t>_draw_lots</w:t>
+      </w:r>
+      <w:r>
+        <w:t xml:space="preserve"> function</w:t>
+      </w:r>
+    </w:p>
+    <w:p>
+      <w:pPr>
+        <w:pStyle w:val="ListParagraph"/>
+        <w:numPr>
+          <w:ilvl w:val="2"/>
+          <w:numId w:val="2"/>
+        </w:numPr>
+        <w:rPr>
+          <w:lang w:val="en-GB"/>
+        </w:rPr>
+      </w:pPr>
+      <w:r>
+        <w:rPr>
+          <w:lang w:val="en-GB"/>
+        </w:rPr>
+        <w:t>Before 1994, 2-points system</w:t>
+      </w:r>
     </w:p>
     <w:p>
       <w:pPr>
@@ -1486,7 +1712,83 @@
         <w:rPr>
           <w:lang w:val="en-GB"/>
         </w:rPr>
-        <w:t>If goals difference is equal or higher than zero, lagging team can replace leading team</w:t>
+        <w:t xml:space="preserve">Lagging team is losing </w:t>
+      </w:r>
+      <w:r>
+        <w:rPr>
+          <w:lang w:val="en-GB"/>
+        </w:rPr>
+        <w:t xml:space="preserve"> by one goal </w:t>
+      </w:r>
+      <w:r>
+        <w:rPr>
+          <w:lang w:val="en-GB"/>
+        </w:rPr>
+        <w:t>or drawing (</w:t>
+      </w:r>
+      <w:r>
+        <w:rPr>
+          <w:lang w:val="en-GB"/>
+        </w:rPr>
+        <w:t xml:space="preserve">lasta game goals diff &gt;= -1 and </w:t>
+      </w:r>
+      <w:r>
+        <w:rPr>
+          <w:lang w:val="en-GB"/>
+        </w:rPr>
+        <w:t>last game points != 2) and lagging and leading team</w:t>
+      </w:r>
+      <w:r>
+        <w:rPr>
+          <w:lang w:val="en-GB"/>
+        </w:rPr>
+        <w:t>s</w:t>
+      </w:r>
+      <w:r>
+        <w:rPr>
+          <w:lang w:val="en-GB"/>
+        </w:rPr>
+        <w:t xml:space="preserve"> are playing against each other (h2h==1) with two points and two goals difference (pts and gls diff == -2). In this case lagging and leading teams would be level in every regard and their qualification is determined by a </w:t>
+      </w:r>
+      <w:r>
+        <w:rPr>
+          <w:b/>
+          <w:bCs/>
+          <w:lang w:val="en-GB"/>
+        </w:rPr>
+        <w:t>drawing of lots</w:t>
+      </w:r>
+      <w:r>
+        <w:rPr>
+          <w:b/>
+          <w:bCs/>
+          <w:lang w:val="en-GB"/>
+        </w:rPr>
+        <w:t>. Suspense takes value 1</w:t>
+      </w:r>
+      <w:r>
+        <w:rPr>
+          <w:lang w:val="en-GB"/>
+        </w:rPr>
+        <w:t>.</w:t>
+      </w:r>
+    </w:p>
+    <w:p>
+      <w:pPr>
+        <w:pStyle w:val="ListParagraph"/>
+        <w:numPr>
+          <w:ilvl w:val="2"/>
+          <w:numId w:val="2"/>
+        </w:numPr>
+        <w:rPr>
+          <w:lang w:val="en-GB"/>
+        </w:rPr>
+      </w:pPr>
+      <w:r>
+        <w:rPr>
+          <w:lang w:val="en-GB"/>
+        </w:rPr>
+        <w:t>From 1994, 3-points system</w:t>
       </w:r>
     </w:p>
     <w:p>
@@ -1504,105 +1806,45 @@
         <w:rPr>
           <w:lang w:val="en-GB"/>
         </w:rPr>
-        <w:t>If goals difference is just one lower than the one of the leading team and the number of goals scored is equal or greater than the one of the leading team, lagging team can replace leading team</w:t>
-      </w:r>
-    </w:p>
-    <w:p>
-      <w:pPr>
-        <w:pStyle w:val="ListParagraph"/>
-        <w:numPr>
-          <w:ilvl w:val="2"/>
-          <w:numId w:val="2"/>
-        </w:numPr>
-        <w:rPr>
-          <w:lang w:val="en-GB"/>
-        </w:rPr>
-      </w:pPr>
-      <w:r>
-        <w:rPr>
-          <w:lang w:val="en-GB"/>
-        </w:rPr>
-        <w:t>lagging team is losing by more than one goal but with the same points as leading team (</w:t>
-      </w:r>
-      <w:proofErr w:type="spellStart"/>
-      <w:r>
-        <w:rPr>
-          <w:lang w:val="en-GB"/>
-        </w:rPr>
-        <w:t>points_diff</w:t>
-      </w:r>
-      <w:proofErr w:type="spellEnd"/>
-      <w:r>
-        <w:rPr>
-          <w:lang w:val="en-GB"/>
-        </w:rPr>
-        <w:t xml:space="preserve"> == 0), one goal down (</w:t>
-      </w:r>
-      <w:proofErr w:type="spellStart"/>
-      <w:r>
-        <w:rPr>
-          <w:lang w:val="en-GB"/>
-        </w:rPr>
-        <w:t>goals_diff</w:t>
-      </w:r>
-      <w:proofErr w:type="spellEnd"/>
-      <w:r>
-        <w:rPr>
-          <w:lang w:val="en-GB"/>
-        </w:rPr>
-        <w:t xml:space="preserve"> == -1) and higher number of goals scored (goals scored)</w:t>
-      </w:r>
-    </w:p>
-    <w:p>
-      <w:pPr>
-        <w:pStyle w:val="ListParagraph"/>
-        <w:numPr>
-          <w:ilvl w:val="1"/>
-          <w:numId w:val="2"/>
-        </w:numPr>
-        <w:rPr>
-          <w:b/>
-          <w:bCs/>
-          <w:lang w:val="en-GB"/>
-        </w:rPr>
-      </w:pPr>
-      <w:r>
-        <w:rPr>
-          <w:b/>
-          <w:bCs/>
-          <w:lang w:val="en-GB"/>
-        </w:rPr>
-        <w:t>H2H</w:t>
-      </w:r>
-    </w:p>
-    <w:p>
-      <w:pPr>
-        <w:pStyle w:val="ListParagraph"/>
-        <w:numPr>
-          <w:ilvl w:val="2"/>
-          <w:numId w:val="2"/>
-        </w:numPr>
-        <w:rPr>
-          <w:b/>
-          <w:bCs/>
-          <w:lang w:val="en-GB"/>
-        </w:rPr>
-      </w:pPr>
-      <w:r>
-        <w:rPr>
-          <w:b/>
-          <w:bCs/>
-          <w:lang w:val="en-GB"/>
-        </w:rPr>
-        <w:t>From drawing to winning</w:t>
-      </w:r>
-      <w:r>
-        <w:rPr>
-          <w:b/>
-          <w:bCs/>
-          <w:lang w:val="en-GB"/>
-        </w:rPr>
-        <w:t xml:space="preserve"> </w:t>
+        <w:t>From losing to drawing</w:t>
+      </w:r>
+    </w:p>
+    <w:p>
+      <w:pPr>
+        <w:pStyle w:val="ListParagraph"/>
+        <w:numPr>
+          <w:ilvl w:val="4"/>
+          <w:numId w:val="2"/>
+        </w:numPr>
+        <w:rPr>
+          <w:lang w:val="en-GB"/>
+        </w:rPr>
+      </w:pPr>
+      <w:r>
+        <w:rPr>
+          <w:lang w:val="en-GB"/>
+        </w:rPr>
+        <w:t>Lagging team is losing by one goal (last game goals difference == -1) and lagging and leading teams are playing against each other (h2h == 1) with three points and two goals difference (pts diff == -3 and gls diff == -2). In this case lagging and leading teams would be level in every regard and their qualification is determined by a drawing of lots</w:t>
+      </w:r>
+      <w:r>
+        <w:rPr>
+          <w:b/>
+          <w:bCs/>
+          <w:lang w:val="en-GB"/>
+        </w:rPr>
+        <w:t xml:space="preserve">. </w:t>
+      </w:r>
+      <w:r>
+        <w:rPr>
+          <w:lang w:val="en-GB"/>
+        </w:rPr>
+        <w:t>Suspense takes value 1</w:t>
+      </w:r>
+      <w:r>
+        <w:rPr>
+          <w:lang w:val="en-GB"/>
+        </w:rPr>
+        <w:t>.</w:t>
       </w:r>
     </w:p>
     <w:p>
@@ -1620,746 +1862,7 @@
         <w:rPr>
           <w:lang w:val="en-GB"/>
         </w:rPr>
-        <w:t>If leading and lagging are drawing (</w:t>
-      </w:r>
-      <w:proofErr w:type="spellStart"/>
-      <w:r>
-        <w:rPr>
-          <w:lang w:val="en-GB"/>
-        </w:rPr>
-        <w:t>last_game_goals_diff</w:t>
-      </w:r>
-      <w:proofErr w:type="spellEnd"/>
-      <w:r>
-        <w:rPr>
-          <w:lang w:val="en-GB"/>
-        </w:rPr>
-        <w:t xml:space="preserve"> ==0) and difference in points is higher than -4. </w:t>
-      </w:r>
-    </w:p>
-    <w:p>
-      <w:pPr>
-        <w:pStyle w:val="ListParagraph"/>
-        <w:numPr>
-          <w:ilvl w:val="3"/>
-          <w:numId w:val="2"/>
-        </w:numPr>
-        <w:rPr>
-          <w:lang w:val="en-GB"/>
-        </w:rPr>
-      </w:pPr>
-      <w:r>
-        <w:rPr>
-          <w:lang w:val="en-GB"/>
-        </w:rPr>
-        <w:t>if leading and lagging are drawing (</w:t>
-      </w:r>
-      <w:proofErr w:type="spellStart"/>
-      <w:r>
-        <w:rPr>
-          <w:lang w:val="en-GB"/>
-        </w:rPr>
-        <w:t>last_game_goals_diff</w:t>
-      </w:r>
-      <w:proofErr w:type="spellEnd"/>
-      <w:r>
-        <w:rPr>
-          <w:lang w:val="en-GB"/>
-        </w:rPr>
-        <w:t xml:space="preserve"> == 0) and difference in points is equal to -4, but lagging team has scored more goals than losing team. </w:t>
-      </w:r>
-    </w:p>
-    <w:p>
-      <w:pPr>
-        <w:pStyle w:val="ListParagraph"/>
-        <w:numPr>
-          <w:ilvl w:val="2"/>
-          <w:numId w:val="2"/>
-        </w:numPr>
-        <w:rPr>
-          <w:b/>
-          <w:bCs/>
-          <w:lang w:val="en-GB"/>
-        </w:rPr>
-      </w:pPr>
-      <w:r>
-        <w:rPr>
-          <w:b/>
-          <w:bCs/>
-          <w:lang w:val="en-GB"/>
-        </w:rPr>
-        <w:t xml:space="preserve">From </w:t>
-      </w:r>
-      <w:r>
-        <w:rPr>
-          <w:b/>
-          <w:bCs/>
-          <w:lang w:val="en-GB"/>
-        </w:rPr>
-        <w:t>losing</w:t>
-      </w:r>
-      <w:r>
-        <w:rPr>
-          <w:b/>
-          <w:bCs/>
-          <w:lang w:val="en-GB"/>
-        </w:rPr>
-        <w:t xml:space="preserve"> to </w:t>
-      </w:r>
-      <w:r>
-        <w:rPr>
-          <w:b/>
-          <w:bCs/>
-          <w:lang w:val="en-GB"/>
-        </w:rPr>
-        <w:t xml:space="preserve">drawing </w:t>
-      </w:r>
-    </w:p>
-    <w:p>
-      <w:pPr>
-        <w:pStyle w:val="ListParagraph"/>
-        <w:numPr>
-          <w:ilvl w:val="3"/>
-          <w:numId w:val="2"/>
-        </w:numPr>
-        <w:rPr>
-          <w:lang w:val="en-GB"/>
-        </w:rPr>
-      </w:pPr>
-      <w:r>
-        <w:rPr>
-          <w:lang w:val="en-GB"/>
-        </w:rPr>
-        <w:t>If lagging team is losing (</w:t>
-      </w:r>
-      <w:proofErr w:type="spellStart"/>
-      <w:r>
-        <w:rPr>
-          <w:lang w:val="en-GB"/>
-        </w:rPr>
-        <w:t>last_game_goals_diff</w:t>
-      </w:r>
-      <w:proofErr w:type="spellEnd"/>
-      <w:r>
-        <w:rPr>
-          <w:lang w:val="en-GB"/>
-        </w:rPr>
-        <w:t xml:space="preserve"> ==-1) and difference in points is higher than -3. </w:t>
-      </w:r>
-    </w:p>
-    <w:p>
-      <w:pPr>
-        <w:pStyle w:val="ListParagraph"/>
-        <w:numPr>
-          <w:ilvl w:val="3"/>
-          <w:numId w:val="2"/>
-        </w:numPr>
-        <w:rPr>
-          <w:lang w:val="en-GB"/>
-        </w:rPr>
-      </w:pPr>
-      <w:r>
-        <w:rPr>
-          <w:lang w:val="en-GB"/>
-        </w:rPr>
-        <w:t>If lagging team is losing (</w:t>
-      </w:r>
-      <w:proofErr w:type="spellStart"/>
-      <w:r>
-        <w:rPr>
-          <w:lang w:val="en-GB"/>
-        </w:rPr>
-        <w:t>last_game_goals_diff</w:t>
-      </w:r>
-      <w:proofErr w:type="spellEnd"/>
-      <w:r>
-        <w:rPr>
-          <w:lang w:val="en-GB"/>
-        </w:rPr>
-        <w:t xml:space="preserve"> == -1) and difference in points is equal to -3, but lagging team has scored more goals than losing team. </w:t>
-      </w:r>
-    </w:p>
-    <w:p>
-      <w:pPr>
-        <w:pStyle w:val="ListParagraph"/>
-        <w:numPr>
-          <w:ilvl w:val="0"/>
-          <w:numId w:val="2"/>
-        </w:numPr>
-        <w:rPr>
-          <w:b/>
-          <w:bCs/>
-          <w:lang w:val="en-GB"/>
-        </w:rPr>
-      </w:pPr>
-      <w:r>
-        <w:rPr>
-          <w:b/>
-          <w:bCs/>
-          <w:lang w:val="en-GB"/>
-        </w:rPr>
-        <w:t>Tied scenarios</w:t>
-      </w:r>
-    </w:p>
-    <w:p>
-      <w:pPr>
-        <w:pStyle w:val="ListParagraph"/>
-        <w:numPr>
-          <w:ilvl w:val="1"/>
-          <w:numId w:val="2"/>
-        </w:numPr>
-        <w:rPr>
-          <w:lang w:val="en-GB"/>
-        </w:rPr>
-      </w:pPr>
-      <w:r>
-        <w:rPr>
-          <w:lang w:val="en-GB"/>
-        </w:rPr>
-        <w:t xml:space="preserve">Lagging team is losing </w:t>
-      </w:r>
-      <w:r>
-        <w:rPr>
-          <w:b/>
-          <w:bCs/>
-          <w:lang w:val="en-GB"/>
-        </w:rPr>
-        <w:t>(#1 and #2</w:t>
-      </w:r>
-      <w:r>
-        <w:rPr>
-          <w:lang w:val="en-GB"/>
-        </w:rPr>
-        <w:t xml:space="preserve"> </w:t>
-      </w:r>
-      <w:proofErr w:type="spellStart"/>
-      <w:r>
-        <w:t>update_suspense</w:t>
-      </w:r>
-      <w:proofErr w:type="spellEnd"/>
-      <w:r>
-        <w:t xml:space="preserve"> function)</w:t>
-      </w:r>
-    </w:p>
-    <w:p>
-      <w:pPr>
-        <w:pStyle w:val="ListParagraph"/>
-        <w:numPr>
-          <w:ilvl w:val="2"/>
-          <w:numId w:val="2"/>
-        </w:numPr>
-        <w:rPr>
-          <w:lang w:val="en-GB"/>
-        </w:rPr>
-      </w:pPr>
-      <w:r>
-        <w:rPr>
-          <w:lang w:val="en-GB"/>
-        </w:rPr>
-        <w:t>Lagging team is losing by one point (</w:t>
-      </w:r>
-      <w:proofErr w:type="spellStart"/>
-      <w:r>
-        <w:rPr>
-          <w:lang w:val="en-GB"/>
-        </w:rPr>
-        <w:t>last_game_goals_diff</w:t>
-      </w:r>
-      <w:proofErr w:type="spellEnd"/>
-      <w:r>
-        <w:rPr>
-          <w:lang w:val="en-GB"/>
-        </w:rPr>
-        <w:t xml:space="preserve"> == -1), leading team is just one point</w:t>
-      </w:r>
-      <w:r>
-        <w:rPr>
-          <w:lang w:val="en-GB"/>
-        </w:rPr>
-        <w:t xml:space="preserve"> and goal</w:t>
-      </w:r>
-      <w:r>
-        <w:rPr>
-          <w:lang w:val="en-GB"/>
-        </w:rPr>
-        <w:t xml:space="preserve"> ahead (</w:t>
-      </w:r>
-      <w:proofErr w:type="spellStart"/>
-      <w:r>
-        <w:rPr>
-          <w:lang w:val="en-GB"/>
-        </w:rPr>
-        <w:t>pts_diff</w:t>
-      </w:r>
-      <w:proofErr w:type="spellEnd"/>
-      <w:r>
-        <w:rPr>
-          <w:lang w:val="en-GB"/>
-        </w:rPr>
-        <w:t xml:space="preserve"> and </w:t>
-      </w:r>
-      <w:proofErr w:type="spellStart"/>
-      <w:r>
-        <w:rPr>
-          <w:lang w:val="en-GB"/>
-        </w:rPr>
-        <w:t>gls_diff</w:t>
-      </w:r>
-      <w:proofErr w:type="spellEnd"/>
-      <w:r>
-        <w:rPr>
-          <w:lang w:val="en-GB"/>
-        </w:rPr>
-        <w:t xml:space="preserve"> == -1)</w:t>
-      </w:r>
-      <w:r>
-        <w:rPr>
-          <w:lang w:val="en-GB"/>
-        </w:rPr>
-        <w:t xml:space="preserve">, lagging team has scored only one goal less than leading team (goals scored lagging team == goals scored leading team -1), </w:t>
-      </w:r>
-      <w:r>
-        <w:rPr>
-          <w:lang w:val="en-GB"/>
-        </w:rPr>
-        <w:t>all minute except minute 0 (</w:t>
-      </w:r>
-      <w:proofErr w:type="spellStart"/>
-      <w:r>
-        <w:rPr>
-          <w:lang w:val="en-GB"/>
-        </w:rPr>
-        <w:t>goal_</w:t>
-      </w:r>
-      <w:proofErr w:type="gramStart"/>
-      <w:r>
-        <w:rPr>
-          <w:lang w:val="en-GB"/>
-        </w:rPr>
-        <w:t>minute</w:t>
-      </w:r>
-      <w:proofErr w:type="spellEnd"/>
-      <w:r>
-        <w:rPr>
-          <w:lang w:val="en-GB"/>
-        </w:rPr>
-        <w:t xml:space="preserve"> !</w:t>
-      </w:r>
-      <w:proofErr w:type="gramEnd"/>
-      <w:r>
-        <w:rPr>
-          <w:lang w:val="en-GB"/>
-        </w:rPr>
-        <w:t>= 0</w:t>
-      </w:r>
-      <w:r>
-        <w:rPr>
-          <w:lang w:val="en-GB"/>
-        </w:rPr>
-        <w:t xml:space="preserve">): </w:t>
-      </w:r>
-      <w:r>
-        <w:rPr>
-          <w:b/>
-          <w:bCs/>
-          <w:lang w:val="en-GB"/>
-        </w:rPr>
-        <w:t>head-to-head</w:t>
-      </w:r>
-    </w:p>
-    <w:p>
-      <w:pPr>
-        <w:pStyle w:val="ListParagraph"/>
-        <w:numPr>
-          <w:ilvl w:val="1"/>
-          <w:numId w:val="2"/>
-        </w:numPr>
-        <w:rPr>
-          <w:lang w:val="en-GB"/>
-        </w:rPr>
-      </w:pPr>
-      <w:r>
-        <w:rPr>
-          <w:lang w:val="en-GB"/>
-        </w:rPr>
-        <w:t xml:space="preserve">Lagging team is drawing </w:t>
-      </w:r>
-      <w:r>
-        <w:rPr>
-          <w:b/>
-          <w:bCs/>
-          <w:lang w:val="en-GB"/>
-        </w:rPr>
-        <w:t>(#</w:t>
-      </w:r>
-      <w:r>
-        <w:rPr>
-          <w:b/>
-          <w:bCs/>
-          <w:lang w:val="en-GB"/>
-        </w:rPr>
-        <w:t>3</w:t>
-      </w:r>
-      <w:r>
-        <w:rPr>
-          <w:b/>
-          <w:bCs/>
-          <w:lang w:val="en-GB"/>
-        </w:rPr>
-        <w:t xml:space="preserve"> and #</w:t>
-      </w:r>
-      <w:r>
-        <w:rPr>
-          <w:b/>
-          <w:bCs/>
-          <w:lang w:val="en-GB"/>
-        </w:rPr>
-        <w:t>4</w:t>
-      </w:r>
-      <w:r>
-        <w:rPr>
-          <w:lang w:val="en-GB"/>
-        </w:rPr>
-        <w:t xml:space="preserve"> </w:t>
-      </w:r>
-      <w:proofErr w:type="spellStart"/>
-      <w:r>
-        <w:t>update_suspense</w:t>
-      </w:r>
-      <w:proofErr w:type="spellEnd"/>
-      <w:r>
-        <w:t xml:space="preserve"> function)</w:t>
-      </w:r>
-    </w:p>
-    <w:p>
-      <w:pPr>
-        <w:pStyle w:val="ListParagraph"/>
-        <w:numPr>
-          <w:ilvl w:val="2"/>
-          <w:numId w:val="2"/>
-        </w:numPr>
-        <w:rPr>
-          <w:lang w:val="en-GB"/>
-        </w:rPr>
-      </w:pPr>
-      <w:r>
-        <w:rPr>
-          <w:lang w:val="en-GB"/>
-        </w:rPr>
-        <w:t>Lagging team is drawing (</w:t>
-      </w:r>
-      <w:proofErr w:type="spellStart"/>
-      <w:r>
-        <w:rPr>
-          <w:lang w:val="en-GB"/>
-        </w:rPr>
-        <w:t>last_game_points</w:t>
-      </w:r>
-      <w:proofErr w:type="spellEnd"/>
-      <w:r>
-        <w:rPr>
-          <w:lang w:val="en-GB"/>
-        </w:rPr>
-        <w:t xml:space="preserve"> == 1), leading team is just two points and goal ahead (</w:t>
-      </w:r>
-      <w:proofErr w:type="spellStart"/>
-      <w:r>
-        <w:rPr>
-          <w:lang w:val="en-GB"/>
-        </w:rPr>
-        <w:t>pts_</w:t>
-      </w:r>
-      <w:proofErr w:type="gramStart"/>
-      <w:r>
-        <w:rPr>
-          <w:lang w:val="en-GB"/>
-        </w:rPr>
-        <w:t>diff</w:t>
-      </w:r>
-      <w:proofErr w:type="spellEnd"/>
-      <w:r>
-        <w:rPr>
-          <w:lang w:val="en-GB"/>
-        </w:rPr>
-        <w:t xml:space="preserve">  =</w:t>
-      </w:r>
-      <w:proofErr w:type="gramEnd"/>
-      <w:r>
-        <w:rPr>
-          <w:lang w:val="en-GB"/>
-        </w:rPr>
-        <w:t xml:space="preserve">= -2 and </w:t>
-      </w:r>
-      <w:proofErr w:type="spellStart"/>
-      <w:r>
-        <w:rPr>
-          <w:lang w:val="en-GB"/>
-        </w:rPr>
-        <w:t>gls_diff</w:t>
-      </w:r>
-      <w:proofErr w:type="spellEnd"/>
-      <w:r>
-        <w:rPr>
-          <w:lang w:val="en-GB"/>
-        </w:rPr>
-        <w:t xml:space="preserve"> == -1), lagging team has scored only one goal less than leading team (goals scored lagging team == goals scored leading team -1), all minute except minute 0 (</w:t>
-      </w:r>
-      <w:proofErr w:type="spellStart"/>
-      <w:r>
-        <w:rPr>
-          <w:lang w:val="en-GB"/>
-        </w:rPr>
-        <w:t>goal_</w:t>
-      </w:r>
-      <w:proofErr w:type="gramStart"/>
-      <w:r>
-        <w:rPr>
-          <w:lang w:val="en-GB"/>
-        </w:rPr>
-        <w:t>minute</w:t>
-      </w:r>
-      <w:proofErr w:type="spellEnd"/>
-      <w:r>
-        <w:rPr>
-          <w:lang w:val="en-GB"/>
-        </w:rPr>
-        <w:t xml:space="preserve"> !</w:t>
-      </w:r>
-      <w:proofErr w:type="gramEnd"/>
-      <w:r>
-        <w:rPr>
-          <w:lang w:val="en-GB"/>
-        </w:rPr>
-        <w:t xml:space="preserve">= 0): </w:t>
-      </w:r>
-      <w:r>
-        <w:rPr>
-          <w:b/>
-          <w:bCs/>
-          <w:lang w:val="en-GB"/>
-        </w:rPr>
-        <w:t>head-to-head</w:t>
-      </w:r>
-    </w:p>
-    <w:p>
-      <w:pPr>
-        <w:pStyle w:val="ListParagraph"/>
-        <w:numPr>
-          <w:ilvl w:val="1"/>
-          <w:numId w:val="2"/>
-        </w:numPr>
-        <w:rPr>
-          <w:highlight w:val="yellow"/>
-          <w:lang w:val="en-GB"/>
-        </w:rPr>
-      </w:pPr>
-      <w:proofErr w:type="spellStart"/>
-      <w:r>
-        <w:rPr>
-          <w:highlight w:val="yellow"/>
-        </w:rPr>
-        <w:t>update_suspense</w:t>
-      </w:r>
-      <w:r>
-        <w:rPr>
-          <w:highlight w:val="yellow"/>
-        </w:rPr>
-        <w:t>_draw_</w:t>
-      </w:r>
-      <w:proofErr w:type="gramStart"/>
-      <w:r>
-        <w:rPr>
-          <w:highlight w:val="yellow"/>
-        </w:rPr>
-        <w:t>lots</w:t>
-      </w:r>
-      <w:proofErr w:type="spellEnd"/>
-      <w:proofErr w:type="gramEnd"/>
-      <w:r>
-        <w:rPr>
-          <w:highlight w:val="yellow"/>
-        </w:rPr>
-        <w:t xml:space="preserve"> function</w:t>
-      </w:r>
-    </w:p>
-    <w:p>
-      <w:pPr>
-        <w:pStyle w:val="ListParagraph"/>
-        <w:numPr>
-          <w:ilvl w:val="2"/>
-          <w:numId w:val="2"/>
-        </w:numPr>
-        <w:rPr>
-          <w:lang w:val="en-GB"/>
-        </w:rPr>
-      </w:pPr>
-      <w:r>
-        <w:rPr>
-          <w:lang w:val="en-GB"/>
-        </w:rPr>
-        <w:t>Before 1994, 2-points system</w:t>
-      </w:r>
-    </w:p>
-    <w:p>
-      <w:pPr>
-        <w:pStyle w:val="ListParagraph"/>
-        <w:numPr>
-          <w:ilvl w:val="3"/>
-          <w:numId w:val="2"/>
-        </w:numPr>
-        <w:rPr>
-          <w:lang w:val="en-GB"/>
-        </w:rPr>
-      </w:pPr>
-      <w:r>
-        <w:rPr>
-          <w:lang w:val="en-GB"/>
-        </w:rPr>
-        <w:t xml:space="preserve">Lagging team is </w:t>
-      </w:r>
-      <w:proofErr w:type="gramStart"/>
-      <w:r>
-        <w:rPr>
-          <w:lang w:val="en-GB"/>
-        </w:rPr>
-        <w:t xml:space="preserve">losing </w:t>
-      </w:r>
-      <w:r>
-        <w:rPr>
-          <w:lang w:val="en-GB"/>
-        </w:rPr>
-        <w:t xml:space="preserve"> by</w:t>
-      </w:r>
-      <w:proofErr w:type="gramEnd"/>
-      <w:r>
-        <w:rPr>
-          <w:lang w:val="en-GB"/>
-        </w:rPr>
-        <w:t xml:space="preserve"> one goal </w:t>
-      </w:r>
-      <w:r>
-        <w:rPr>
-          <w:lang w:val="en-GB"/>
-        </w:rPr>
-        <w:t>or drawing (</w:t>
-      </w:r>
-      <w:proofErr w:type="spellStart"/>
-      <w:r>
-        <w:rPr>
-          <w:lang w:val="en-GB"/>
-        </w:rPr>
-        <w:t>lasta</w:t>
-      </w:r>
-      <w:proofErr w:type="spellEnd"/>
-      <w:r>
-        <w:rPr>
-          <w:lang w:val="en-GB"/>
-        </w:rPr>
-        <w:t xml:space="preserve"> game goals diff &gt;= -1 and </w:t>
-      </w:r>
-      <w:r>
-        <w:rPr>
-          <w:lang w:val="en-GB"/>
-        </w:rPr>
-        <w:t xml:space="preserve">last game </w:t>
-      </w:r>
-      <w:proofErr w:type="gramStart"/>
-      <w:r>
-        <w:rPr>
-          <w:lang w:val="en-GB"/>
-        </w:rPr>
-        <w:t>points !</w:t>
-      </w:r>
-      <w:proofErr w:type="gramEnd"/>
-      <w:r>
-        <w:rPr>
-          <w:lang w:val="en-GB"/>
-        </w:rPr>
-        <w:t>= 2) and lagging and leading team</w:t>
-      </w:r>
-      <w:r>
-        <w:rPr>
-          <w:lang w:val="en-GB"/>
-        </w:rPr>
-        <w:t>s</w:t>
-      </w:r>
-      <w:r>
-        <w:rPr>
-          <w:lang w:val="en-GB"/>
-        </w:rPr>
-        <w:t xml:space="preserve"> are playing against each other (h2h==1) with two points and two goals difference (pts and </w:t>
-      </w:r>
-      <w:proofErr w:type="spellStart"/>
-      <w:r>
-        <w:rPr>
-          <w:lang w:val="en-GB"/>
-        </w:rPr>
-        <w:t>gls</w:t>
-      </w:r>
-      <w:proofErr w:type="spellEnd"/>
-      <w:r>
-        <w:rPr>
-          <w:lang w:val="en-GB"/>
-        </w:rPr>
-        <w:t xml:space="preserve"> diff == -2). In this case lagging and leading teams would be level in every regard and their qualification is determined by a </w:t>
-      </w:r>
-      <w:r>
-        <w:rPr>
-          <w:b/>
-          <w:bCs/>
-          <w:lang w:val="en-GB"/>
-        </w:rPr>
-        <w:t>drawing of lots</w:t>
-      </w:r>
-      <w:r>
-        <w:rPr>
-          <w:b/>
-          <w:bCs/>
-          <w:lang w:val="en-GB"/>
-        </w:rPr>
-        <w:t>. Suspense takes value 1</w:t>
-      </w:r>
-      <w:r>
-        <w:rPr>
-          <w:lang w:val="en-GB"/>
-        </w:rPr>
-        <w:t>.</w:t>
-      </w:r>
-    </w:p>
-    <w:p>
-      <w:pPr>
-        <w:pStyle w:val="ListParagraph"/>
-        <w:numPr>
-          <w:ilvl w:val="2"/>
-          <w:numId w:val="2"/>
-        </w:numPr>
-        <w:rPr>
-          <w:lang w:val="en-GB"/>
-        </w:rPr>
-      </w:pPr>
-      <w:r>
-        <w:rPr>
-          <w:lang w:val="en-GB"/>
-        </w:rPr>
-        <w:t>From 1994, 3-points system</w:t>
-      </w:r>
-    </w:p>
-    <w:p>
-      <w:pPr>
-        <w:pStyle w:val="ListParagraph"/>
-        <w:numPr>
-          <w:ilvl w:val="3"/>
-          <w:numId w:val="2"/>
-        </w:numPr>
-        <w:rPr>
-          <w:lang w:val="en-GB"/>
-        </w:rPr>
-      </w:pPr>
-      <w:r>
-        <w:rPr>
-          <w:lang w:val="en-GB"/>
-        </w:rPr>
-        <w:t>From losing to drawing</w:t>
+        <w:t xml:space="preserve">From drawing to winning </w:t>
       </w:r>
     </w:p>
     <w:p>
@@ -2377,91 +1880,7 @@
         <w:rPr>
           <w:lang w:val="en-GB"/>
         </w:rPr>
-        <w:t xml:space="preserve">Lagging team is losing by one goal (last game goals difference == -1) and lagging and leading teams are playing against each other (h2h == 1) with three points and two goals difference (pts diff == -3 and </w:t>
-      </w:r>
-      <w:proofErr w:type="spellStart"/>
-      <w:r>
-        <w:rPr>
-          <w:lang w:val="en-GB"/>
-        </w:rPr>
-        <w:t>gls</w:t>
-      </w:r>
-      <w:proofErr w:type="spellEnd"/>
-      <w:r>
-        <w:rPr>
-          <w:lang w:val="en-GB"/>
-        </w:rPr>
-        <w:t xml:space="preserve"> diff == -2). In this case lagging and leading teams would be level in every regard and their qualification is determined by a drawing of lots</w:t>
-      </w:r>
-      <w:r>
-        <w:rPr>
-          <w:b/>
-          <w:bCs/>
-          <w:lang w:val="en-GB"/>
-        </w:rPr>
-        <w:t xml:space="preserve">. </w:t>
-      </w:r>
-      <w:r>
-        <w:rPr>
-          <w:lang w:val="en-GB"/>
-        </w:rPr>
-        <w:t>Suspense takes value 1</w:t>
-      </w:r>
-      <w:r>
-        <w:rPr>
-          <w:lang w:val="en-GB"/>
-        </w:rPr>
-        <w:t>.</w:t>
-      </w:r>
-    </w:p>
-    <w:p>
-      <w:pPr>
-        <w:pStyle w:val="ListParagraph"/>
-        <w:numPr>
-          <w:ilvl w:val="3"/>
-          <w:numId w:val="2"/>
-        </w:numPr>
-        <w:rPr>
-          <w:lang w:val="en-GB"/>
-        </w:rPr>
-      </w:pPr>
-      <w:r>
-        <w:rPr>
-          <w:lang w:val="en-GB"/>
-        </w:rPr>
-        <w:t xml:space="preserve">From drawing to winning </w:t>
-      </w:r>
-    </w:p>
-    <w:p>
-      <w:pPr>
-        <w:pStyle w:val="ListParagraph"/>
-        <w:numPr>
-          <w:ilvl w:val="4"/>
-          <w:numId w:val="2"/>
-        </w:numPr>
-        <w:rPr>
-          <w:lang w:val="en-GB"/>
-        </w:rPr>
-      </w:pPr>
-      <w:r>
-        <w:rPr>
-          <w:lang w:val="en-GB"/>
-        </w:rPr>
-        <w:t xml:space="preserve">Lagging team is drawing (last game points == 1) and lagging and leading teams are playing against each other (h2h == 1) with three points and two goals difference (pts diff == -3 and </w:t>
-      </w:r>
-      <w:proofErr w:type="spellStart"/>
-      <w:r>
-        <w:rPr>
-          <w:lang w:val="en-GB"/>
-        </w:rPr>
-        <w:t>gls</w:t>
-      </w:r>
-      <w:proofErr w:type="spellEnd"/>
-      <w:r>
-        <w:rPr>
-          <w:lang w:val="en-GB"/>
-        </w:rPr>
-        <w:t xml:space="preserve"> diff == -2). In this case lagging and leading teams would be level in every regard and their qualification is determined by a drawing of lots</w:t>
+        <w:t>Lagging team is drawing (last game points == 1) and lagging and leading teams are playing against each other (h2h == 1) with three points and two goals difference (pts diff == -3 and gls diff == -2). In this case lagging and leading teams would be level in every regard and their qualification is determined by a drawing of lots</w:t>
       </w:r>
       <w:r>
         <w:rPr>
@@ -2690,21 +2109,7 @@
         <w:rPr>
           <w:lang w:val="en-GB"/>
         </w:rPr>
-        <w:t xml:space="preserve">if </w:t>
-      </w:r>
-      <w:proofErr w:type="spellStart"/>
-      <w:r>
-        <w:rPr>
-          <w:lang w:val="en-GB"/>
-        </w:rPr>
-        <w:t>gls</w:t>
-      </w:r>
-      <w:proofErr w:type="spellEnd"/>
-      <w:r>
-        <w:rPr>
-          <w:lang w:val="en-GB"/>
-        </w:rPr>
-        <w:t xml:space="preserve"> diff &gt;= 0 </w:t>
+        <w:t xml:space="preserve">if gls diff &gt;= 0 </w:t>
       </w:r>
       <w:r>
         <w:rPr>
@@ -2736,49 +2141,7 @@
         <w:rPr>
           <w:lang w:val="en-GB"/>
         </w:rPr>
-        <w:t xml:space="preserve">if </w:t>
-      </w:r>
-      <w:proofErr w:type="spellStart"/>
-      <w:r>
-        <w:rPr>
-          <w:lang w:val="en-GB"/>
-        </w:rPr>
-        <w:t>gls</w:t>
-      </w:r>
-      <w:proofErr w:type="spellEnd"/>
-      <w:r>
-        <w:rPr>
-          <w:lang w:val="en-GB"/>
-        </w:rPr>
-        <w:t xml:space="preserve"> diff == -1 and </w:t>
-      </w:r>
-      <w:proofErr w:type="spellStart"/>
-      <w:r>
-        <w:rPr>
-          <w:lang w:val="en-GB"/>
-        </w:rPr>
-        <w:t>gls</w:t>
-      </w:r>
-      <w:proofErr w:type="spellEnd"/>
-      <w:r>
-        <w:rPr>
-          <w:lang w:val="en-GB"/>
-        </w:rPr>
-        <w:t xml:space="preserve"> scored lagging &gt;= </w:t>
-      </w:r>
-      <w:proofErr w:type="spellStart"/>
-      <w:r>
-        <w:rPr>
-          <w:lang w:val="en-GB"/>
-        </w:rPr>
-        <w:t>gls</w:t>
-      </w:r>
-      <w:proofErr w:type="spellEnd"/>
-      <w:r>
-        <w:rPr>
-          <w:lang w:val="en-GB"/>
-        </w:rPr>
-        <w:t xml:space="preserve"> scored leading -1 </w:t>
+        <w:t xml:space="preserve">if gls diff == -1 and gls scored lagging &gt;= gls scored leading -1 </w:t>
       </w:r>
       <w:r>
         <w:rPr>
@@ -2812,6 +2175,12 @@
         </w:rPr>
         <w:t xml:space="preserve">lagging team less than two pts behind (pts diff &gt;-2) </w:t>
       </w:r>
+      <w:r>
+        <w:rPr>
+          <w:lang w:val="en-GB"/>
+        </w:rPr>
+        <w:t>and last game goals diff == -1</w:t>
+      </w:r>
     </w:p>
     <w:p>
       <w:pPr>
@@ -2874,56 +2243,48 @@
       </w:r>
       <w:r>
         <w:rPr>
-          <w:highlight w:val="yellow"/>
           <w:lang w:val="en-GB"/>
         </w:rPr>
         <w:t>two</w:t>
       </w:r>
       <w:r>
         <w:rPr>
-          <w:highlight w:val="yellow"/>
           <w:lang w:val="en-GB"/>
         </w:rPr>
         <w:t xml:space="preserve"> pts behind </w:t>
       </w:r>
       <w:r>
         <w:rPr>
-          <w:highlight w:val="yellow"/>
           <w:lang w:val="en-GB"/>
         </w:rPr>
         <w:t xml:space="preserve">or less </w:t>
       </w:r>
       <w:r>
         <w:rPr>
-          <w:highlight w:val="yellow"/>
           <w:lang w:val="en-GB"/>
         </w:rPr>
         <w:t xml:space="preserve">(pts diff </w:t>
       </w:r>
       <w:r>
         <w:rPr>
-          <w:highlight w:val="yellow"/>
           <w:lang w:val="en-GB"/>
         </w:rPr>
         <w:t>&gt;=</w:t>
       </w:r>
       <w:r>
         <w:rPr>
-          <w:highlight w:val="yellow"/>
           <w:lang w:val="en-GB"/>
         </w:rPr>
         <w:t xml:space="preserve"> -</w:t>
       </w:r>
       <w:r>
         <w:rPr>
-          <w:highlight w:val="yellow"/>
           <w:lang w:val="en-GB"/>
         </w:rPr>
         <w:t>2</w:t>
       </w:r>
       <w:r>
         <w:rPr>
-          <w:highlight w:val="yellow"/>
           <w:lang w:val="en-GB"/>
         </w:rPr>
         <w:t>)</w:t>
@@ -3061,6 +2422,30 @@
           <w:numId w:val="3"/>
         </w:numPr>
         <w:rPr>
+          <w:lang w:val="en-GB"/>
+        </w:rPr>
+      </w:pPr>
+      <w:r>
+        <w:rPr>
+          <w:lang w:val="en-GB"/>
+        </w:rPr>
+        <w:t>If pts diff == 0</w:t>
+      </w:r>
+      <w:r>
+        <w:rPr>
+          <w:lang w:val="en-GB"/>
+        </w:rPr>
+        <w:t xml:space="preserve"> and lagging is drawing or losing by one goal (last game goals difference == -1 or 0)</w:t>
+      </w:r>
+    </w:p>
+    <w:p>
+      <w:pPr>
+        <w:pStyle w:val="ListParagraph"/>
+        <w:numPr>
+          <w:ilvl w:val="1"/>
+          <w:numId w:val="3"/>
+        </w:numPr>
+        <w:rPr>
           <w:b/>
           <w:bCs/>
           <w:lang w:val="en-GB"/>
@@ -3100,49 +2485,7 @@
         <w:rPr>
           <w:lang w:val="en-GB"/>
         </w:rPr>
-        <w:t>If leading and lagging teams are level on points (</w:t>
-      </w:r>
-      <w:proofErr w:type="spellStart"/>
-      <w:r>
-        <w:rPr>
-          <w:lang w:val="en-GB"/>
-        </w:rPr>
-        <w:t>pts_diff</w:t>
-      </w:r>
-      <w:proofErr w:type="spellEnd"/>
-      <w:r>
-        <w:rPr>
-          <w:lang w:val="en-GB"/>
-        </w:rPr>
-        <w:t xml:space="preserve"> == 0) and </w:t>
-      </w:r>
-      <w:proofErr w:type="spellStart"/>
-      <w:r>
-        <w:rPr>
-          <w:lang w:val="en-GB"/>
-        </w:rPr>
-        <w:t>lagging_won</w:t>
-      </w:r>
-      <w:proofErr w:type="spellEnd"/>
-      <w:r>
-        <w:rPr>
-          <w:lang w:val="en-GB"/>
-        </w:rPr>
-        <w:t xml:space="preserve"> == 0 (</w:t>
-      </w:r>
-      <w:proofErr w:type="spellStart"/>
-      <w:r>
-        <w:rPr>
-          <w:lang w:val="en-GB"/>
-        </w:rPr>
-        <w:t>i.e</w:t>
-      </w:r>
-      <w:proofErr w:type="spellEnd"/>
-      <w:r>
-        <w:rPr>
-          <w:lang w:val="en-GB"/>
-        </w:rPr>
-        <w:t xml:space="preserve">, tied head-to-head) </w:t>
+        <w:t xml:space="preserve">If leading and lagging teams are level on points (pts_diff == 0) and lagging_won == 0 (i.e, tied head-to-head) </w:t>
       </w:r>
       <w:r>
         <w:rPr>
@@ -3164,19 +2507,11 @@
           <w:lang w:val="en-GB"/>
         </w:rPr>
       </w:pPr>
-      <w:proofErr w:type="spellStart"/>
-      <w:r>
-        <w:rPr>
-          <w:lang w:val="en-GB"/>
-        </w:rPr>
-        <w:t>gls_diff</w:t>
-      </w:r>
-      <w:proofErr w:type="spellEnd"/>
-      <w:r>
-        <w:rPr>
-          <w:lang w:val="en-GB"/>
-        </w:rPr>
-        <w:t xml:space="preserve"> &gt;= 0 </w:t>
+      <w:r>
+        <w:rPr>
+          <w:lang w:val="en-GB"/>
+        </w:rPr>
+        <w:t xml:space="preserve">gls_diff &gt;= 0 </w:t>
       </w:r>
       <w:r>
         <w:rPr>
@@ -3208,49 +2543,7 @@
         <w:rPr>
           <w:lang w:val="en-GB"/>
         </w:rPr>
-        <w:t xml:space="preserve">if </w:t>
-      </w:r>
-      <w:proofErr w:type="spellStart"/>
-      <w:r>
-        <w:rPr>
-          <w:lang w:val="en-GB"/>
-        </w:rPr>
-        <w:t>gls</w:t>
-      </w:r>
-      <w:proofErr w:type="spellEnd"/>
-      <w:r>
-        <w:rPr>
-          <w:lang w:val="en-GB"/>
-        </w:rPr>
-        <w:t xml:space="preserve"> diff == -1 and </w:t>
-      </w:r>
-      <w:proofErr w:type="spellStart"/>
-      <w:r>
-        <w:rPr>
-          <w:lang w:val="en-GB"/>
-        </w:rPr>
-        <w:t>gls</w:t>
-      </w:r>
-      <w:proofErr w:type="spellEnd"/>
-      <w:r>
-        <w:rPr>
-          <w:lang w:val="en-GB"/>
-        </w:rPr>
-        <w:t xml:space="preserve"> scored lagging &gt;= </w:t>
-      </w:r>
-      <w:proofErr w:type="spellStart"/>
-      <w:r>
-        <w:rPr>
-          <w:lang w:val="en-GB"/>
-        </w:rPr>
-        <w:t>gls</w:t>
-      </w:r>
-      <w:proofErr w:type="spellEnd"/>
-      <w:r>
-        <w:rPr>
-          <w:lang w:val="en-GB"/>
-        </w:rPr>
-        <w:t xml:space="preserve"> scored leading -1 </w:t>
+        <w:t xml:space="preserve">if gls diff == -1 and gls scored lagging &gt;= gls scored leading -1 </w:t>
       </w:r>
       <w:r>
         <w:rPr>
@@ -3282,35 +2575,7 @@
         <w:rPr>
           <w:lang w:val="en-GB"/>
         </w:rPr>
-        <w:t xml:space="preserve">If points and goals difference are zero (pts diff and </w:t>
-      </w:r>
-      <w:proofErr w:type="spellStart"/>
-      <w:r>
-        <w:rPr>
-          <w:lang w:val="en-GB"/>
-        </w:rPr>
-        <w:t>gls</w:t>
-      </w:r>
-      <w:proofErr w:type="spellEnd"/>
-      <w:r>
-        <w:rPr>
-          <w:lang w:val="en-GB"/>
-        </w:rPr>
-        <w:t xml:space="preserve"> diff == 0) and </w:t>
-      </w:r>
-      <w:proofErr w:type="spellStart"/>
-      <w:r>
-        <w:rPr>
-          <w:lang w:val="en-GB"/>
-        </w:rPr>
-        <w:t>lagging_won</w:t>
-      </w:r>
-      <w:proofErr w:type="spellEnd"/>
-      <w:r>
-        <w:rPr>
-          <w:lang w:val="en-GB"/>
-        </w:rPr>
-        <w:t xml:space="preserve"> == 0. Any goal of the lagging team will increase its points or goals and make it take over the leading team </w:t>
+        <w:t xml:space="preserve">If points and goals difference are zero (pts diff and gls diff == 0) and lagging_won == 0. Any goal of the lagging team will increase its points or goals and make it take over the leading team </w:t>
       </w:r>
       <w:r>
         <w:rPr>
@@ -3439,21 +2704,7 @@
         <w:rPr>
           <w:lang w:val="en-GB"/>
         </w:rPr>
-        <w:t xml:space="preserve">If </w:t>
-      </w:r>
-      <w:proofErr w:type="spellStart"/>
-      <w:r>
-        <w:rPr>
-          <w:lang w:val="en-GB"/>
-        </w:rPr>
-        <w:t>lagging_won</w:t>
-      </w:r>
-      <w:proofErr w:type="spellEnd"/>
-      <w:r>
-        <w:rPr>
-          <w:lang w:val="en-GB"/>
-        </w:rPr>
-        <w:t xml:space="preserve"> == -1</w:t>
+        <w:t>If lagging_won == -1</w:t>
       </w:r>
       <w:r>
         <w:rPr>
@@ -3483,21 +2734,7 @@
         <w:rPr>
           <w:lang w:val="en-GB"/>
         </w:rPr>
-        <w:t xml:space="preserve">If </w:t>
-      </w:r>
-      <w:proofErr w:type="spellStart"/>
-      <w:r>
-        <w:rPr>
-          <w:lang w:val="en-GB"/>
-        </w:rPr>
-        <w:t>lagging_won</w:t>
-      </w:r>
-      <w:proofErr w:type="spellEnd"/>
-      <w:r>
-        <w:rPr>
-          <w:lang w:val="en-GB"/>
-        </w:rPr>
-        <w:t xml:space="preserve"> == 0 </w:t>
+        <w:t xml:space="preserve">If lagging_won == 0 </w:t>
       </w:r>
       <w:r>
         <w:rPr>
@@ -3527,21 +2764,7 @@
         <w:rPr>
           <w:lang w:val="en-GB"/>
         </w:rPr>
-        <w:t xml:space="preserve">if </w:t>
-      </w:r>
-      <w:proofErr w:type="spellStart"/>
-      <w:r>
-        <w:rPr>
-          <w:lang w:val="en-GB"/>
-        </w:rPr>
-        <w:t>gls</w:t>
-      </w:r>
-      <w:proofErr w:type="spellEnd"/>
-      <w:r>
-        <w:rPr>
-          <w:lang w:val="en-GB"/>
-        </w:rPr>
-        <w:t xml:space="preserve"> diff &gt;= 0 </w:t>
+        <w:t xml:space="preserve">if gls diff &gt;= 0 </w:t>
       </w:r>
       <w:r>
         <w:rPr>
@@ -3573,49 +2796,8 @@
         <w:rPr>
           <w:lang w:val="en-GB"/>
         </w:rPr>
-        <w:t xml:space="preserve">if </w:t>
-      </w:r>
-      <w:proofErr w:type="spellStart"/>
-      <w:r>
-        <w:rPr>
-          <w:lang w:val="en-GB"/>
-        </w:rPr>
-        <w:t>gls</w:t>
-      </w:r>
-      <w:proofErr w:type="spellEnd"/>
-      <w:r>
-        <w:rPr>
-          <w:lang w:val="en-GB"/>
-        </w:rPr>
-        <w:t xml:space="preserve"> diff == -1 and </w:t>
-      </w:r>
-      <w:proofErr w:type="spellStart"/>
-      <w:r>
-        <w:rPr>
-          <w:lang w:val="en-GB"/>
-        </w:rPr>
-        <w:t>gls</w:t>
-      </w:r>
-      <w:proofErr w:type="spellEnd"/>
-      <w:r>
-        <w:rPr>
-          <w:lang w:val="en-GB"/>
-        </w:rPr>
-        <w:t xml:space="preserve"> scored lagging &gt;= </w:t>
-      </w:r>
-      <w:proofErr w:type="spellStart"/>
-      <w:r>
-        <w:rPr>
-          <w:lang w:val="en-GB"/>
-        </w:rPr>
-        <w:t>gls</w:t>
-      </w:r>
-      <w:proofErr w:type="spellEnd"/>
-      <w:r>
-        <w:rPr>
-          <w:lang w:val="en-GB"/>
-        </w:rPr>
-        <w:t xml:space="preserve"> scored leading -1 </w:t>
+        <w:lastRenderedPageBreak/>
+        <w:t xml:space="preserve">if gls diff == -1 and gls scored lagging &gt;= gls scored leading -1 </w:t>
       </w:r>
       <w:r>
         <w:rPr>
@@ -3747,21 +2929,7 @@
         <w:rPr>
           <w:lang w:val="en-GB"/>
         </w:rPr>
-        <w:t xml:space="preserve">If </w:t>
-      </w:r>
-      <w:proofErr w:type="spellStart"/>
-      <w:r>
-        <w:rPr>
-          <w:lang w:val="en-GB"/>
-        </w:rPr>
-        <w:t>lagging_won</w:t>
-      </w:r>
-      <w:proofErr w:type="spellEnd"/>
-      <w:r>
-        <w:rPr>
-          <w:lang w:val="en-GB"/>
-        </w:rPr>
-        <w:t xml:space="preserve"> == -1</w:t>
+        <w:t>If lagging_won == -1</w:t>
       </w:r>
       <w:r>
         <w:rPr>
@@ -3791,21 +2959,7 @@
         <w:rPr>
           <w:lang w:val="en-GB"/>
         </w:rPr>
-        <w:t xml:space="preserve">If </w:t>
-      </w:r>
-      <w:proofErr w:type="spellStart"/>
-      <w:r>
-        <w:rPr>
-          <w:lang w:val="en-GB"/>
-        </w:rPr>
-        <w:t>lagging_won</w:t>
-      </w:r>
-      <w:proofErr w:type="spellEnd"/>
-      <w:r>
-        <w:rPr>
-          <w:lang w:val="en-GB"/>
-        </w:rPr>
-        <w:t xml:space="preserve"> == 0 </w:t>
+        <w:t xml:space="preserve">If lagging_won == 0 </w:t>
       </w:r>
       <w:r>
         <w:rPr>
@@ -3835,21 +2989,7 @@
         <w:rPr>
           <w:lang w:val="en-GB"/>
         </w:rPr>
-        <w:t xml:space="preserve">if </w:t>
-      </w:r>
-      <w:proofErr w:type="spellStart"/>
-      <w:r>
-        <w:rPr>
-          <w:lang w:val="en-GB"/>
-        </w:rPr>
-        <w:t>gls</w:t>
-      </w:r>
-      <w:proofErr w:type="spellEnd"/>
-      <w:r>
-        <w:rPr>
-          <w:lang w:val="en-GB"/>
-        </w:rPr>
-        <w:t xml:space="preserve"> diff &gt;= 0 </w:t>
+        <w:t xml:space="preserve">if gls diff &gt;= 0 </w:t>
       </w:r>
       <w:r>
         <w:rPr>
@@ -3881,49 +3021,7 @@
         <w:rPr>
           <w:lang w:val="en-GB"/>
         </w:rPr>
-        <w:t xml:space="preserve">if </w:t>
-      </w:r>
-      <w:proofErr w:type="spellStart"/>
-      <w:r>
-        <w:rPr>
-          <w:lang w:val="en-GB"/>
-        </w:rPr>
-        <w:t>gls</w:t>
-      </w:r>
-      <w:proofErr w:type="spellEnd"/>
-      <w:r>
-        <w:rPr>
-          <w:lang w:val="en-GB"/>
-        </w:rPr>
-        <w:t xml:space="preserve"> diff == -1 and </w:t>
-      </w:r>
-      <w:proofErr w:type="spellStart"/>
-      <w:r>
-        <w:rPr>
-          <w:lang w:val="en-GB"/>
-        </w:rPr>
-        <w:t>gls</w:t>
-      </w:r>
-      <w:proofErr w:type="spellEnd"/>
-      <w:r>
-        <w:rPr>
-          <w:lang w:val="en-GB"/>
-        </w:rPr>
-        <w:t xml:space="preserve"> scored lagging &gt;= </w:t>
-      </w:r>
-      <w:proofErr w:type="spellStart"/>
-      <w:r>
-        <w:rPr>
-          <w:lang w:val="en-GB"/>
-        </w:rPr>
-        <w:t>gls</w:t>
-      </w:r>
-      <w:proofErr w:type="spellEnd"/>
-      <w:r>
-        <w:rPr>
-          <w:lang w:val="en-GB"/>
-        </w:rPr>
-        <w:t xml:space="preserve"> scored leading -1 </w:t>
+        <w:t xml:space="preserve">if gls diff == -1 and gls scored lagging &gt;= gls scored leading -1 </w:t>
       </w:r>
       <w:r>
         <w:rPr>
@@ -4029,21 +3127,7 @@
         <w:rPr>
           <w:lang w:val="en-GB"/>
         </w:rPr>
-        <w:t xml:space="preserve">If </w:t>
-      </w:r>
-      <w:proofErr w:type="spellStart"/>
-      <w:r>
-        <w:rPr>
-          <w:lang w:val="en-GB"/>
-        </w:rPr>
-        <w:t>lagging_won</w:t>
-      </w:r>
-      <w:proofErr w:type="spellEnd"/>
-      <w:r>
-        <w:rPr>
-          <w:lang w:val="en-GB"/>
-        </w:rPr>
-        <w:t xml:space="preserve"> == -1</w:t>
+        <w:t>If lagging_won == -1</w:t>
       </w:r>
       <w:r>
         <w:rPr>
@@ -4073,21 +3157,7 @@
         <w:rPr>
           <w:lang w:val="en-GB"/>
         </w:rPr>
-        <w:t xml:space="preserve">If </w:t>
-      </w:r>
-      <w:proofErr w:type="spellStart"/>
-      <w:r>
-        <w:rPr>
-          <w:lang w:val="en-GB"/>
-        </w:rPr>
-        <w:t>lagging_won</w:t>
-      </w:r>
-      <w:proofErr w:type="spellEnd"/>
-      <w:r>
-        <w:rPr>
-          <w:lang w:val="en-GB"/>
-        </w:rPr>
-        <w:t xml:space="preserve"> == 0 </w:t>
+        <w:t xml:space="preserve">If lagging_won == 0 </w:t>
       </w:r>
       <w:r>
         <w:rPr>
@@ -4117,21 +3187,7 @@
         <w:rPr>
           <w:lang w:val="en-GB"/>
         </w:rPr>
-        <w:t xml:space="preserve">if </w:t>
-      </w:r>
-      <w:proofErr w:type="spellStart"/>
-      <w:r>
-        <w:rPr>
-          <w:lang w:val="en-GB"/>
-        </w:rPr>
-        <w:t>gls</w:t>
-      </w:r>
-      <w:proofErr w:type="spellEnd"/>
-      <w:r>
-        <w:rPr>
-          <w:lang w:val="en-GB"/>
-        </w:rPr>
-        <w:t xml:space="preserve"> diff &gt;= 0 </w:t>
+        <w:t xml:space="preserve">if gls diff &gt;= 0 </w:t>
       </w:r>
       <w:r>
         <w:rPr>
@@ -4163,49 +3219,7 @@
         <w:rPr>
           <w:lang w:val="en-GB"/>
         </w:rPr>
-        <w:t xml:space="preserve">if </w:t>
-      </w:r>
-      <w:proofErr w:type="spellStart"/>
-      <w:r>
-        <w:rPr>
-          <w:lang w:val="en-GB"/>
-        </w:rPr>
-        <w:t>gls</w:t>
-      </w:r>
-      <w:proofErr w:type="spellEnd"/>
-      <w:r>
-        <w:rPr>
-          <w:lang w:val="en-GB"/>
-        </w:rPr>
-        <w:t xml:space="preserve"> diff == -1 and </w:t>
-      </w:r>
-      <w:proofErr w:type="spellStart"/>
-      <w:r>
-        <w:rPr>
-          <w:lang w:val="en-GB"/>
-        </w:rPr>
-        <w:t>gls</w:t>
-      </w:r>
-      <w:proofErr w:type="spellEnd"/>
-      <w:r>
-        <w:rPr>
-          <w:lang w:val="en-GB"/>
-        </w:rPr>
-        <w:t xml:space="preserve"> scored lagging &gt;= </w:t>
-      </w:r>
-      <w:proofErr w:type="spellStart"/>
-      <w:r>
-        <w:rPr>
-          <w:lang w:val="en-GB"/>
-        </w:rPr>
-        <w:t>gls</w:t>
-      </w:r>
-      <w:proofErr w:type="spellEnd"/>
-      <w:r>
-        <w:rPr>
-          <w:lang w:val="en-GB"/>
-        </w:rPr>
-        <w:t xml:space="preserve"> scored leading -1 </w:t>
+        <w:t xml:space="preserve">if gls diff == -1 and gls scored lagging &gt;= gls scored leading -1 </w:t>
       </w:r>
       <w:r>
         <w:rPr>
@@ -4218,6 +3232,90 @@
           <w:lang w:val="en-GB"/>
         </w:rPr>
         <w:t xml:space="preserve"> suspense 1</w:t>
+      </w:r>
+    </w:p>
+    <w:p>
+      <w:pPr>
+        <w:pStyle w:val="ListParagraph"/>
+        <w:numPr>
+          <w:ilvl w:val="3"/>
+          <w:numId w:val="3"/>
+        </w:numPr>
+        <w:rPr>
+          <w:b/>
+          <w:bCs/>
+          <w:lang w:val="en-GB"/>
+        </w:rPr>
+      </w:pPr>
+      <w:r>
+        <w:rPr>
+          <w:lang w:val="en-GB"/>
+        </w:rPr>
+        <w:t xml:space="preserve">if pts diff &gt;= -1 (lagging maximum one point behind) and lagging drawing (last game goals difference == 0) </w:t>
+      </w:r>
+      <w:r>
+        <w:rPr>
+          <w:lang w:val="en-GB"/>
+        </w:rPr>
+        <w:sym w:font="Wingdings" w:char="F0E0"/>
+      </w:r>
+      <w:r>
+        <w:rPr>
+          <w:lang w:val="en-GB"/>
+        </w:rPr>
+        <w:t xml:space="preserve"> suspense 1</w:t>
+      </w:r>
+    </w:p>
+    <w:p>
+      <w:pPr>
+        <w:pStyle w:val="ListParagraph"/>
+        <w:numPr>
+          <w:ilvl w:val="1"/>
+          <w:numId w:val="3"/>
+        </w:numPr>
+        <w:rPr>
+          <w:b/>
+          <w:bCs/>
+          <w:lang w:val="en-GB"/>
+        </w:rPr>
+      </w:pPr>
+      <w:r>
+        <w:rPr>
+          <w:lang w:val="en-GB"/>
+        </w:rPr>
+        <w:t xml:space="preserve">leading from winning to drawing </w:t>
+      </w:r>
+    </w:p>
+    <w:p>
+      <w:pPr>
+        <w:pStyle w:val="ListParagraph"/>
+        <w:numPr>
+          <w:ilvl w:val="2"/>
+          <w:numId w:val="3"/>
+        </w:numPr>
+        <w:rPr>
+          <w:b/>
+          <w:bCs/>
+          <w:lang w:val="en-GB"/>
+        </w:rPr>
+      </w:pPr>
+      <w:r>
+        <w:rPr>
+          <w:lang w:val="en-GB"/>
+        </w:rPr>
+        <w:t xml:space="preserve">if year &gt; 1992, leading is winning (last game points == 3), lagging only one points behind (pts diff == -1) </w:t>
+      </w:r>
+      <w:r>
+        <w:rPr>
+          <w:lang w:val="en-GB"/>
+        </w:rPr>
+        <w:sym w:font="Wingdings" w:char="F0E0"/>
+      </w:r>
+      <w:r>
+        <w:rPr>
+          <w:lang w:val="en-GB"/>
+        </w:rPr>
+        <w:t>suspense 1</w:t>
       </w:r>
     </w:p>
     <w:p>

</xml_diff>

<commit_message>
updated uefa suspense rule
in a h2h situation, gls diff can be -2 and teams can go tight in gls diff, not just -1
</commit_message>
<xml_diff>
--- a/docx/suspense.docx
+++ b/docx/suspense.docx
@@ -1,6 +1,6 @@
 
 <file path=word/document.xml><?xml version="1.0" encoding="utf-8"?>
-<w:document xmlns:wpc="http://schemas.microsoft.com/office/word/2010/wordprocessingCanvas" xmlns:cx="http://schemas.microsoft.com/office/drawing/2014/chartex" xmlns:cx1="http://schemas.microsoft.com/office/drawing/2015/9/8/chartex" xmlns:cx2="http://schemas.microsoft.com/office/drawing/2015/10/21/chartex" xmlns:cx3="http://schemas.microsoft.com/office/drawing/2016/5/9/chartex" xmlns:cx4="http://schemas.microsoft.com/office/drawing/2016/5/10/chartex" xmlns:cx5="http://schemas.microsoft.com/office/drawing/2016/5/11/chartex" xmlns:cx6="http://schemas.microsoft.com/office/drawing/2016/5/12/chartex" xmlns:cx7="http://schemas.microsoft.com/office/drawing/2016/5/13/chartex" xmlns:cx8="http://schemas.microsoft.com/office/drawing/2016/5/14/chartex" xmlns:mc="http://schemas.openxmlformats.org/markup-compatibility/2006" xmlns:aink="http://schemas.microsoft.com/office/drawing/2016/ink" xmlns:am3d="http://schemas.microsoft.com/office/drawing/2017/model3d" xmlns:o="urn:schemas-microsoft-com:office:office" xmlns:oel="http://schemas.microsoft.com/office/2019/extlst" xmlns:r="http://schemas.openxmlformats.org/officeDocument/2006/relationships" xmlns:m="http://schemas.openxmlformats.org/officeDocument/2006/math" xmlns:v="urn:schemas-microsoft-com:vml" xmlns:wp14="http://schemas.microsoft.com/office/word/2010/wordprocessingDrawing" xmlns:wp="http://schemas.openxmlformats.org/drawingml/2006/wordprocessingDrawing" xmlns:w10="urn:schemas-microsoft-com:office:word" xmlns:w="http://schemas.openxmlformats.org/wordprocessingml/2006/main" xmlns:w14="http://schemas.microsoft.com/office/word/2010/wordml" xmlns:w15="http://schemas.microsoft.com/office/word/2012/wordml" xmlns:w16cex="http://schemas.microsoft.com/office/word/2018/wordml/cex" xmlns:w16cid="http://schemas.microsoft.com/office/word/2016/wordml/cid" xmlns:w16="http://schemas.microsoft.com/office/word/2018/wordml" xmlns:w16du="http://schemas.microsoft.com/office/word/2023/wordml/word16du" xmlns:w16sdtdh="http://schemas.microsoft.com/office/word/2020/wordml/sdtdatahash" xmlns:w16sdtfl="http://schemas.microsoft.com/office/word/2024/wordml/sdtformatlock" xmlns:w16se="http://schemas.microsoft.com/office/word/2015/wordml/symex" xmlns:wpg="http://schemas.microsoft.com/office/word/2010/wordprocessingGroup" xmlns:wpi="http://schemas.microsoft.com/office/word/2010/wordprocessingInk" xmlns:wne="http://schemas.microsoft.com/office/word/2006/wordml" xmlns:wps="http://schemas.microsoft.com/office/word/2010/wordprocessingShape" mc:Ignorable="w14 w15 w16se w16cid w16 w16cex w16sdtdh w16sdtfl w16du wp14">
+<w:document xmlns:wpc="http://schemas.microsoft.com/office/word/2010/wordprocessingCanvas" xmlns:cx="http://schemas.microsoft.com/office/drawing/2014/chartex" xmlns:cx1="http://schemas.microsoft.com/office/drawing/2015/9/8/chartex" xmlns:cx2="http://schemas.microsoft.com/office/drawing/2015/10/21/chartex" xmlns:cx3="http://schemas.microsoft.com/office/drawing/2016/5/9/chartex" xmlns:cx4="http://schemas.microsoft.com/office/drawing/2016/5/10/chartex" xmlns:cx5="http://schemas.microsoft.com/office/drawing/2016/5/11/chartex" xmlns:cx6="http://schemas.microsoft.com/office/drawing/2016/5/12/chartex" xmlns:cx7="http://schemas.microsoft.com/office/drawing/2016/5/13/chartex" xmlns:cx8="http://schemas.microsoft.com/office/drawing/2016/5/14/chartex" xmlns:mc="http://schemas.openxmlformats.org/markup-compatibility/2006" xmlns:aink="http://schemas.microsoft.com/office/drawing/2016/ink" xmlns:am3d="http://schemas.microsoft.com/office/drawing/2017/model3d" xmlns:o="urn:schemas-microsoft-com:office:office" xmlns:r="http://schemas.openxmlformats.org/officeDocument/2006/relationships" xmlns:m="http://schemas.openxmlformats.org/officeDocument/2006/math" xmlns:v="urn:schemas-microsoft-com:vml" xmlns:wp14="http://schemas.microsoft.com/office/word/2010/wordprocessingDrawing" xmlns:wp="http://schemas.openxmlformats.org/drawingml/2006/wordprocessingDrawing" xmlns:w10="urn:schemas-microsoft-com:office:word" xmlns:w="http://schemas.openxmlformats.org/wordprocessingml/2006/main" xmlns:w14="http://schemas.microsoft.com/office/word/2010/wordml" xmlns:w15="http://schemas.microsoft.com/office/word/2012/wordml" xmlns:w16cex="http://schemas.microsoft.com/office/word/2018/wordml/cex" xmlns:w16cid="http://schemas.microsoft.com/office/word/2016/wordml/cid" xmlns:w16="http://schemas.microsoft.com/office/word/2018/wordml" xmlns:w16se="http://schemas.microsoft.com/office/word/2015/wordml/symex" xmlns:wpg="http://schemas.microsoft.com/office/word/2010/wordprocessingGroup" xmlns:wpi="http://schemas.microsoft.com/office/word/2010/wordprocessingInk" xmlns:wne="http://schemas.microsoft.com/office/word/2006/wordml" xmlns:wps="http://schemas.microsoft.com/office/word/2010/wordprocessingShape" mc:Ignorable="w14 w15 w16se w16cid w16 w16cex wp14">
   <w:body>
     <w:p>
       <w:pPr>
@@ -271,7 +271,35 @@
         <w:rPr>
           <w:lang w:val="en-GB"/>
         </w:rPr>
-        <w:t xml:space="preserve"> as leading team (points_diff == 0), one goal down (goals_diff == -1) and higher number of goals scored (goals scored)</w:t>
+        <w:t xml:space="preserve"> as leading team (</w:t>
+      </w:r>
+      <w:proofErr w:type="spellStart"/>
+      <w:r>
+        <w:rPr>
+          <w:lang w:val="en-GB"/>
+        </w:rPr>
+        <w:t>points_diff</w:t>
+      </w:r>
+      <w:proofErr w:type="spellEnd"/>
+      <w:r>
+        <w:rPr>
+          <w:lang w:val="en-GB"/>
+        </w:rPr>
+        <w:t xml:space="preserve"> == 0), one goal down (</w:t>
+      </w:r>
+      <w:proofErr w:type="spellStart"/>
+      <w:r>
+        <w:rPr>
+          <w:lang w:val="en-GB"/>
+        </w:rPr>
+        <w:t>goals_diff</w:t>
+      </w:r>
+      <w:proofErr w:type="spellEnd"/>
+      <w:r>
+        <w:rPr>
+          <w:lang w:val="en-GB"/>
+        </w:rPr>
+        <w:t xml:space="preserve"> == -1) and higher number of goals scored (goals scored)</w:t>
       </w:r>
     </w:p>
     <w:p>
@@ -343,7 +371,21 @@
         <w:rPr>
           <w:lang w:val="en-GB"/>
         </w:rPr>
-        <w:t xml:space="preserve">Leading team is drawing (last game points == 0) with only one point difference (pts diff == -1) </w:t>
+        <w:t xml:space="preserve">Leading team is drawing (last game points == 0) with only </w:t>
+      </w:r>
+      <w:proofErr w:type="gramStart"/>
+      <w:r>
+        <w:rPr>
+          <w:lang w:val="en-GB"/>
+        </w:rPr>
+        <w:t>one point</w:t>
+      </w:r>
+      <w:proofErr w:type="gramEnd"/>
+      <w:r>
+        <w:rPr>
+          <w:lang w:val="en-GB"/>
+        </w:rPr>
+        <w:t xml:space="preserve"> difference (pts diff == -1) </w:t>
       </w:r>
     </w:p>
     <w:p>
@@ -367,7 +409,21 @@
         <w:rPr>
           <w:lang w:val="en-GB"/>
         </w:rPr>
-        <w:t xml:space="preserve"> (gls diff &gt;= 0)</w:t>
+        <w:t xml:space="preserve"> (</w:t>
+      </w:r>
+      <w:proofErr w:type="spellStart"/>
+      <w:r>
+        <w:rPr>
+          <w:lang w:val="en-GB"/>
+        </w:rPr>
+        <w:t>gls</w:t>
+      </w:r>
+      <w:proofErr w:type="spellEnd"/>
+      <w:r>
+        <w:rPr>
+          <w:lang w:val="en-GB"/>
+        </w:rPr>
+        <w:t xml:space="preserve"> diff &gt;= 0)</w:t>
       </w:r>
     </w:p>
     <w:p>
@@ -391,7 +447,21 @@
         <w:rPr>
           <w:lang w:val="en-GB"/>
         </w:rPr>
-        <w:t xml:space="preserve"> (gls diff == -1)</w:t>
+        <w:t xml:space="preserve"> (</w:t>
+      </w:r>
+      <w:proofErr w:type="spellStart"/>
+      <w:r>
+        <w:rPr>
+          <w:lang w:val="en-GB"/>
+        </w:rPr>
+        <w:t>gls</w:t>
+      </w:r>
+      <w:proofErr w:type="spellEnd"/>
+      <w:r>
+        <w:rPr>
+          <w:lang w:val="en-GB"/>
+        </w:rPr>
+        <w:t xml:space="preserve"> diff == -1)</w:t>
       </w:r>
       <w:r>
         <w:rPr>
@@ -439,7 +509,21 @@
         <w:rPr>
           <w:lang w:val="en-GB"/>
         </w:rPr>
-        <w:t>Leading team can incur in a lower goal difference (gls diff &gt;= 0)</w:t>
+        <w:t>Leading team can incur in a lower goal difference (</w:t>
+      </w:r>
+      <w:proofErr w:type="spellStart"/>
+      <w:r>
+        <w:rPr>
+          <w:lang w:val="en-GB"/>
+        </w:rPr>
+        <w:t>gls</w:t>
+      </w:r>
+      <w:proofErr w:type="spellEnd"/>
+      <w:r>
+        <w:rPr>
+          <w:lang w:val="en-GB"/>
+        </w:rPr>
+        <w:t xml:space="preserve"> diff &gt;= 0)</w:t>
       </w:r>
     </w:p>
     <w:p>
@@ -463,7 +547,21 @@
         <w:rPr>
           <w:lang w:val="en-GB"/>
         </w:rPr>
-        <w:t xml:space="preserve"> (gls diff == -1)</w:t>
+        <w:t xml:space="preserve"> (</w:t>
+      </w:r>
+      <w:proofErr w:type="spellStart"/>
+      <w:r>
+        <w:rPr>
+          <w:lang w:val="en-GB"/>
+        </w:rPr>
+        <w:t>gls</w:t>
+      </w:r>
+      <w:proofErr w:type="spellEnd"/>
+      <w:r>
+        <w:rPr>
+          <w:lang w:val="en-GB"/>
+        </w:rPr>
+        <w:t xml:space="preserve"> diff == -1)</w:t>
       </w:r>
       <w:r>
         <w:rPr>
@@ -575,7 +673,21 @@
         <w:rPr>
           <w:lang w:val="en-GB"/>
         </w:rPr>
-        <w:t xml:space="preserve"> (last_game_goals_diff == 0</w:t>
+        <w:t xml:space="preserve"> (</w:t>
+      </w:r>
+      <w:proofErr w:type="spellStart"/>
+      <w:r>
+        <w:rPr>
+          <w:lang w:val="en-GB"/>
+        </w:rPr>
+        <w:t>last_game_goals_diff</w:t>
+      </w:r>
+      <w:proofErr w:type="spellEnd"/>
+      <w:r>
+        <w:rPr>
+          <w:lang w:val="en-GB"/>
+        </w:rPr>
+        <w:t xml:space="preserve"> == 0</w:t>
       </w:r>
       <w:r>
         <w:rPr>
@@ -629,7 +741,21 @@
         <w:rPr>
           <w:lang w:val="en-GB"/>
         </w:rPr>
-        <w:t>(last_game_goals_diff == 0</w:t>
+        <w:t>(</w:t>
+      </w:r>
+      <w:proofErr w:type="spellStart"/>
+      <w:r>
+        <w:rPr>
+          <w:lang w:val="en-GB"/>
+        </w:rPr>
+        <w:t>last_game_goals_diff</w:t>
+      </w:r>
+      <w:proofErr w:type="spellEnd"/>
+      <w:r>
+        <w:rPr>
+          <w:lang w:val="en-GB"/>
+        </w:rPr>
+        <w:t xml:space="preserve"> == 0</w:t>
       </w:r>
       <w:r>
         <w:rPr>
@@ -841,7 +967,15 @@
         <w:t>5 and #6</w:t>
       </w:r>
       <w:r>
-        <w:t xml:space="preserve"> update_suspense function)</w:t>
+        <w:t xml:space="preserve"> </w:t>
+      </w:r>
+      <w:proofErr w:type="spellStart"/>
+      <w:r>
+        <w:t>update_suspense</w:t>
+      </w:r>
+      <w:proofErr w:type="spellEnd"/>
+      <w:r>
+        <w:t xml:space="preserve"> function)</w:t>
       </w:r>
     </w:p>
     <w:p>
@@ -954,7 +1088,21 @@
         <w:rPr>
           <w:lang w:val="en-GB"/>
         </w:rPr>
-        <w:t xml:space="preserve">with only one point difference (pts diff == -1) and they are not facing each other (h2h == 0) </w:t>
+        <w:t xml:space="preserve">with only </w:t>
+      </w:r>
+      <w:proofErr w:type="gramStart"/>
+      <w:r>
+        <w:rPr>
+          <w:lang w:val="en-GB"/>
+        </w:rPr>
+        <w:t>one point</w:t>
+      </w:r>
+      <w:proofErr w:type="gramEnd"/>
+      <w:r>
+        <w:rPr>
+          <w:lang w:val="en-GB"/>
+        </w:rPr>
+        <w:t xml:space="preserve"> difference (pts diff == -1) and they are not facing each other (h2h == 0) </w:t>
       </w:r>
     </w:p>
     <w:p>
@@ -972,7 +1120,21 @@
         <w:rPr>
           <w:lang w:val="en-GB"/>
         </w:rPr>
-        <w:t>Leading team can drop one point and incur in a lower goal difference (gls diff &gt;= 0)</w:t>
+        <w:t>Leading team can drop one point and incur in a lower goal difference (</w:t>
+      </w:r>
+      <w:proofErr w:type="spellStart"/>
+      <w:r>
+        <w:rPr>
+          <w:lang w:val="en-GB"/>
+        </w:rPr>
+        <w:t>gls</w:t>
+      </w:r>
+      <w:proofErr w:type="spellEnd"/>
+      <w:r>
+        <w:rPr>
+          <w:lang w:val="en-GB"/>
+        </w:rPr>
+        <w:t xml:space="preserve"> diff &gt;= 0)</w:t>
       </w:r>
     </w:p>
     <w:p>
@@ -990,7 +1152,21 @@
         <w:rPr>
           <w:lang w:val="en-GB"/>
         </w:rPr>
-        <w:t xml:space="preserve">Leading team can drop one point, be level on goal difference (gls diff == -1) </w:t>
+        <w:t>Leading team can drop one point, be level on goal difference (</w:t>
+      </w:r>
+      <w:proofErr w:type="spellStart"/>
+      <w:r>
+        <w:rPr>
+          <w:lang w:val="en-GB"/>
+        </w:rPr>
+        <w:t>gls</w:t>
+      </w:r>
+      <w:proofErr w:type="spellEnd"/>
+      <w:r>
+        <w:rPr>
+          <w:lang w:val="en-GB"/>
+        </w:rPr>
+        <w:t xml:space="preserve"> diff == -1) </w:t>
       </w:r>
       <w:r>
         <w:rPr>
@@ -1014,7 +1190,21 @@
         <w:rPr>
           <w:lang w:val="en-GB"/>
         </w:rPr>
-        <w:t>Lagging team is wining (last game points == 3), while leafing team is losing (last game points == 0) with same points (pts diff == 0)</w:t>
+        <w:t xml:space="preserve">Lagging team is </w:t>
+      </w:r>
+      <w:proofErr w:type="spellStart"/>
+      <w:r>
+        <w:rPr>
+          <w:lang w:val="en-GB"/>
+        </w:rPr>
+        <w:t>wining</w:t>
+      </w:r>
+      <w:proofErr w:type="spellEnd"/>
+      <w:r>
+        <w:rPr>
+          <w:lang w:val="en-GB"/>
+        </w:rPr>
+        <w:t xml:space="preserve"> (last game points == 3), while leafing team is losing (last game points == 0) with same points (pts diff == 0)</w:t>
       </w:r>
     </w:p>
     <w:p>
@@ -1032,7 +1222,21 @@
         <w:rPr>
           <w:lang w:val="en-GB"/>
         </w:rPr>
-        <w:t>Leading team can incur in a lower goal difference (gls diff &gt;= 0)</w:t>
+        <w:t>Leading team can incur in a lower goal difference (</w:t>
+      </w:r>
+      <w:proofErr w:type="spellStart"/>
+      <w:r>
+        <w:rPr>
+          <w:lang w:val="en-GB"/>
+        </w:rPr>
+        <w:t>gls</w:t>
+      </w:r>
+      <w:proofErr w:type="spellEnd"/>
+      <w:r>
+        <w:rPr>
+          <w:lang w:val="en-GB"/>
+        </w:rPr>
+        <w:t xml:space="preserve"> diff &gt;= 0)</w:t>
       </w:r>
     </w:p>
     <w:p>
@@ -1056,7 +1260,21 @@
         <w:rPr>
           <w:lang w:val="en-GB"/>
         </w:rPr>
-        <w:t xml:space="preserve"> (gls diff == -1)</w:t>
+        <w:t xml:space="preserve"> (</w:t>
+      </w:r>
+      <w:proofErr w:type="spellStart"/>
+      <w:r>
+        <w:rPr>
+          <w:lang w:val="en-GB"/>
+        </w:rPr>
+        <w:t>gls</w:t>
+      </w:r>
+      <w:proofErr w:type="spellEnd"/>
+      <w:r>
+        <w:rPr>
+          <w:lang w:val="en-GB"/>
+        </w:rPr>
+        <w:t xml:space="preserve"> diff == -1)</w:t>
       </w:r>
       <w:r>
         <w:rPr>
@@ -1126,7 +1344,35 @@
         <w:rPr>
           <w:lang w:val="en-GB"/>
         </w:rPr>
-        <w:t>(pts_diff == -2), drawing (last_game_points == 1)</w:t>
+        <w:t>(</w:t>
+      </w:r>
+      <w:proofErr w:type="spellStart"/>
+      <w:r>
+        <w:rPr>
+          <w:lang w:val="en-GB"/>
+        </w:rPr>
+        <w:t>pts_diff</w:t>
+      </w:r>
+      <w:proofErr w:type="spellEnd"/>
+      <w:r>
+        <w:rPr>
+          <w:lang w:val="en-GB"/>
+        </w:rPr>
+        <w:t xml:space="preserve"> == -2), drawing (</w:t>
+      </w:r>
+      <w:proofErr w:type="spellStart"/>
+      <w:r>
+        <w:rPr>
+          <w:lang w:val="en-GB"/>
+        </w:rPr>
+        <w:t>last_game_points</w:t>
+      </w:r>
+      <w:proofErr w:type="spellEnd"/>
+      <w:r>
+        <w:rPr>
+          <w:lang w:val="en-GB"/>
+        </w:rPr>
+        <w:t xml:space="preserve"> == 1)</w:t>
       </w:r>
     </w:p>
     <w:p>
@@ -1220,7 +1466,35 @@
         <w:rPr>
           <w:lang w:val="en-GB"/>
         </w:rPr>
-        <w:t>(pts_diff == -1), losing by one goal (last_game_goals_diff == -1)</w:t>
+        <w:t>(</w:t>
+      </w:r>
+      <w:proofErr w:type="spellStart"/>
+      <w:r>
+        <w:rPr>
+          <w:lang w:val="en-GB"/>
+        </w:rPr>
+        <w:t>pts_diff</w:t>
+      </w:r>
+      <w:proofErr w:type="spellEnd"/>
+      <w:r>
+        <w:rPr>
+          <w:lang w:val="en-GB"/>
+        </w:rPr>
+        <w:t xml:space="preserve"> == -1), losing by one goal (</w:t>
+      </w:r>
+      <w:proofErr w:type="spellStart"/>
+      <w:r>
+        <w:rPr>
+          <w:lang w:val="en-GB"/>
+        </w:rPr>
+        <w:t>last_game_goals_diff</w:t>
+      </w:r>
+      <w:proofErr w:type="spellEnd"/>
+      <w:r>
+        <w:rPr>
+          <w:lang w:val="en-GB"/>
+        </w:rPr>
+        <w:t xml:space="preserve"> == -1)</w:t>
       </w:r>
     </w:p>
     <w:p>
@@ -1274,7 +1548,35 @@
         <w:rPr>
           <w:lang w:val="en-GB"/>
         </w:rPr>
-        <w:t>lagging team is losing by more than one goal but with the same points as leading team (points_diff == 0), one goal down (goals_diff == -1) and higher number of goals scored (goals scored)</w:t>
+        <w:t>lagging team is losing by more than one goal but with the same points as leading team (</w:t>
+      </w:r>
+      <w:proofErr w:type="spellStart"/>
+      <w:r>
+        <w:rPr>
+          <w:lang w:val="en-GB"/>
+        </w:rPr>
+        <w:t>points_diff</w:t>
+      </w:r>
+      <w:proofErr w:type="spellEnd"/>
+      <w:r>
+        <w:rPr>
+          <w:lang w:val="en-GB"/>
+        </w:rPr>
+        <w:t xml:space="preserve"> == 0), one goal down (</w:t>
+      </w:r>
+      <w:proofErr w:type="spellStart"/>
+      <w:r>
+        <w:rPr>
+          <w:lang w:val="en-GB"/>
+        </w:rPr>
+        <w:t>goals_diff</w:t>
+      </w:r>
+      <w:proofErr w:type="spellEnd"/>
+      <w:r>
+        <w:rPr>
+          <w:lang w:val="en-GB"/>
+        </w:rPr>
+        <w:t xml:space="preserve"> == -1) and higher number of goals scored (goals scored)</w:t>
       </w:r>
     </w:p>
     <w:p>
@@ -1344,7 +1646,21 @@
         <w:rPr>
           <w:lang w:val="en-GB"/>
         </w:rPr>
-        <w:t xml:space="preserve">If leading and lagging are drawing (last_game_goals_diff ==0) and difference in points is higher than -4. </w:t>
+        <w:t>If leading and lagging are drawing (</w:t>
+      </w:r>
+      <w:proofErr w:type="spellStart"/>
+      <w:r>
+        <w:rPr>
+          <w:lang w:val="en-GB"/>
+        </w:rPr>
+        <w:t>last_game_goals_diff</w:t>
+      </w:r>
+      <w:proofErr w:type="spellEnd"/>
+      <w:r>
+        <w:rPr>
+          <w:lang w:val="en-GB"/>
+        </w:rPr>
+        <w:t xml:space="preserve"> ==0) and difference in points is higher than -4. </w:t>
       </w:r>
     </w:p>
     <w:p>
@@ -1362,7 +1678,21 @@
         <w:rPr>
           <w:lang w:val="en-GB"/>
         </w:rPr>
-        <w:t xml:space="preserve">if leading and lagging are drawing (last_game_goals_diff == 0) and difference in points is equal to -4, but lagging team has scored more goals than losing team. </w:t>
+        <w:t>if leading and lagging are drawing (</w:t>
+      </w:r>
+      <w:proofErr w:type="spellStart"/>
+      <w:r>
+        <w:rPr>
+          <w:lang w:val="en-GB"/>
+        </w:rPr>
+        <w:t>last_game_goals_diff</w:t>
+      </w:r>
+      <w:proofErr w:type="spellEnd"/>
+      <w:r>
+        <w:rPr>
+          <w:lang w:val="en-GB"/>
+        </w:rPr>
+        <w:t xml:space="preserve"> == 0) and difference in points is equal to -4, but lagging team has scored more goals than losing team. </w:t>
       </w:r>
     </w:p>
     <w:p>
@@ -1427,7 +1757,21 @@
         <w:rPr>
           <w:lang w:val="en-GB"/>
         </w:rPr>
-        <w:t xml:space="preserve">If lagging team is losing (last_game_goals_diff ==-1) and difference in points is higher than -3. </w:t>
+        <w:t>If lagging team is losing (</w:t>
+      </w:r>
+      <w:proofErr w:type="spellStart"/>
+      <w:r>
+        <w:rPr>
+          <w:lang w:val="en-GB"/>
+        </w:rPr>
+        <w:t>last_game_goals_diff</w:t>
+      </w:r>
+      <w:proofErr w:type="spellEnd"/>
+      <w:r>
+        <w:rPr>
+          <w:lang w:val="en-GB"/>
+        </w:rPr>
+        <w:t xml:space="preserve"> ==-1) and difference in points is higher than -3. </w:t>
       </w:r>
     </w:p>
     <w:p>
@@ -1445,7 +1789,21 @@
         <w:rPr>
           <w:lang w:val="en-GB"/>
         </w:rPr>
-        <w:t xml:space="preserve">If lagging team is losing (last_game_goals_diff == -1) and difference in points is equal to -3, but lagging team has scored more goals than losing team. </w:t>
+        <w:t>If lagging team is losing (</w:t>
+      </w:r>
+      <w:proofErr w:type="spellStart"/>
+      <w:r>
+        <w:rPr>
+          <w:lang w:val="en-GB"/>
+        </w:rPr>
+        <w:t>last_game_goals_diff</w:t>
+      </w:r>
+      <w:proofErr w:type="spellEnd"/>
+      <w:r>
+        <w:rPr>
+          <w:lang w:val="en-GB"/>
+        </w:rPr>
+        <w:t xml:space="preserve"> == -1) and difference in points is equal to -3, but lagging team has scored more goals than losing team. </w:t>
       </w:r>
     </w:p>
     <w:p>
@@ -1501,8 +1859,13 @@
         </w:rPr>
         <w:t xml:space="preserve"> </w:t>
       </w:r>
-      <w:r>
-        <w:t>update_suspense function)</w:t>
+      <w:proofErr w:type="spellStart"/>
+      <w:r>
+        <w:t>update_suspense</w:t>
+      </w:r>
+      <w:proofErr w:type="spellEnd"/>
+      <w:r>
+        <w:t xml:space="preserve"> function)</w:t>
       </w:r>
     </w:p>
     <w:p>
@@ -1520,7 +1883,21 @@
         <w:rPr>
           <w:lang w:val="en-GB"/>
         </w:rPr>
-        <w:t>Lagging team is losing by one point (last_game_goals_diff == -1), leading team is just one point</w:t>
+        <w:t>Lagging team is losing by one point (</w:t>
+      </w:r>
+      <w:proofErr w:type="spellStart"/>
+      <w:r>
+        <w:rPr>
+          <w:lang w:val="en-GB"/>
+        </w:rPr>
+        <w:t>last_game_goals_diff</w:t>
+      </w:r>
+      <w:proofErr w:type="spellEnd"/>
+      <w:r>
+        <w:rPr>
+          <w:lang w:val="en-GB"/>
+        </w:rPr>
+        <w:t xml:space="preserve"> == -1), leading team is just one point</w:t>
       </w:r>
       <w:r>
         <w:rPr>
@@ -1532,14 +1909,30 @@
         <w:rPr>
           <w:lang w:val="en-GB"/>
         </w:rPr>
-        <w:t xml:space="preserve"> ahead (pts_diff</w:t>
-      </w:r>
-      <w:r>
-        <w:rPr>
-          <w:lang w:val="en-GB"/>
-        </w:rPr>
-        <w:t xml:space="preserve"> and gls_diff</w:t>
-      </w:r>
+        <w:t xml:space="preserve"> ahead (</w:t>
+      </w:r>
+      <w:proofErr w:type="spellStart"/>
+      <w:r>
+        <w:rPr>
+          <w:lang w:val="en-GB"/>
+        </w:rPr>
+        <w:t>pts_diff</w:t>
+      </w:r>
+      <w:proofErr w:type="spellEnd"/>
+      <w:r>
+        <w:rPr>
+          <w:lang w:val="en-GB"/>
+        </w:rPr>
+        <w:t xml:space="preserve"> and </w:t>
+      </w:r>
+      <w:proofErr w:type="spellStart"/>
+      <w:r>
+        <w:rPr>
+          <w:lang w:val="en-GB"/>
+        </w:rPr>
+        <w:t>gls_diff</w:t>
+      </w:r>
+      <w:proofErr w:type="spellEnd"/>
       <w:r>
         <w:rPr>
           <w:lang w:val="en-GB"/>
@@ -1556,7 +1949,35 @@
         <w:rPr>
           <w:lang w:val="en-GB"/>
         </w:rPr>
-        <w:t>all minute except minute 0 (goal_minute != 0</w:t>
+        <w:t>all minute except minute 0 (</w:t>
+      </w:r>
+      <w:proofErr w:type="spellStart"/>
+      <w:r>
+        <w:rPr>
+          <w:lang w:val="en-GB"/>
+        </w:rPr>
+        <w:t>goal_</w:t>
+      </w:r>
+      <w:proofErr w:type="gramStart"/>
+      <w:r>
+        <w:rPr>
+          <w:lang w:val="en-GB"/>
+        </w:rPr>
+        <w:t>minute</w:t>
+      </w:r>
+      <w:proofErr w:type="spellEnd"/>
+      <w:r>
+        <w:rPr>
+          <w:lang w:val="en-GB"/>
+        </w:rPr>
+        <w:t xml:space="preserve"> !</w:t>
+      </w:r>
+      <w:proofErr w:type="gramEnd"/>
+      <w:r>
+        <w:rPr>
+          <w:lang w:val="en-GB"/>
+        </w:rPr>
+        <w:t>= 0</w:t>
       </w:r>
       <w:r>
         <w:rPr>
@@ -1628,8 +2049,13 @@
         </w:rPr>
         <w:t xml:space="preserve"> </w:t>
       </w:r>
-      <w:r>
-        <w:t>update_suspense function)</w:t>
+      <w:proofErr w:type="spellStart"/>
+      <w:r>
+        <w:t>update_suspense</w:t>
+      </w:r>
+      <w:proofErr w:type="spellEnd"/>
+      <w:r>
+        <w:t xml:space="preserve"> function)</w:t>
       </w:r>
     </w:p>
     <w:p>
@@ -1647,7 +2073,77 @@
         <w:rPr>
           <w:lang w:val="en-GB"/>
         </w:rPr>
-        <w:t xml:space="preserve">Lagging team is drawing (last_game_points == 1), leading team is just two points and goal ahead (pts_diff  == -2 and gls_diff == -1), lagging team has scored only one goal less than leading team (goals scored lagging team == goals scored leading team -1), all minute except minute 0 (goal_minute != 0): </w:t>
+        <w:t>Lagging team is drawing (</w:t>
+      </w:r>
+      <w:proofErr w:type="spellStart"/>
+      <w:r>
+        <w:rPr>
+          <w:lang w:val="en-GB"/>
+        </w:rPr>
+        <w:t>last_game_points</w:t>
+      </w:r>
+      <w:proofErr w:type="spellEnd"/>
+      <w:r>
+        <w:rPr>
+          <w:lang w:val="en-GB"/>
+        </w:rPr>
+        <w:t xml:space="preserve"> == 1), leading team is just two points and goal ahead (</w:t>
+      </w:r>
+      <w:proofErr w:type="spellStart"/>
+      <w:r>
+        <w:rPr>
+          <w:lang w:val="en-GB"/>
+        </w:rPr>
+        <w:t>pts_</w:t>
+      </w:r>
+      <w:proofErr w:type="gramStart"/>
+      <w:r>
+        <w:rPr>
+          <w:lang w:val="en-GB"/>
+        </w:rPr>
+        <w:t>diff</w:t>
+      </w:r>
+      <w:proofErr w:type="spellEnd"/>
+      <w:r>
+        <w:rPr>
+          <w:lang w:val="en-GB"/>
+        </w:rPr>
+        <w:t xml:space="preserve">  =</w:t>
+      </w:r>
+      <w:proofErr w:type="gramEnd"/>
+      <w:r>
+        <w:rPr>
+          <w:lang w:val="en-GB"/>
+        </w:rPr>
+        <w:t xml:space="preserve">= -2 and </w:t>
+      </w:r>
+      <w:proofErr w:type="spellStart"/>
+      <w:r>
+        <w:rPr>
+          <w:lang w:val="en-GB"/>
+        </w:rPr>
+        <w:t>gls_diff</w:t>
+      </w:r>
+      <w:proofErr w:type="spellEnd"/>
+      <w:r>
+        <w:rPr>
+          <w:lang w:val="en-GB"/>
+        </w:rPr>
+        <w:t xml:space="preserve"> == -1), lagging team has scored only one goal less than leading team (goals scored lagging team == goals scored leading team -1), all minute except minute 0 (</w:t>
+      </w:r>
+      <w:proofErr w:type="spellStart"/>
+      <w:r>
+        <w:rPr>
+          <w:lang w:val="en-GB"/>
+        </w:rPr>
+        <w:t>goal_minute</w:t>
+      </w:r>
+      <w:proofErr w:type="spellEnd"/>
+      <w:r>
+        <w:rPr>
+          <w:lang w:val="en-GB"/>
+        </w:rPr>
+        <w:t xml:space="preserve"> != 0): </w:t>
       </w:r>
       <w:r>
         <w:rPr>
@@ -1669,12 +2165,14 @@
           <w:lang w:val="en-GB"/>
         </w:rPr>
       </w:pPr>
+      <w:proofErr w:type="spellStart"/>
       <w:r>
         <w:t>update_suspense</w:t>
       </w:r>
       <w:r>
         <w:t>_draw_lots</w:t>
       </w:r>
+      <w:proofErr w:type="spellEnd"/>
       <w:r>
         <w:t xml:space="preserve"> function</w:t>
       </w:r>
@@ -1712,13 +2210,27 @@
         <w:rPr>
           <w:lang w:val="en-GB"/>
         </w:rPr>
-        <w:t xml:space="preserve">Lagging team is losing </w:t>
-      </w:r>
-      <w:r>
-        <w:rPr>
-          <w:lang w:val="en-GB"/>
-        </w:rPr>
-        <w:t xml:space="preserve"> by one goal </w:t>
+        <w:t xml:space="preserve">Lagging team is </w:t>
+      </w:r>
+      <w:proofErr w:type="gramStart"/>
+      <w:r>
+        <w:rPr>
+          <w:lang w:val="en-GB"/>
+        </w:rPr>
+        <w:t xml:space="preserve">losing </w:t>
+      </w:r>
+      <w:r>
+        <w:rPr>
+          <w:lang w:val="en-GB"/>
+        </w:rPr>
+        <w:t xml:space="preserve"> by</w:t>
+      </w:r>
+      <w:proofErr w:type="gramEnd"/>
+      <w:r>
+        <w:rPr>
+          <w:lang w:val="en-GB"/>
+        </w:rPr>
+        <w:t xml:space="preserve"> one goal </w:t>
       </w:r>
       <w:r>
         <w:rPr>
@@ -1726,11 +2238,19 @@
         </w:rPr>
         <w:t>or drawing (</w:t>
       </w:r>
-      <w:r>
-        <w:rPr>
-          <w:lang w:val="en-GB"/>
-        </w:rPr>
-        <w:t xml:space="preserve">lasta game goals diff &gt;= -1 and </w:t>
+      <w:proofErr w:type="spellStart"/>
+      <w:r>
+        <w:rPr>
+          <w:lang w:val="en-GB"/>
+        </w:rPr>
+        <w:t>lasta</w:t>
+      </w:r>
+      <w:proofErr w:type="spellEnd"/>
+      <w:r>
+        <w:rPr>
+          <w:lang w:val="en-GB"/>
+        </w:rPr>
+        <w:t xml:space="preserve"> game goals diff &gt;= -1 and </w:t>
       </w:r>
       <w:r>
         <w:rPr>
@@ -1748,7 +2268,21 @@
         <w:rPr>
           <w:lang w:val="en-GB"/>
         </w:rPr>
-        <w:t xml:space="preserve"> are playing against each other (h2h==1) with two points and two goals difference (pts and gls diff == -2). In this case lagging and leading teams would be level in every regard and their qualification is determined by a </w:t>
+        <w:t xml:space="preserve"> are playing against each other (h2h==1) with two points and two goals difference (pts and </w:t>
+      </w:r>
+      <w:proofErr w:type="spellStart"/>
+      <w:r>
+        <w:rPr>
+          <w:lang w:val="en-GB"/>
+        </w:rPr>
+        <w:t>gls</w:t>
+      </w:r>
+      <w:proofErr w:type="spellEnd"/>
+      <w:r>
+        <w:rPr>
+          <w:lang w:val="en-GB"/>
+        </w:rPr>
+        <w:t xml:space="preserve"> diff == -2). In this case lagging and leading teams would be level in every regard and their qualification is determined by a </w:t>
       </w:r>
       <w:r>
         <w:rPr>
@@ -1824,7 +2358,21 @@
         <w:rPr>
           <w:lang w:val="en-GB"/>
         </w:rPr>
-        <w:t>Lagging team is losing by one goal (last game goals difference == -1) and lagging and leading teams are playing against each other (h2h == 1) with three points and two goals difference (pts diff == -3 and gls diff == -2). In this case lagging and leading teams would be level in every regard and their qualification is determined by a drawing of lots</w:t>
+        <w:t xml:space="preserve">Lagging team is losing by one goal (last game goals difference == -1) and lagging and leading teams are playing against each other (h2h == 1) with three points and two goals difference (pts diff == -3 and </w:t>
+      </w:r>
+      <w:proofErr w:type="spellStart"/>
+      <w:r>
+        <w:rPr>
+          <w:lang w:val="en-GB"/>
+        </w:rPr>
+        <w:t>gls</w:t>
+      </w:r>
+      <w:proofErr w:type="spellEnd"/>
+      <w:r>
+        <w:rPr>
+          <w:lang w:val="en-GB"/>
+        </w:rPr>
+        <w:t xml:space="preserve"> diff == -2). In this case lagging and leading teams would be level in every regard and their qualification is determined by a drawing of lots</w:t>
       </w:r>
       <w:r>
         <w:rPr>
@@ -1880,7 +2428,21 @@
         <w:rPr>
           <w:lang w:val="en-GB"/>
         </w:rPr>
-        <w:t>Lagging team is drawing (last game points == 1) and lagging and leading teams are playing against each other (h2h == 1) with three points and two goals difference (pts diff == -3 and gls diff == -2). In this case lagging and leading teams would be level in every regard and their qualification is determined by a drawing of lots</w:t>
+        <w:t xml:space="preserve">Lagging team is drawing (last game points == 1) and lagging and leading teams are playing against each other (h2h == 1) with three points and two goals difference (pts diff == -3 and </w:t>
+      </w:r>
+      <w:proofErr w:type="spellStart"/>
+      <w:r>
+        <w:rPr>
+          <w:lang w:val="en-GB"/>
+        </w:rPr>
+        <w:t>gls</w:t>
+      </w:r>
+      <w:proofErr w:type="spellEnd"/>
+      <w:r>
+        <w:rPr>
+          <w:lang w:val="en-GB"/>
+        </w:rPr>
+        <w:t xml:space="preserve"> diff == -2). In this case lagging and leading teams would be level in every regard and their qualification is determined by a drawing of lots</w:t>
       </w:r>
       <w:r>
         <w:rPr>
@@ -2109,7 +2671,21 @@
         <w:rPr>
           <w:lang w:val="en-GB"/>
         </w:rPr>
-        <w:t xml:space="preserve">if gls diff &gt;= 0 </w:t>
+        <w:t xml:space="preserve">if </w:t>
+      </w:r>
+      <w:proofErr w:type="spellStart"/>
+      <w:r>
+        <w:rPr>
+          <w:lang w:val="en-GB"/>
+        </w:rPr>
+        <w:t>gls</w:t>
+      </w:r>
+      <w:proofErr w:type="spellEnd"/>
+      <w:r>
+        <w:rPr>
+          <w:lang w:val="en-GB"/>
+        </w:rPr>
+        <w:t xml:space="preserve"> diff &gt;= 0 </w:t>
       </w:r>
       <w:r>
         <w:rPr>
@@ -2141,7 +2717,49 @@
         <w:rPr>
           <w:lang w:val="en-GB"/>
         </w:rPr>
-        <w:t xml:space="preserve">if gls diff == -1 and gls scored lagging &gt;= gls scored leading -1 </w:t>
+        <w:t xml:space="preserve">if </w:t>
+      </w:r>
+      <w:proofErr w:type="spellStart"/>
+      <w:r>
+        <w:rPr>
+          <w:lang w:val="en-GB"/>
+        </w:rPr>
+        <w:t>gls</w:t>
+      </w:r>
+      <w:proofErr w:type="spellEnd"/>
+      <w:r>
+        <w:rPr>
+          <w:lang w:val="en-GB"/>
+        </w:rPr>
+        <w:t xml:space="preserve"> diff == -1 and </w:t>
+      </w:r>
+      <w:proofErr w:type="spellStart"/>
+      <w:r>
+        <w:rPr>
+          <w:lang w:val="en-GB"/>
+        </w:rPr>
+        <w:t>gls</w:t>
+      </w:r>
+      <w:proofErr w:type="spellEnd"/>
+      <w:r>
+        <w:rPr>
+          <w:lang w:val="en-GB"/>
+        </w:rPr>
+        <w:t xml:space="preserve"> scored lagging &gt;= </w:t>
+      </w:r>
+      <w:proofErr w:type="spellStart"/>
+      <w:r>
+        <w:rPr>
+          <w:lang w:val="en-GB"/>
+        </w:rPr>
+        <w:t>gls</w:t>
+      </w:r>
+      <w:proofErr w:type="spellEnd"/>
+      <w:r>
+        <w:rPr>
+          <w:lang w:val="en-GB"/>
+        </w:rPr>
+        <w:t xml:space="preserve"> scored leading -1 </w:t>
       </w:r>
       <w:r>
         <w:rPr>
@@ -2485,7 +3103,49 @@
         <w:rPr>
           <w:lang w:val="en-GB"/>
         </w:rPr>
-        <w:t xml:space="preserve">If leading and lagging teams are level on points (pts_diff == 0) and lagging_won == 0 (i.e, tied head-to-head) </w:t>
+        <w:t>If leading and lagging teams are level on points (</w:t>
+      </w:r>
+      <w:proofErr w:type="spellStart"/>
+      <w:r>
+        <w:rPr>
+          <w:lang w:val="en-GB"/>
+        </w:rPr>
+        <w:t>pts_diff</w:t>
+      </w:r>
+      <w:proofErr w:type="spellEnd"/>
+      <w:r>
+        <w:rPr>
+          <w:lang w:val="en-GB"/>
+        </w:rPr>
+        <w:t xml:space="preserve"> == 0) and </w:t>
+      </w:r>
+      <w:proofErr w:type="spellStart"/>
+      <w:r>
+        <w:rPr>
+          <w:lang w:val="en-GB"/>
+        </w:rPr>
+        <w:t>lagging_won</w:t>
+      </w:r>
+      <w:proofErr w:type="spellEnd"/>
+      <w:r>
+        <w:rPr>
+          <w:lang w:val="en-GB"/>
+        </w:rPr>
+        <w:t xml:space="preserve"> == 0 (</w:t>
+      </w:r>
+      <w:proofErr w:type="spellStart"/>
+      <w:r>
+        <w:rPr>
+          <w:lang w:val="en-GB"/>
+        </w:rPr>
+        <w:t>i.e</w:t>
+      </w:r>
+      <w:proofErr w:type="spellEnd"/>
+      <w:r>
+        <w:rPr>
+          <w:lang w:val="en-GB"/>
+        </w:rPr>
+        <w:t xml:space="preserve">, tied head-to-head) </w:t>
       </w:r>
       <w:r>
         <w:rPr>
@@ -2507,11 +3167,19 @@
           <w:lang w:val="en-GB"/>
         </w:rPr>
       </w:pPr>
-      <w:r>
-        <w:rPr>
-          <w:lang w:val="en-GB"/>
-        </w:rPr>
-        <w:t xml:space="preserve">gls_diff &gt;= 0 </w:t>
+      <w:proofErr w:type="spellStart"/>
+      <w:r>
+        <w:rPr>
+          <w:lang w:val="en-GB"/>
+        </w:rPr>
+        <w:t>gls_diff</w:t>
+      </w:r>
+      <w:proofErr w:type="spellEnd"/>
+      <w:r>
+        <w:rPr>
+          <w:lang w:val="en-GB"/>
+        </w:rPr>
+        <w:t xml:space="preserve"> &gt;= 0 </w:t>
       </w:r>
       <w:r>
         <w:rPr>
@@ -2543,7 +3211,49 @@
         <w:rPr>
           <w:lang w:val="en-GB"/>
         </w:rPr>
-        <w:t xml:space="preserve">if gls diff == -1 and gls scored lagging &gt;= gls scored leading -1 </w:t>
+        <w:t xml:space="preserve">if </w:t>
+      </w:r>
+      <w:proofErr w:type="spellStart"/>
+      <w:r>
+        <w:rPr>
+          <w:lang w:val="en-GB"/>
+        </w:rPr>
+        <w:t>gls</w:t>
+      </w:r>
+      <w:proofErr w:type="spellEnd"/>
+      <w:r>
+        <w:rPr>
+          <w:lang w:val="en-GB"/>
+        </w:rPr>
+        <w:t xml:space="preserve"> diff == -1 and </w:t>
+      </w:r>
+      <w:proofErr w:type="spellStart"/>
+      <w:r>
+        <w:rPr>
+          <w:lang w:val="en-GB"/>
+        </w:rPr>
+        <w:t>gls</w:t>
+      </w:r>
+      <w:proofErr w:type="spellEnd"/>
+      <w:r>
+        <w:rPr>
+          <w:lang w:val="en-GB"/>
+        </w:rPr>
+        <w:t xml:space="preserve"> scored lagging &gt;= </w:t>
+      </w:r>
+      <w:proofErr w:type="spellStart"/>
+      <w:r>
+        <w:rPr>
+          <w:lang w:val="en-GB"/>
+        </w:rPr>
+        <w:t>gls</w:t>
+      </w:r>
+      <w:proofErr w:type="spellEnd"/>
+      <w:r>
+        <w:rPr>
+          <w:lang w:val="en-GB"/>
+        </w:rPr>
+        <w:t xml:space="preserve"> scored leading -1 </w:t>
       </w:r>
       <w:r>
         <w:rPr>
@@ -2575,7 +3285,35 @@
         <w:rPr>
           <w:lang w:val="en-GB"/>
         </w:rPr>
-        <w:t xml:space="preserve">If points and goals difference are zero (pts diff and gls diff == 0) and lagging_won == 0. Any goal of the lagging team will increase its points or goals and make it take over the leading team </w:t>
+        <w:t xml:space="preserve">If points and goals difference are zero (pts diff and </w:t>
+      </w:r>
+      <w:proofErr w:type="spellStart"/>
+      <w:r>
+        <w:rPr>
+          <w:lang w:val="en-GB"/>
+        </w:rPr>
+        <w:t>gls</w:t>
+      </w:r>
+      <w:proofErr w:type="spellEnd"/>
+      <w:r>
+        <w:rPr>
+          <w:lang w:val="en-GB"/>
+        </w:rPr>
+        <w:t xml:space="preserve"> diff == 0) and </w:t>
+      </w:r>
+      <w:proofErr w:type="spellStart"/>
+      <w:r>
+        <w:rPr>
+          <w:lang w:val="en-GB"/>
+        </w:rPr>
+        <w:t>lagging_won</w:t>
+      </w:r>
+      <w:proofErr w:type="spellEnd"/>
+      <w:r>
+        <w:rPr>
+          <w:lang w:val="en-GB"/>
+        </w:rPr>
+        <w:t xml:space="preserve"> == 0. Any goal of the lagging team will increase its points or goals and make it take over the leading team </w:t>
       </w:r>
       <w:r>
         <w:rPr>
@@ -2704,7 +3442,21 @@
         <w:rPr>
           <w:lang w:val="en-GB"/>
         </w:rPr>
-        <w:t>If lagging_won == -1</w:t>
+        <w:t xml:space="preserve">If </w:t>
+      </w:r>
+      <w:proofErr w:type="spellStart"/>
+      <w:r>
+        <w:rPr>
+          <w:lang w:val="en-GB"/>
+        </w:rPr>
+        <w:t>lagging_won</w:t>
+      </w:r>
+      <w:proofErr w:type="spellEnd"/>
+      <w:r>
+        <w:rPr>
+          <w:lang w:val="en-GB"/>
+        </w:rPr>
+        <w:t xml:space="preserve"> == -1</w:t>
       </w:r>
       <w:r>
         <w:rPr>
@@ -2734,7 +3486,21 @@
         <w:rPr>
           <w:lang w:val="en-GB"/>
         </w:rPr>
-        <w:t xml:space="preserve">If lagging_won == 0 </w:t>
+        <w:t xml:space="preserve">If </w:t>
+      </w:r>
+      <w:proofErr w:type="spellStart"/>
+      <w:r>
+        <w:rPr>
+          <w:lang w:val="en-GB"/>
+        </w:rPr>
+        <w:t>lagging_won</w:t>
+      </w:r>
+      <w:proofErr w:type="spellEnd"/>
+      <w:r>
+        <w:rPr>
+          <w:lang w:val="en-GB"/>
+        </w:rPr>
+        <w:t xml:space="preserve"> == 0 </w:t>
       </w:r>
       <w:r>
         <w:rPr>
@@ -2764,7 +3530,21 @@
         <w:rPr>
           <w:lang w:val="en-GB"/>
         </w:rPr>
-        <w:t xml:space="preserve">if gls diff &gt;= 0 </w:t>
+        <w:t xml:space="preserve">if </w:t>
+      </w:r>
+      <w:proofErr w:type="spellStart"/>
+      <w:r>
+        <w:rPr>
+          <w:lang w:val="en-GB"/>
+        </w:rPr>
+        <w:t>gls</w:t>
+      </w:r>
+      <w:proofErr w:type="spellEnd"/>
+      <w:r>
+        <w:rPr>
+          <w:lang w:val="en-GB"/>
+        </w:rPr>
+        <w:t xml:space="preserve"> diff &gt;= 0 </w:t>
       </w:r>
       <w:r>
         <w:rPr>
@@ -2796,8 +3576,49 @@
         <w:rPr>
           <w:lang w:val="en-GB"/>
         </w:rPr>
-        <w:lastRenderedPageBreak/>
-        <w:t xml:space="preserve">if gls diff == -1 and gls scored lagging &gt;= gls scored leading -1 </w:t>
+        <w:t xml:space="preserve">if </w:t>
+      </w:r>
+      <w:proofErr w:type="spellStart"/>
+      <w:r>
+        <w:rPr>
+          <w:lang w:val="en-GB"/>
+        </w:rPr>
+        <w:t>gls</w:t>
+      </w:r>
+      <w:proofErr w:type="spellEnd"/>
+      <w:r>
+        <w:rPr>
+          <w:lang w:val="en-GB"/>
+        </w:rPr>
+        <w:t xml:space="preserve"> diff == -1 and </w:t>
+      </w:r>
+      <w:proofErr w:type="spellStart"/>
+      <w:r>
+        <w:rPr>
+          <w:lang w:val="en-GB"/>
+        </w:rPr>
+        <w:t>gls</w:t>
+      </w:r>
+      <w:proofErr w:type="spellEnd"/>
+      <w:r>
+        <w:rPr>
+          <w:lang w:val="en-GB"/>
+        </w:rPr>
+        <w:t xml:space="preserve"> scored lagging &gt;= </w:t>
+      </w:r>
+      <w:proofErr w:type="spellStart"/>
+      <w:r>
+        <w:rPr>
+          <w:lang w:val="en-GB"/>
+        </w:rPr>
+        <w:t>gls</w:t>
+      </w:r>
+      <w:proofErr w:type="spellEnd"/>
+      <w:r>
+        <w:rPr>
+          <w:lang w:val="en-GB"/>
+        </w:rPr>
+        <w:t xml:space="preserve"> scored leading -1 </w:t>
       </w:r>
       <w:r>
         <w:rPr>
@@ -2866,6 +3687,7 @@
         </w:rPr>
       </w:pPr>
       <w:r>
+        <w:lastRenderedPageBreak/>
         <w:t>Lagging team one pts b</w:t>
       </w:r>
       <w:r>
@@ -2929,7 +3751,21 @@
         <w:rPr>
           <w:lang w:val="en-GB"/>
         </w:rPr>
-        <w:t>If lagging_won == -1</w:t>
+        <w:t xml:space="preserve">If </w:t>
+      </w:r>
+      <w:proofErr w:type="spellStart"/>
+      <w:r>
+        <w:rPr>
+          <w:lang w:val="en-GB"/>
+        </w:rPr>
+        <w:t>lagging_won</w:t>
+      </w:r>
+      <w:proofErr w:type="spellEnd"/>
+      <w:r>
+        <w:rPr>
+          <w:lang w:val="en-GB"/>
+        </w:rPr>
+        <w:t xml:space="preserve"> == -1</w:t>
       </w:r>
       <w:r>
         <w:rPr>
@@ -2959,7 +3795,21 @@
         <w:rPr>
           <w:lang w:val="en-GB"/>
         </w:rPr>
-        <w:t xml:space="preserve">If lagging_won == 0 </w:t>
+        <w:t xml:space="preserve">If </w:t>
+      </w:r>
+      <w:proofErr w:type="spellStart"/>
+      <w:r>
+        <w:rPr>
+          <w:lang w:val="en-GB"/>
+        </w:rPr>
+        <w:t>lagging_won</w:t>
+      </w:r>
+      <w:proofErr w:type="spellEnd"/>
+      <w:r>
+        <w:rPr>
+          <w:lang w:val="en-GB"/>
+        </w:rPr>
+        <w:t xml:space="preserve"> == 0 </w:t>
       </w:r>
       <w:r>
         <w:rPr>
@@ -2989,7 +3839,21 @@
         <w:rPr>
           <w:lang w:val="en-GB"/>
         </w:rPr>
-        <w:t xml:space="preserve">if gls diff &gt;= 0 </w:t>
+        <w:t xml:space="preserve">if </w:t>
+      </w:r>
+      <w:proofErr w:type="spellStart"/>
+      <w:r>
+        <w:rPr>
+          <w:lang w:val="en-GB"/>
+        </w:rPr>
+        <w:t>gls</w:t>
+      </w:r>
+      <w:proofErr w:type="spellEnd"/>
+      <w:r>
+        <w:rPr>
+          <w:lang w:val="en-GB"/>
+        </w:rPr>
+        <w:t xml:space="preserve"> diff &gt;= 0 </w:t>
       </w:r>
       <w:r>
         <w:rPr>
@@ -3021,7 +3885,49 @@
         <w:rPr>
           <w:lang w:val="en-GB"/>
         </w:rPr>
-        <w:t xml:space="preserve">if gls diff == -1 and gls scored lagging &gt;= gls scored leading -1 </w:t>
+        <w:t xml:space="preserve">if </w:t>
+      </w:r>
+      <w:proofErr w:type="spellStart"/>
+      <w:r>
+        <w:rPr>
+          <w:lang w:val="en-GB"/>
+        </w:rPr>
+        <w:t>gls</w:t>
+      </w:r>
+      <w:proofErr w:type="spellEnd"/>
+      <w:r>
+        <w:rPr>
+          <w:lang w:val="en-GB"/>
+        </w:rPr>
+        <w:t xml:space="preserve"> diff == -1 and </w:t>
+      </w:r>
+      <w:proofErr w:type="spellStart"/>
+      <w:r>
+        <w:rPr>
+          <w:lang w:val="en-GB"/>
+        </w:rPr>
+        <w:t>gls</w:t>
+      </w:r>
+      <w:proofErr w:type="spellEnd"/>
+      <w:r>
+        <w:rPr>
+          <w:lang w:val="en-GB"/>
+        </w:rPr>
+        <w:t xml:space="preserve"> scored lagging &gt;= </w:t>
+      </w:r>
+      <w:proofErr w:type="spellStart"/>
+      <w:r>
+        <w:rPr>
+          <w:lang w:val="en-GB"/>
+        </w:rPr>
+        <w:t>gls</w:t>
+      </w:r>
+      <w:proofErr w:type="spellEnd"/>
+      <w:r>
+        <w:rPr>
+          <w:lang w:val="en-GB"/>
+        </w:rPr>
+        <w:t xml:space="preserve"> scored leading -1 </w:t>
       </w:r>
       <w:r>
         <w:rPr>
@@ -3127,7 +4033,21 @@
         <w:rPr>
           <w:lang w:val="en-GB"/>
         </w:rPr>
-        <w:t>If lagging_won == -1</w:t>
+        <w:t xml:space="preserve">If </w:t>
+      </w:r>
+      <w:proofErr w:type="spellStart"/>
+      <w:r>
+        <w:rPr>
+          <w:lang w:val="en-GB"/>
+        </w:rPr>
+        <w:t>lagging_won</w:t>
+      </w:r>
+      <w:proofErr w:type="spellEnd"/>
+      <w:r>
+        <w:rPr>
+          <w:lang w:val="en-GB"/>
+        </w:rPr>
+        <w:t xml:space="preserve"> == -1</w:t>
       </w:r>
       <w:r>
         <w:rPr>
@@ -3157,7 +4077,21 @@
         <w:rPr>
           <w:lang w:val="en-GB"/>
         </w:rPr>
-        <w:t xml:space="preserve">If lagging_won == 0 </w:t>
+        <w:t xml:space="preserve">If </w:t>
+      </w:r>
+      <w:proofErr w:type="spellStart"/>
+      <w:r>
+        <w:rPr>
+          <w:lang w:val="en-GB"/>
+        </w:rPr>
+        <w:t>lagging_won</w:t>
+      </w:r>
+      <w:proofErr w:type="spellEnd"/>
+      <w:r>
+        <w:rPr>
+          <w:lang w:val="en-GB"/>
+        </w:rPr>
+        <w:t xml:space="preserve"> == 0 </w:t>
       </w:r>
       <w:r>
         <w:rPr>
@@ -3187,7 +4121,21 @@
         <w:rPr>
           <w:lang w:val="en-GB"/>
         </w:rPr>
-        <w:t xml:space="preserve">if gls diff &gt;= 0 </w:t>
+        <w:t xml:space="preserve">if </w:t>
+      </w:r>
+      <w:proofErr w:type="spellStart"/>
+      <w:r>
+        <w:rPr>
+          <w:lang w:val="en-GB"/>
+        </w:rPr>
+        <w:t>gls</w:t>
+      </w:r>
+      <w:proofErr w:type="spellEnd"/>
+      <w:r>
+        <w:rPr>
+          <w:lang w:val="en-GB"/>
+        </w:rPr>
+        <w:t xml:space="preserve"> diff &gt;= 0 </w:t>
       </w:r>
       <w:r>
         <w:rPr>
@@ -3219,7 +4167,61 @@
         <w:rPr>
           <w:lang w:val="en-GB"/>
         </w:rPr>
-        <w:t xml:space="preserve">if gls diff == -1 and gls scored lagging &gt;= gls scored leading -1 </w:t>
+        <w:t xml:space="preserve">if </w:t>
+      </w:r>
+      <w:proofErr w:type="spellStart"/>
+      <w:r>
+        <w:rPr>
+          <w:lang w:val="en-GB"/>
+        </w:rPr>
+        <w:t>gls</w:t>
+      </w:r>
+      <w:proofErr w:type="spellEnd"/>
+      <w:r>
+        <w:rPr>
+          <w:lang w:val="en-GB"/>
+        </w:rPr>
+        <w:t xml:space="preserve"> diff == -</w:t>
+      </w:r>
+      <w:r>
+        <w:rPr>
+          <w:lang w:val="en-GB"/>
+        </w:rPr>
+        <w:t>2</w:t>
+      </w:r>
+      <w:r>
+        <w:rPr>
+          <w:lang w:val="en-GB"/>
+        </w:rPr>
+        <w:t xml:space="preserve"> and </w:t>
+      </w:r>
+      <w:proofErr w:type="spellStart"/>
+      <w:r>
+        <w:rPr>
+          <w:lang w:val="en-GB"/>
+        </w:rPr>
+        <w:t>gls</w:t>
+      </w:r>
+      <w:proofErr w:type="spellEnd"/>
+      <w:r>
+        <w:rPr>
+          <w:lang w:val="en-GB"/>
+        </w:rPr>
+        <w:t xml:space="preserve"> scored lagging &gt;= </w:t>
+      </w:r>
+      <w:proofErr w:type="spellStart"/>
+      <w:r>
+        <w:rPr>
+          <w:lang w:val="en-GB"/>
+        </w:rPr>
+        <w:t>gls</w:t>
+      </w:r>
+      <w:proofErr w:type="spellEnd"/>
+      <w:r>
+        <w:rPr>
+          <w:lang w:val="en-GB"/>
+        </w:rPr>
+        <w:t xml:space="preserve"> scored leading -1 </w:t>
       </w:r>
       <w:r>
         <w:rPr>
@@ -3316,95 +4318,6 @@
           <w:lang w:val="en-GB"/>
         </w:rPr>
         <w:t>suspense 1</w:t>
-      </w:r>
-    </w:p>
-    <w:p>
-      <w:pPr>
-        <w:pStyle w:val="ListParagraph"/>
-        <w:ind w:left="2880"/>
-        <w:rPr>
-          <w:b/>
-          <w:bCs/>
-          <w:lang w:val="en-GB"/>
-        </w:rPr>
-      </w:pPr>
-    </w:p>
-    <w:p>
-      <w:pPr>
-        <w:rPr>
-          <w:b/>
-          <w:bCs/>
-          <w:lang w:val="en-GB"/>
-        </w:rPr>
-      </w:pPr>
-    </w:p>
-    <w:p>
-      <w:pPr>
-        <w:rPr>
-          <w:lang w:val="en-GB"/>
-        </w:rPr>
-      </w:pPr>
-    </w:p>
-    <w:p>
-      <w:pPr>
-        <w:rPr>
-          <w:lang w:val="en-GB"/>
-        </w:rPr>
-      </w:pPr>
-      <w:r>
-        <w:rPr>
-          <w:lang w:val="en-GB"/>
-        </w:rPr>
-        <w:t>Group A 2024</w:t>
-      </w:r>
-    </w:p>
-    <w:p>
-      <w:pPr>
-        <w:rPr>
-          <w:lang w:val="en-GB"/>
-        </w:rPr>
-      </w:pPr>
-      <w:r>
-        <w:rPr>
-          <w:lang w:val="en-GB"/>
-        </w:rPr>
-        <w:t>Two games in parallel: what games you would watch in terms of suspense</w:t>
-      </w:r>
-    </w:p>
-    <w:p>
-      <w:pPr>
-        <w:pStyle w:val="ListParagraph"/>
-        <w:numPr>
-          <w:ilvl w:val="0"/>
-          <w:numId w:val="2"/>
-        </w:numPr>
-        <w:rPr>
-          <w:lang w:val="en-GB"/>
-        </w:rPr>
-      </w:pPr>
-      <w:r>
-        <w:rPr>
-          <w:lang w:val="en-GB"/>
-        </w:rPr>
-        <w:t xml:space="preserve">Every goal in one of the match matters in each minutes </w:t>
-      </w:r>
-    </w:p>
-    <w:p>
-      <w:pPr>
-        <w:pStyle w:val="ListParagraph"/>
-        <w:numPr>
-          <w:ilvl w:val="0"/>
-          <w:numId w:val="2"/>
-        </w:numPr>
-        <w:rPr>
-          <w:lang w:val="en-GB"/>
-        </w:rPr>
-      </w:pPr>
-      <w:r>
-        <w:rPr>
-          <w:lang w:val="en-GB"/>
-        </w:rPr>
-        <w:t>Group France Netherland Czech 2000: no goal matters</w:t>
       </w:r>
     </w:p>
     <w:sectPr>
@@ -3418,7 +4331,7 @@
 </file>
 
 <file path=word/endnotes.xml><?xml version="1.0" encoding="utf-8"?>
-<w:endnotes xmlns:wpc="http://schemas.microsoft.com/office/word/2010/wordprocessingCanvas" xmlns:cx="http://schemas.microsoft.com/office/drawing/2014/chartex" xmlns:cx1="http://schemas.microsoft.com/office/drawing/2015/9/8/chartex" xmlns:cx2="http://schemas.microsoft.com/office/drawing/2015/10/21/chartex" xmlns:cx3="http://schemas.microsoft.com/office/drawing/2016/5/9/chartex" xmlns:cx4="http://schemas.microsoft.com/office/drawing/2016/5/10/chartex" xmlns:cx5="http://schemas.microsoft.com/office/drawing/2016/5/11/chartex" xmlns:cx6="http://schemas.microsoft.com/office/drawing/2016/5/12/chartex" xmlns:cx7="http://schemas.microsoft.com/office/drawing/2016/5/13/chartex" xmlns:cx8="http://schemas.microsoft.com/office/drawing/2016/5/14/chartex" xmlns:mc="http://schemas.openxmlformats.org/markup-compatibility/2006" xmlns:aink="http://schemas.microsoft.com/office/drawing/2016/ink" xmlns:am3d="http://schemas.microsoft.com/office/drawing/2017/model3d" xmlns:o="urn:schemas-microsoft-com:office:office" xmlns:oel="http://schemas.microsoft.com/office/2019/extlst" xmlns:r="http://schemas.openxmlformats.org/officeDocument/2006/relationships" xmlns:m="http://schemas.openxmlformats.org/officeDocument/2006/math" xmlns:v="urn:schemas-microsoft-com:vml" xmlns:wp14="http://schemas.microsoft.com/office/word/2010/wordprocessingDrawing" xmlns:wp="http://schemas.openxmlformats.org/drawingml/2006/wordprocessingDrawing" xmlns:w10="urn:schemas-microsoft-com:office:word" xmlns:w="http://schemas.openxmlformats.org/wordprocessingml/2006/main" xmlns:w14="http://schemas.microsoft.com/office/word/2010/wordml" xmlns:w15="http://schemas.microsoft.com/office/word/2012/wordml" xmlns:w16cex="http://schemas.microsoft.com/office/word/2018/wordml/cex" xmlns:w16cid="http://schemas.microsoft.com/office/word/2016/wordml/cid" xmlns:w16="http://schemas.microsoft.com/office/word/2018/wordml" xmlns:w16du="http://schemas.microsoft.com/office/word/2023/wordml/word16du" xmlns:w16sdtdh="http://schemas.microsoft.com/office/word/2020/wordml/sdtdatahash" xmlns:w16sdtfl="http://schemas.microsoft.com/office/word/2024/wordml/sdtformatlock" xmlns:w16se="http://schemas.microsoft.com/office/word/2015/wordml/symex" xmlns:wpg="http://schemas.microsoft.com/office/word/2010/wordprocessingGroup" xmlns:wpi="http://schemas.microsoft.com/office/word/2010/wordprocessingInk" xmlns:wne="http://schemas.microsoft.com/office/word/2006/wordml" xmlns:wps="http://schemas.microsoft.com/office/word/2010/wordprocessingShape" mc:Ignorable="w14 w15 w16se w16cid w16 w16cex w16sdtdh w16sdtfl w16du wp14">
+<w:endnotes xmlns:wpc="http://schemas.microsoft.com/office/word/2010/wordprocessingCanvas" xmlns:cx="http://schemas.microsoft.com/office/drawing/2014/chartex" xmlns:cx1="http://schemas.microsoft.com/office/drawing/2015/9/8/chartex" xmlns:cx2="http://schemas.microsoft.com/office/drawing/2015/10/21/chartex" xmlns:cx3="http://schemas.microsoft.com/office/drawing/2016/5/9/chartex" xmlns:cx4="http://schemas.microsoft.com/office/drawing/2016/5/10/chartex" xmlns:cx5="http://schemas.microsoft.com/office/drawing/2016/5/11/chartex" xmlns:cx6="http://schemas.microsoft.com/office/drawing/2016/5/12/chartex" xmlns:cx7="http://schemas.microsoft.com/office/drawing/2016/5/13/chartex" xmlns:cx8="http://schemas.microsoft.com/office/drawing/2016/5/14/chartex" xmlns:mc="http://schemas.openxmlformats.org/markup-compatibility/2006" xmlns:aink="http://schemas.microsoft.com/office/drawing/2016/ink" xmlns:am3d="http://schemas.microsoft.com/office/drawing/2017/model3d" xmlns:o="urn:schemas-microsoft-com:office:office" xmlns:r="http://schemas.openxmlformats.org/officeDocument/2006/relationships" xmlns:m="http://schemas.openxmlformats.org/officeDocument/2006/math" xmlns:v="urn:schemas-microsoft-com:vml" xmlns:wp14="http://schemas.microsoft.com/office/word/2010/wordprocessingDrawing" xmlns:wp="http://schemas.openxmlformats.org/drawingml/2006/wordprocessingDrawing" xmlns:w10="urn:schemas-microsoft-com:office:word" xmlns:w="http://schemas.openxmlformats.org/wordprocessingml/2006/main" xmlns:w14="http://schemas.microsoft.com/office/word/2010/wordml" xmlns:w15="http://schemas.microsoft.com/office/word/2012/wordml" xmlns:w16cex="http://schemas.microsoft.com/office/word/2018/wordml/cex" xmlns:w16cid="http://schemas.microsoft.com/office/word/2016/wordml/cid" xmlns:w16="http://schemas.microsoft.com/office/word/2018/wordml" xmlns:w16se="http://schemas.microsoft.com/office/word/2015/wordml/symex" xmlns:wpg="http://schemas.microsoft.com/office/word/2010/wordprocessingGroup" xmlns:wpi="http://schemas.microsoft.com/office/word/2010/wordprocessingInk" xmlns:wne="http://schemas.microsoft.com/office/word/2006/wordml" xmlns:wps="http://schemas.microsoft.com/office/word/2010/wordprocessingShape" mc:Ignorable="w14 w15 w16se w16cid w16 w16cex wp14">
   <w:endnote w:type="separator" w:id="-1">
     <w:p>
       <w:pPr>
@@ -3501,7 +4414,7 @@
 </file>
 
 <file path=word/footnotes.xml><?xml version="1.0" encoding="utf-8"?>
-<w:footnotes xmlns:wpc="http://schemas.microsoft.com/office/word/2010/wordprocessingCanvas" xmlns:cx="http://schemas.microsoft.com/office/drawing/2014/chartex" xmlns:cx1="http://schemas.microsoft.com/office/drawing/2015/9/8/chartex" xmlns:cx2="http://schemas.microsoft.com/office/drawing/2015/10/21/chartex" xmlns:cx3="http://schemas.microsoft.com/office/drawing/2016/5/9/chartex" xmlns:cx4="http://schemas.microsoft.com/office/drawing/2016/5/10/chartex" xmlns:cx5="http://schemas.microsoft.com/office/drawing/2016/5/11/chartex" xmlns:cx6="http://schemas.microsoft.com/office/drawing/2016/5/12/chartex" xmlns:cx7="http://schemas.microsoft.com/office/drawing/2016/5/13/chartex" xmlns:cx8="http://schemas.microsoft.com/office/drawing/2016/5/14/chartex" xmlns:mc="http://schemas.openxmlformats.org/markup-compatibility/2006" xmlns:aink="http://schemas.microsoft.com/office/drawing/2016/ink" xmlns:am3d="http://schemas.microsoft.com/office/drawing/2017/model3d" xmlns:o="urn:schemas-microsoft-com:office:office" xmlns:oel="http://schemas.microsoft.com/office/2019/extlst" xmlns:r="http://schemas.openxmlformats.org/officeDocument/2006/relationships" xmlns:m="http://schemas.openxmlformats.org/officeDocument/2006/math" xmlns:v="urn:schemas-microsoft-com:vml" xmlns:wp14="http://schemas.microsoft.com/office/word/2010/wordprocessingDrawing" xmlns:wp="http://schemas.openxmlformats.org/drawingml/2006/wordprocessingDrawing" xmlns:w10="urn:schemas-microsoft-com:office:word" xmlns:w="http://schemas.openxmlformats.org/wordprocessingml/2006/main" xmlns:w14="http://schemas.microsoft.com/office/word/2010/wordml" xmlns:w15="http://schemas.microsoft.com/office/word/2012/wordml" xmlns:w16cex="http://schemas.microsoft.com/office/word/2018/wordml/cex" xmlns:w16cid="http://schemas.microsoft.com/office/word/2016/wordml/cid" xmlns:w16="http://schemas.microsoft.com/office/word/2018/wordml" xmlns:w16du="http://schemas.microsoft.com/office/word/2023/wordml/word16du" xmlns:w16sdtdh="http://schemas.microsoft.com/office/word/2020/wordml/sdtdatahash" xmlns:w16sdtfl="http://schemas.microsoft.com/office/word/2024/wordml/sdtformatlock" xmlns:w16se="http://schemas.microsoft.com/office/word/2015/wordml/symex" xmlns:wpg="http://schemas.microsoft.com/office/word/2010/wordprocessingGroup" xmlns:wpi="http://schemas.microsoft.com/office/word/2010/wordprocessingInk" xmlns:wne="http://schemas.microsoft.com/office/word/2006/wordml" xmlns:wps="http://schemas.microsoft.com/office/word/2010/wordprocessingShape" mc:Ignorable="w14 w15 w16se w16cid w16 w16cex w16sdtdh w16sdtfl w16du wp14">
+<w:footnotes xmlns:wpc="http://schemas.microsoft.com/office/word/2010/wordprocessingCanvas" xmlns:cx="http://schemas.microsoft.com/office/drawing/2014/chartex" xmlns:cx1="http://schemas.microsoft.com/office/drawing/2015/9/8/chartex" xmlns:cx2="http://schemas.microsoft.com/office/drawing/2015/10/21/chartex" xmlns:cx3="http://schemas.microsoft.com/office/drawing/2016/5/9/chartex" xmlns:cx4="http://schemas.microsoft.com/office/drawing/2016/5/10/chartex" xmlns:cx5="http://schemas.microsoft.com/office/drawing/2016/5/11/chartex" xmlns:cx6="http://schemas.microsoft.com/office/drawing/2016/5/12/chartex" xmlns:cx7="http://schemas.microsoft.com/office/drawing/2016/5/13/chartex" xmlns:cx8="http://schemas.microsoft.com/office/drawing/2016/5/14/chartex" xmlns:mc="http://schemas.openxmlformats.org/markup-compatibility/2006" xmlns:aink="http://schemas.microsoft.com/office/drawing/2016/ink" xmlns:am3d="http://schemas.microsoft.com/office/drawing/2017/model3d" xmlns:o="urn:schemas-microsoft-com:office:office" xmlns:r="http://schemas.openxmlformats.org/officeDocument/2006/relationships" xmlns:m="http://schemas.openxmlformats.org/officeDocument/2006/math" xmlns:v="urn:schemas-microsoft-com:vml" xmlns:wp14="http://schemas.microsoft.com/office/word/2010/wordprocessingDrawing" xmlns:wp="http://schemas.openxmlformats.org/drawingml/2006/wordprocessingDrawing" xmlns:w10="urn:schemas-microsoft-com:office:word" xmlns:w="http://schemas.openxmlformats.org/wordprocessingml/2006/main" xmlns:w14="http://schemas.microsoft.com/office/word/2010/wordml" xmlns:w15="http://schemas.microsoft.com/office/word/2012/wordml" xmlns:w16cex="http://schemas.microsoft.com/office/word/2018/wordml/cex" xmlns:w16cid="http://schemas.microsoft.com/office/word/2016/wordml/cid" xmlns:w16="http://schemas.microsoft.com/office/word/2018/wordml" xmlns:w16se="http://schemas.microsoft.com/office/word/2015/wordml/symex" xmlns:wpg="http://schemas.microsoft.com/office/word/2010/wordprocessingGroup" xmlns:wpi="http://schemas.microsoft.com/office/word/2010/wordprocessingInk" xmlns:wne="http://schemas.microsoft.com/office/word/2006/wordml" xmlns:wps="http://schemas.microsoft.com/office/word/2010/wordprocessingShape" mc:Ignorable="w14 w15 w16se w16cid w16 w16cex wp14">
   <w:footnote w:type="separator" w:id="-1">
     <w:p>
       <w:pPr>
@@ -3526,7 +4439,7 @@
 </file>
 
 <file path=word/numbering.xml><?xml version="1.0" encoding="utf-8"?>
-<w:numbering xmlns:wpc="http://schemas.microsoft.com/office/word/2010/wordprocessingCanvas" xmlns:cx="http://schemas.microsoft.com/office/drawing/2014/chartex" xmlns:cx1="http://schemas.microsoft.com/office/drawing/2015/9/8/chartex" xmlns:cx2="http://schemas.microsoft.com/office/drawing/2015/10/21/chartex" xmlns:cx3="http://schemas.microsoft.com/office/drawing/2016/5/9/chartex" xmlns:cx4="http://schemas.microsoft.com/office/drawing/2016/5/10/chartex" xmlns:cx5="http://schemas.microsoft.com/office/drawing/2016/5/11/chartex" xmlns:cx6="http://schemas.microsoft.com/office/drawing/2016/5/12/chartex" xmlns:cx7="http://schemas.microsoft.com/office/drawing/2016/5/13/chartex" xmlns:cx8="http://schemas.microsoft.com/office/drawing/2016/5/14/chartex" xmlns:mc="http://schemas.openxmlformats.org/markup-compatibility/2006" xmlns:aink="http://schemas.microsoft.com/office/drawing/2016/ink" xmlns:am3d="http://schemas.microsoft.com/office/drawing/2017/model3d" xmlns:o="urn:schemas-microsoft-com:office:office" xmlns:oel="http://schemas.microsoft.com/office/2019/extlst" xmlns:r="http://schemas.openxmlformats.org/officeDocument/2006/relationships" xmlns:m="http://schemas.openxmlformats.org/officeDocument/2006/math" xmlns:v="urn:schemas-microsoft-com:vml" xmlns:wp14="http://schemas.microsoft.com/office/word/2010/wordprocessingDrawing" xmlns:wp="http://schemas.openxmlformats.org/drawingml/2006/wordprocessingDrawing" xmlns:w10="urn:schemas-microsoft-com:office:word" xmlns:w="http://schemas.openxmlformats.org/wordprocessingml/2006/main" xmlns:w14="http://schemas.microsoft.com/office/word/2010/wordml" xmlns:w15="http://schemas.microsoft.com/office/word/2012/wordml" xmlns:w16cex="http://schemas.microsoft.com/office/word/2018/wordml/cex" xmlns:w16cid="http://schemas.microsoft.com/office/word/2016/wordml/cid" xmlns:w16="http://schemas.microsoft.com/office/word/2018/wordml" xmlns:w16du="http://schemas.microsoft.com/office/word/2023/wordml/word16du" xmlns:w16sdtdh="http://schemas.microsoft.com/office/word/2020/wordml/sdtdatahash" xmlns:w16sdtfl="http://schemas.microsoft.com/office/word/2024/wordml/sdtformatlock" xmlns:w16se="http://schemas.microsoft.com/office/word/2015/wordml/symex" xmlns:wpg="http://schemas.microsoft.com/office/word/2010/wordprocessingGroup" xmlns:wpi="http://schemas.microsoft.com/office/word/2010/wordprocessingInk" xmlns:wne="http://schemas.microsoft.com/office/word/2006/wordml" xmlns:wps="http://schemas.microsoft.com/office/word/2010/wordprocessingShape" mc:Ignorable="w14 w15 w16se w16cid w16 w16cex w16sdtdh w16sdtfl w16du wp14">
+<w:numbering xmlns:wpc="http://schemas.microsoft.com/office/word/2010/wordprocessingCanvas" xmlns:cx="http://schemas.microsoft.com/office/drawing/2014/chartex" xmlns:cx1="http://schemas.microsoft.com/office/drawing/2015/9/8/chartex" xmlns:cx2="http://schemas.microsoft.com/office/drawing/2015/10/21/chartex" xmlns:cx3="http://schemas.microsoft.com/office/drawing/2016/5/9/chartex" xmlns:cx4="http://schemas.microsoft.com/office/drawing/2016/5/10/chartex" xmlns:cx5="http://schemas.microsoft.com/office/drawing/2016/5/11/chartex" xmlns:cx6="http://schemas.microsoft.com/office/drawing/2016/5/12/chartex" xmlns:cx7="http://schemas.microsoft.com/office/drawing/2016/5/13/chartex" xmlns:cx8="http://schemas.microsoft.com/office/drawing/2016/5/14/chartex" xmlns:mc="http://schemas.openxmlformats.org/markup-compatibility/2006" xmlns:aink="http://schemas.microsoft.com/office/drawing/2016/ink" xmlns:am3d="http://schemas.microsoft.com/office/drawing/2017/model3d" xmlns:o="urn:schemas-microsoft-com:office:office" xmlns:r="http://schemas.openxmlformats.org/officeDocument/2006/relationships" xmlns:m="http://schemas.openxmlformats.org/officeDocument/2006/math" xmlns:v="urn:schemas-microsoft-com:vml" xmlns:wp14="http://schemas.microsoft.com/office/word/2010/wordprocessingDrawing" xmlns:wp="http://schemas.openxmlformats.org/drawingml/2006/wordprocessingDrawing" xmlns:w10="urn:schemas-microsoft-com:office:word" xmlns:w="http://schemas.openxmlformats.org/wordprocessingml/2006/main" xmlns:w14="http://schemas.microsoft.com/office/word/2010/wordml" xmlns:w15="http://schemas.microsoft.com/office/word/2012/wordml" xmlns:w16cex="http://schemas.microsoft.com/office/word/2018/wordml/cex" xmlns:w16cid="http://schemas.microsoft.com/office/word/2016/wordml/cid" xmlns:w16="http://schemas.microsoft.com/office/word/2018/wordml" xmlns:w16se="http://schemas.microsoft.com/office/word/2015/wordml/symex" xmlns:wpg="http://schemas.microsoft.com/office/word/2010/wordprocessingGroup" xmlns:wpi="http://schemas.microsoft.com/office/word/2010/wordprocessingInk" xmlns:wne="http://schemas.microsoft.com/office/word/2006/wordml" xmlns:wps="http://schemas.microsoft.com/office/word/2010/wordprocessingShape" mc:Ignorable="w14 w15 w16se w16cid w16 w16cex wp14">
   <w:abstractNum w:abstractNumId="0" w15:restartNumberingAfterBreak="0">
     <w:nsid w:val="09FF20AB"/>
     <w:multiLevelType w:val="hybridMultilevel"/>
@@ -3902,20 +4815,20 @@
       </w:rPr>
     </w:lvl>
   </w:abstractNum>
-  <w:num w:numId="1" w16cid:durableId="2028408739">
+  <w:num w:numId="1">
     <w:abstractNumId w:val="2"/>
   </w:num>
-  <w:num w:numId="2" w16cid:durableId="1157921460">
+  <w:num w:numId="2">
     <w:abstractNumId w:val="1"/>
   </w:num>
-  <w:num w:numId="3" w16cid:durableId="1336029153">
+  <w:num w:numId="3">
     <w:abstractNumId w:val="0"/>
   </w:num>
 </w:numbering>
 </file>
 
 <file path=word/styles.xml><?xml version="1.0" encoding="utf-8"?>
-<w:styles xmlns:mc="http://schemas.openxmlformats.org/markup-compatibility/2006" xmlns:r="http://schemas.openxmlformats.org/officeDocument/2006/relationships" xmlns:w="http://schemas.openxmlformats.org/wordprocessingml/2006/main" xmlns:w14="http://schemas.microsoft.com/office/word/2010/wordml" xmlns:w15="http://schemas.microsoft.com/office/word/2012/wordml" xmlns:w16cex="http://schemas.microsoft.com/office/word/2018/wordml/cex" xmlns:w16cid="http://schemas.microsoft.com/office/word/2016/wordml/cid" xmlns:w16="http://schemas.microsoft.com/office/word/2018/wordml" xmlns:w16du="http://schemas.microsoft.com/office/word/2023/wordml/word16du" xmlns:w16sdtdh="http://schemas.microsoft.com/office/word/2020/wordml/sdtdatahash" xmlns:w16sdtfl="http://schemas.microsoft.com/office/word/2024/wordml/sdtformatlock" xmlns:w16se="http://schemas.microsoft.com/office/word/2015/wordml/symex" mc:Ignorable="w14 w15 w16se w16cid w16 w16cex w16sdtdh w16sdtfl w16du">
+<w:styles xmlns:mc="http://schemas.openxmlformats.org/markup-compatibility/2006" xmlns:r="http://schemas.openxmlformats.org/officeDocument/2006/relationships" xmlns:w="http://schemas.openxmlformats.org/wordprocessingml/2006/main" xmlns:w14="http://schemas.microsoft.com/office/word/2010/wordml" xmlns:w15="http://schemas.microsoft.com/office/word/2012/wordml" xmlns:w16cex="http://schemas.microsoft.com/office/word/2018/wordml/cex" xmlns:w16cid="http://schemas.microsoft.com/office/word/2016/wordml/cid" xmlns:w16="http://schemas.microsoft.com/office/word/2018/wordml" xmlns:w16se="http://schemas.microsoft.com/office/word/2015/wordml/symex" mc:Ignorable="w14 w15 w16se w16cid w16 w16cex">
   <w:docDefaults>
     <w:rPrDefault>
       <w:rPr>

</xml_diff>